<commit_message>
xuất file Word, PDF khen thưởng của viên chức
</commit_message>
<xml_diff>
--- a/Trần Minh Tân.docx
+++ b/Trần Minh Tân.docx
@@ -116,115 +116,7 @@
           <w:szCs w:val="20"/>
           <w:lang w:val="en-GB"/>
         </w:rPr>
-        <w:t>TH</w:t>
-      </w:r>
-      <w:r>
-        <w:rPr>
-          <w:b/>
-          <w:sz w:val="30"/>
-          <w:szCs w:val="20"/>
-          <w:lang w:val="en-GB"/>
-        </w:rPr>
-        <w:t>Ô</w:t>
-      </w:r>
-      <w:r>
-        <w:rPr>
-          <w:b/>
-          <w:sz w:val="30"/>
-          <w:szCs w:val="20"/>
-          <w:lang w:val="en-GB"/>
-        </w:rPr>
-        <w:t>NG TIN QU</w:t>
-      </w:r>
-      <w:r>
-        <w:rPr>
-          <w:b/>
-          <w:sz w:val="30"/>
-          <w:szCs w:val="20"/>
-          <w:lang w:val="en-GB"/>
-        </w:rPr>
-        <w:t>Á</w:t>
-      </w:r>
-      <w:r>
-        <w:rPr>
-          <w:b/>
-          <w:sz w:val="30"/>
-          <w:szCs w:val="20"/>
-          <w:lang w:val="en-GB"/>
-        </w:rPr>
-        <w:t xml:space="preserve"> TR</w:t>
-      </w:r>
-      <w:r>
-        <w:rPr>
-          <w:b/>
-          <w:sz w:val="30"/>
-          <w:szCs w:val="20"/>
-          <w:lang w:val="en-GB"/>
-        </w:rPr>
-        <w:t>ÌNH</w:t>
-      </w:r>
-      <w:r>
-        <w:rPr>
-          <w:b/>
-          <w:sz w:val="30"/>
-          <w:szCs w:val="20"/>
-          <w:lang w:val="en-GB"/>
-        </w:rPr>
-        <w:t xml:space="preserve"> CH</w:t>
-      </w:r>
-      <w:r>
-        <w:rPr>
-          <w:b/>
-          <w:sz w:val="30"/>
-          <w:szCs w:val="20"/>
-          <w:lang w:val="en-GB"/>
-        </w:rPr>
-        <w:t>Ứ</w:t>
-      </w:r>
-      <w:r>
-        <w:rPr>
-          <w:b/>
-          <w:sz w:val="30"/>
-          <w:szCs w:val="20"/>
-          <w:lang w:val="en-GB"/>
-        </w:rPr>
-        <w:t>C V</w:t>
-      </w:r>
-      <w:r>
-        <w:rPr>
-          <w:b/>
-          <w:sz w:val="30"/>
-          <w:szCs w:val="20"/>
-          <w:lang w:val="en-GB"/>
-        </w:rPr>
-        <w:t>Ụ</w:t>
-      </w:r>
-      <w:r>
-        <w:rPr>
-          <w:b/>
-          <w:sz w:val="30"/>
-          <w:szCs w:val="20"/>
-          <w:lang w:val="en-GB"/>
-        </w:rPr>
-        <w:t xml:space="preserve"> C</w:t>
-      </w:r>
-      <w:r>
-        <w:rPr>
-          <w:b/>
-          <w:sz w:val="30"/>
-          <w:szCs w:val="20"/>
-          <w:lang w:val="en-GB"/>
-        </w:rPr>
-        <w:t>ỦA</w:t>
-      </w:r>
-      <w:r>
-        <w:rPr>
-          <w:b/>
-          <w:sz w:val="30"/>
-          <w:szCs w:val="20"/>
-          <w:lang w:val="en-GB"/>
-        </w:rPr>
-        <w:t xml:space="preserve"> CÁN BỘ, CÔNG CHỨC</w:t>
+        <w:t>SƠ YẾU LÝ LỊCH CÁN BỘ, CÔNG CHỨC</w:t>
       </w:r>
     </w:p>
     <w:tbl>
@@ -486,7 +378,10 @@
     </w:tbl>
     <w:p>
       <w:pPr>
-        <w:spacing w:before="120" w:after="120"/>
+        <w:tabs>
+          <w:tab w:val="right" w:leader="dot" w:pos="9000"/>
+        </w:tabs>
+        <w:spacing w:before="120"/>
         <w:rPr>
           <w:sz w:val="26"/>
           <w:szCs w:val="20"/>
@@ -506,7 +401,7 @@
           <w:szCs w:val="20"/>
           <w:lang w:val="en-GB"/>
         </w:rPr>
-        <w:t xml:space="preserve">) Tóm tắt quá trình </w:t>
+        <w:t xml:space="preserve">) </w:t>
       </w:r>
       <w:r>
         <w:rPr>
@@ -514,65 +409,46 @@
           <w:szCs w:val="20"/>
           <w:lang w:val="en-GB"/>
         </w:rPr>
-        <w:t>ch</w:t>
+        <w:t xml:space="preserve">Khen </w:t>
       </w:r>
       <w:r>
         <w:rPr>
           <w:sz w:val="26"/>
           <w:szCs w:val="20"/>
-          <w:lang w:val="en-GB"/>
-        </w:rPr>
-        <w:t>ức</w:t>
+        </w:rPr>
+        <w:t>th</w:t>
       </w:r>
       <w:r>
         <w:rPr>
           <w:sz w:val="26"/>
           <w:szCs w:val="20"/>
-          <w:lang w:val="en-GB"/>
-        </w:rPr>
-        <w:t xml:space="preserve"> v</w:t>
-      </w:r>
-      <w:r>
-        <w:rPr>
-          <w:sz w:val="26"/>
-          <w:szCs w:val="20"/>
-          <w:lang w:val="en-GB"/>
-        </w:rPr>
-        <w:t>ụ</w:t>
+        </w:rPr>
+        <w:t>ưởng</w:t>
       </w:r>
     </w:p>
     <w:tbl>
       <w:tblPr>
-        <w:tblW w:w="5000" w:type="pct"/>
-        <w:tblBorders>
-          <w:top w:val="single" w:sz="4" w:space="0" w:color="auto"/>
-          <w:left w:val="single" w:sz="4" w:space="0" w:color="auto"/>
-          <w:bottom w:val="single" w:sz="4" w:space="0" w:color="auto"/>
-          <w:right w:val="single" w:sz="4" w:space="0" w:color="auto"/>
-          <w:insideH w:val="single" w:sz="4" w:space="0" w:color="auto"/>
-          <w:insideV w:val="single" w:sz="4" w:space="0" w:color="auto"/>
-        </w:tblBorders>
-        <w:tblLayout w:type="fixed"/>
-        <w:tblLook w:val="01E0" w:firstRow="1" w:lastRow="1" w:firstColumn="1" w:lastColumn="1" w:noHBand="0" w:noVBand="0"/>
+        <w:tblStyle w:val="TableGrid"/>
+        <w:tblW w:w="9535" w:type="dxa"/>
+        <w:tblLook w:val="04A0" w:firstRow="1" w:lastRow="0" w:firstColumn="1" w:lastColumn="0" w:noHBand="0" w:noVBand="1"/>
       </w:tblPr>
       <w:tblGrid>
-        <w:gridCol w:w="896"/>
-        <w:gridCol w:w="3156"/>
-        <w:gridCol w:w="5123"/>
+        <w:gridCol w:w="1188"/>
+        <w:gridCol w:w="2857"/>
+        <w:gridCol w:w="3334"/>
+        <w:gridCol w:w="2156"/>
       </w:tblGrid>
       <w:tr>
         <w:tc>
           <w:tcPr>
-            <w:tcW w:w="488" w:type="pct"/>
-            <w:tcBorders>
-              <w:top w:val="single" w:sz="4" w:space="0" w:color="auto"/>
-              <w:left w:val="single" w:sz="4" w:space="0" w:color="auto"/>
-              <w:bottom w:val="single" w:sz="4" w:space="0" w:color="auto"/>
-              <w:right w:val="single" w:sz="4" w:space="0" w:color="auto"/>
-            </w:tcBorders>
+            <w:tcW w:w="1188" w:type="dxa"/>
           </w:tcPr>
           <w:p>
             <w:pPr>
+              <w:tabs>
+                <w:tab w:val="right" w:leader="dot" w:pos="9000"/>
+              </w:tabs>
+              <w:spacing w:before="40" w:after="80"/>
               <w:jc w:val="center"/>
               <w:rPr>
                 <w:b/>
@@ -596,67 +472,194 @@
         </w:tc>
         <w:tc>
           <w:tcPr>
-            <w:tcW w:w="1720" w:type="pct"/>
-            <w:tcBorders>
-              <w:top w:val="single" w:sz="4" w:space="0" w:color="auto"/>
-              <w:left w:val="single" w:sz="4" w:space="0" w:color="auto"/>
-              <w:bottom w:val="single" w:sz="4" w:space="0" w:color="auto"/>
-              <w:right w:val="single" w:sz="4" w:space="0" w:color="auto"/>
-            </w:tcBorders>
-            <w:vAlign w:val="center"/>
+            <w:tcW w:w="2857" w:type="dxa"/>
           </w:tcPr>
           <w:p>
             <w:pPr>
+              <w:tabs>
+                <w:tab w:val="right" w:leader="dot" w:pos="9000"/>
+              </w:tabs>
+              <w:spacing w:before="40" w:after="80"/>
               <w:jc w:val="center"/>
               <w:rPr>
                 <w:b/>
                 <w:bCs/>
                 <w:sz w:val="26"/>
                 <w:szCs w:val="20"/>
-              </w:rPr>
-            </w:pPr>
-            <w:r>
-              <w:rPr>
-                <w:b/>
-                <w:bCs/>
-                <w:sz w:val="26"/>
-                <w:szCs w:val="20"/>
-                <w:lang w:val="en-GB"/>
-              </w:rPr>
-              <w:t>Từ tháng, năm đến tháng, năm</w:t>
+                <w:lang w:val="en-GB"/>
+              </w:rPr>
+            </w:pPr>
+            <w:r>
+              <w:rPr>
+                <w:b/>
+                <w:bCs/>
+                <w:sz w:val="26"/>
+                <w:szCs w:val="20"/>
+                <w:lang w:val="en-GB"/>
+              </w:rPr>
+              <w:t>Th</w:t>
+            </w:r>
+            <w:r>
+              <w:rPr>
+                <w:b/>
+                <w:bCs/>
+                <w:sz w:val="26"/>
+                <w:szCs w:val="20"/>
+                <w:lang w:val="en-GB"/>
+              </w:rPr>
+              <w:t>ô</w:t>
+            </w:r>
+            <w:r>
+              <w:rPr>
+                <w:b/>
+                <w:bCs/>
+                <w:sz w:val="26"/>
+                <w:szCs w:val="20"/>
+                <w:lang w:val="en-GB"/>
+              </w:rPr>
+              <w:t>ng tin khen th</w:t>
+            </w:r>
+            <w:r>
+              <w:rPr>
+                <w:b/>
+                <w:bCs/>
+                <w:sz w:val="26"/>
+                <w:szCs w:val="20"/>
+                <w:lang w:val="en-GB"/>
+              </w:rPr>
+              <w:t>ưởng</w:t>
             </w:r>
           </w:p>
         </w:tc>
         <w:tc>
           <w:tcPr>
-            <w:tcW w:w="2792" w:type="pct"/>
-            <w:tcBorders>
-              <w:top w:val="single" w:sz="4" w:space="0" w:color="auto"/>
-              <w:left w:val="single" w:sz="4" w:space="0" w:color="auto"/>
-              <w:bottom w:val="single" w:sz="4" w:space="0" w:color="auto"/>
-              <w:right w:val="single" w:sz="4" w:space="0" w:color="auto"/>
-            </w:tcBorders>
-            <w:vAlign w:val="center"/>
+            <w:tcW w:w="3334" w:type="dxa"/>
           </w:tcPr>
           <w:p>
             <w:pPr>
+              <w:tabs>
+                <w:tab w:val="right" w:leader="dot" w:pos="9000"/>
+              </w:tabs>
+              <w:spacing w:before="40" w:after="80"/>
               <w:jc w:val="center"/>
               <w:rPr>
                 <w:b/>
                 <w:bCs/>
                 <w:sz w:val="26"/>
                 <w:szCs w:val="20"/>
-              </w:rPr>
-            </w:pPr>
-            <w:r>
-              <w:rPr>
-                <w:b/>
-                <w:bCs/>
-                <w:sz w:val="26"/>
-                <w:szCs w:val="20"/>
-                <w:lang w:val="en-GB"/>
-              </w:rPr>
-              <w:t>Chức danh, chức vụ, đơn vị công tác (đảng, chính quyền, đoàn thể, tổ chức xã hội), kể cả thời gian được đào tạo, bồi dưỡng về chuyên môn, nghiệp vụ,......</w:t>
+                <w:lang w:val="en-GB"/>
+              </w:rPr>
+            </w:pPr>
+            <w:r>
+              <w:rPr>
+                <w:b/>
+                <w:bCs/>
+                <w:sz w:val="26"/>
+                <w:szCs w:val="20"/>
+                <w:lang w:val="en-GB"/>
+              </w:rPr>
+              <w:t>Th</w:t>
+            </w:r>
+            <w:r>
+              <w:rPr>
+                <w:b/>
+                <w:bCs/>
+                <w:sz w:val="26"/>
+                <w:szCs w:val="20"/>
+                <w:lang w:val="en-GB"/>
+              </w:rPr>
+              <w:t>ô</w:t>
+            </w:r>
+            <w:r>
+              <w:rPr>
+                <w:b/>
+                <w:bCs/>
+                <w:sz w:val="26"/>
+                <w:szCs w:val="20"/>
+                <w:lang w:val="en-GB"/>
+              </w:rPr>
+              <w:t>ng tin quy</w:t>
+            </w:r>
+            <w:r>
+              <w:rPr>
+                <w:b/>
+                <w:bCs/>
+                <w:sz w:val="26"/>
+                <w:szCs w:val="20"/>
+                <w:lang w:val="en-GB"/>
+              </w:rPr>
+              <w:t>ết</w:t>
+            </w:r>
+            <w:r>
+              <w:rPr>
+                <w:b/>
+                <w:bCs/>
+                <w:sz w:val="26"/>
+                <w:szCs w:val="20"/>
+                <w:lang w:val="en-GB"/>
+              </w:rPr>
+              <w:t xml:space="preserve"> </w:t>
+            </w:r>
+            <w:r>
+              <w:rPr>
+                <w:b/>
+                <w:bCs/>
+                <w:sz w:val="26"/>
+                <w:szCs w:val="20"/>
+                <w:lang w:val="en-GB"/>
+              </w:rPr>
+              <w:t>địn</w:t>
+            </w:r>
+            <w:r>
+              <w:rPr>
+                <w:b/>
+                <w:bCs/>
+                <w:sz w:val="26"/>
+                <w:szCs w:val="20"/>
+                <w:lang w:val="en-GB"/>
+              </w:rPr>
+              <w:t>h khen th</w:t>
+            </w:r>
+            <w:r>
+              <w:rPr>
+                <w:b/>
+                <w:bCs/>
+                <w:sz w:val="26"/>
+                <w:szCs w:val="20"/>
+                <w:lang w:val="en-GB"/>
+              </w:rPr>
+              <w:t>ưởng</w:t>
+            </w:r>
+          </w:p>
+        </w:tc>
+        <w:tc>
+          <w:tcPr>
+            <w:tcW w:w="2156" w:type="dxa"/>
+          </w:tcPr>
+          <w:p>
+            <w:pPr>
+              <w:tabs>
+                <w:tab w:val="right" w:leader="dot" w:pos="9000"/>
+              </w:tabs>
+              <w:spacing w:before="40" w:after="80"/>
+              <w:jc w:val="center"/>
+              <w:rPr>
+                <w:b/>
+                <w:bCs/>
+                <w:sz w:val="26"/>
+                <w:szCs w:val="20"/>
+                <w:lang w:val="en-GB"/>
+              </w:rPr>
+            </w:pPr>
+            <w:r>
+              <w:rPr>
+                <w:b/>
+                <w:bCs/>
+                <w:sz w:val="26"/>
+                <w:szCs w:val="20"/>
+                <w:lang w:val="en-GB"/>
+              </w:rPr>
+              <w:t>Nội dung khen thưởng</w:t>
             </w:r>
           </w:p>
         </w:tc>
@@ -664,17 +667,14 @@
       <w:tr>
         <w:tc>
           <w:tcPr>
-            <w:tcW w:w="488" w:type="pct"/>
-            <w:tcBorders>
-              <w:top w:val="single" w:sz="4" w:space="0" w:color="auto"/>
-              <w:left w:val="single" w:sz="4" w:space="0" w:color="auto"/>
-              <w:bottom w:val="single" w:sz="4" w:space="0" w:color="auto"/>
-              <w:right w:val="single" w:sz="4" w:space="0" w:color="auto"/>
-            </w:tcBorders>
+            <w:tcW w:w="1188" w:type="dxa"/>
           </w:tcPr>
           <w:p>
             <w:pPr>
-              <w:spacing w:line="312" w:lineRule="auto"/>
+              <w:tabs>
+                <w:tab w:val="right" w:leader="dot" w:pos="9000"/>
+              </w:tabs>
+              <w:spacing w:before="40" w:after="80"/>
               <w:jc w:val="center"/>
               <w:rPr>
                 <w:b/>
@@ -690,6 +690,7 @@
                 <w:bCs/>
                 <w:sz w:val="26"/>
                 <w:szCs w:val="20"/>
+                <w:lang w:val="en-GB"/>
               </w:rPr>
               <w:t>1</w:t>
             </w:r>
@@ -697,230 +698,359 @@
         </w:tc>
         <w:tc>
           <w:tcPr>
-            <w:tcW w:w="1720" w:type="pct"/>
-            <w:tcBorders>
-              <w:top w:val="single" w:sz="4" w:space="0" w:color="auto"/>
-              <w:left w:val="single" w:sz="4" w:space="0" w:color="auto"/>
-              <w:bottom w:val="single" w:sz="4" w:space="0" w:color="auto"/>
-              <w:right w:val="single" w:sz="4" w:space="0" w:color="auto"/>
-            </w:tcBorders>
+            <w:tcW w:w="2857" w:type="dxa"/>
           </w:tcPr>
           <w:p>
             <w:pPr>
-              <w:spacing w:line="312" w:lineRule="auto"/>
-              <w:rPr>
-                <w:sz w:val="26"/>
-                <w:szCs w:val="20"/>
-                <w:lang w:val="en-GB"/>
-              </w:rPr>
-            </w:pPr>
-            <w:r>
-              <w:rPr>
-                <w:sz w:val="26"/>
-                <w:szCs w:val="20"/>
-              </w:rPr>
-              <w:t>2023 - 2025</w:t>
-            </w:r>
+              <w:tabs>
+                <w:tab w:val="right" w:leader="dot" w:pos="9000"/>
+              </w:tabs>
+              <w:spacing w:before="40" w:after="80"/>
+              <w:rPr>
+                <w:sz w:val="26"/>
+                <w:szCs w:val="20"/>
+                <w:lang w:val="en-GB"/>
+              </w:rPr>
+            </w:pPr>
+            <w:r>
+              <w:rPr>
+                <w:sz w:val="26"/>
+                <w:szCs w:val="20"/>
+                <w:lang w:val="en-GB"/>
+              </w:rPr>
+              <w:t>- Lo</w:t>
+            </w:r>
+            <w:r>
+              <w:rPr>
+                <w:sz w:val="26"/>
+                <w:szCs w:val="20"/>
+                <w:lang w:val="en-GB"/>
+              </w:rPr>
+              <w:t>ại</w:t>
+            </w:r>
+            <w:r>
+              <w:rPr>
+                <w:sz w:val="26"/>
+                <w:szCs w:val="20"/>
+                <w:lang w:val="en-GB"/>
+              </w:rPr>
+              <w:t xml:space="preserve"> khen th</w:t>
+            </w:r>
+            <w:r>
+              <w:rPr>
+                <w:sz w:val="26"/>
+                <w:szCs w:val="20"/>
+                <w:lang w:val="en-GB"/>
+              </w:rPr>
+              <w:t>ưởng</w:t>
+            </w:r>
+            <w:r>
+              <w:rPr>
+                <w:sz w:val="26"/>
+                <w:szCs w:val="20"/>
+                <w:lang w:val="en-GB"/>
+              </w:rPr>
+              <w:t xml:space="preserve">: </w:t>
+            </w:r>
+            <w:r>
+              <w:rPr>
+                <w:sz w:val="26"/>
+                <w:szCs w:val="20"/>
+                <w:lang w:val="en-GB"/>
+              </w:rPr>
+              <w:t>Khen thưởng đột xuất</w:t>
+            </w:r>
+          </w:p>
+          <w:p>
+            <w:pPr>
+              <w:tabs>
+                <w:tab w:val="right" w:leader="dot" w:pos="9000"/>
+              </w:tabs>
+              <w:spacing w:before="40" w:after="80"/>
+              <w:rPr>
+                <w:sz w:val="26"/>
+                <w:szCs w:val="20"/>
+                <w:lang w:val="en-GB"/>
+              </w:rPr>
+            </w:pPr>
+            <w:r>
+              <w:rPr>
+                <w:sz w:val="26"/>
+                <w:szCs w:val="20"/>
+                <w:lang w:val="en-GB"/>
+              </w:rPr>
+              <w:t>- H</w:t>
+            </w:r>
+            <w:r>
+              <w:rPr>
+                <w:sz w:val="26"/>
+                <w:szCs w:val="20"/>
+                <w:lang w:val="en-GB"/>
+              </w:rPr>
+              <w:t>ình</w:t>
+            </w:r>
+            <w:r>
+              <w:rPr>
+                <w:sz w:val="26"/>
+                <w:szCs w:val="20"/>
+                <w:lang w:val="en-GB"/>
+              </w:rPr>
+              <w:t xml:space="preserve"> th</w:t>
+            </w:r>
+            <w:r>
+              <w:rPr>
+                <w:sz w:val="26"/>
+                <w:szCs w:val="20"/>
+                <w:lang w:val="en-GB"/>
+              </w:rPr>
+              <w:t>ức</w:t>
+            </w:r>
+            <w:r>
+              <w:rPr>
+                <w:sz w:val="26"/>
+                <w:szCs w:val="20"/>
+                <w:lang w:val="en-GB"/>
+              </w:rPr>
+              <w:t xml:space="preserve"> khen th</w:t>
+            </w:r>
+            <w:r>
+              <w:rPr>
+                <w:sz w:val="26"/>
+                <w:szCs w:val="20"/>
+                <w:lang w:val="en-GB"/>
+              </w:rPr>
+              <w:t>ưởng</w:t>
+            </w:r>
+            <w:r>
+              <w:rPr>
+                <w:sz w:val="26"/>
+                <w:szCs w:val="20"/>
+                <w:lang w:val="en-GB"/>
+              </w:rPr>
+              <w:t xml:space="preserve">: </w:t>
+            </w:r>
+            <w:r>
+              <w:rPr>
+                <w:sz w:val="26"/>
+                <w:szCs w:val="20"/>
+                <w:lang w:val="en-GB"/>
+              </w:rPr>
+              <w:t>Bằng khen</w:t>
+            </w:r>
+          </w:p>
+          <w:p>
+            <w:pPr>
+              <w:tabs>
+                <w:tab w:val="right" w:leader="dot" w:pos="9000"/>
+              </w:tabs>
+              <w:spacing w:before="40" w:after="80"/>
+              <w:rPr>
+                <w:sz w:val="26"/>
+                <w:szCs w:val="20"/>
+                <w:lang w:val="en-GB"/>
+              </w:rPr>
+            </w:pPr>
           </w:p>
         </w:tc>
         <w:tc>
           <w:tcPr>
-            <w:tcW w:w="2792" w:type="pct"/>
-            <w:tcBorders>
-              <w:top w:val="single" w:sz="4" w:space="0" w:color="auto"/>
-              <w:left w:val="single" w:sz="4" w:space="0" w:color="auto"/>
-              <w:bottom w:val="single" w:sz="4" w:space="0" w:color="auto"/>
-              <w:right w:val="single" w:sz="4" w:space="0" w:color="auto"/>
-            </w:tcBorders>
+            <w:tcW w:w="3334" w:type="dxa"/>
           </w:tcPr>
           <w:p>
             <w:pPr>
+              <w:tabs>
+                <w:tab w:val="right" w:leader="dot" w:pos="9000"/>
+              </w:tabs>
+              <w:spacing w:before="40" w:after="80"/>
+              <w:rPr>
+                <w:sz w:val="26"/>
+                <w:szCs w:val="20"/>
+                <w:lang w:val="en-GB"/>
+              </w:rPr>
+            </w:pPr>
+            <w:r>
+              <w:rPr>
+                <w:sz w:val="26"/>
+                <w:szCs w:val="20"/>
+                <w:lang w:val="en-GB"/>
+              </w:rPr>
+              <w:t>- S</w:t>
+            </w:r>
+            <w:r>
+              <w:rPr>
+                <w:sz w:val="26"/>
+                <w:szCs w:val="20"/>
+                <w:lang w:val="en-GB"/>
+              </w:rPr>
+              <w:t>ố</w:t>
+            </w:r>
+            <w:r>
+              <w:rPr>
+                <w:sz w:val="26"/>
+                <w:szCs w:val="20"/>
+                <w:lang w:val="en-GB"/>
+              </w:rPr>
+              <w:t xml:space="preserve"> quy</w:t>
+            </w:r>
+            <w:r>
+              <w:rPr>
+                <w:sz w:val="26"/>
+                <w:szCs w:val="20"/>
+                <w:lang w:val="en-GB"/>
+              </w:rPr>
+              <w:t>ết</w:t>
+            </w:r>
+            <w:r>
+              <w:rPr>
+                <w:sz w:val="26"/>
+                <w:szCs w:val="20"/>
+                <w:lang w:val="en-GB"/>
+              </w:rPr>
+              <w:t xml:space="preserve"> </w:t>
+            </w:r>
+            <w:r>
+              <w:rPr>
+                <w:sz w:val="26"/>
+                <w:szCs w:val="20"/>
+                <w:lang w:val="en-GB"/>
+              </w:rPr>
+              <w:t>định</w:t>
+            </w:r>
+            <w:r>
+              <w:rPr>
+                <w:sz w:val="26"/>
+                <w:szCs w:val="20"/>
+                <w:lang w:val="en-GB"/>
+              </w:rPr>
+              <w:t xml:space="preserve"> : </w:t>
+            </w:r>
+            <w:r>
+              <w:rPr>
+                <w:sz w:val="26"/>
+                <w:szCs w:val="20"/>
+                <w:lang w:val="en-GB"/>
+              </w:rPr>
+              <w:t>1548/QĐ-ĐHCT</w:t>
+            </w:r>
+          </w:p>
+          <w:p>
+            <w:pPr>
+              <w:tabs>
+                <w:tab w:val="right" w:leader="dot" w:pos="9000"/>
+              </w:tabs>
+              <w:spacing w:before="40" w:after="80"/>
+              <w:rPr>
+                <w:sz w:val="26"/>
+                <w:szCs w:val="20"/>
+                <w:lang w:val="en-GB"/>
+              </w:rPr>
+            </w:pPr>
+            <w:r>
+              <w:rPr>
+                <w:sz w:val="26"/>
+                <w:szCs w:val="20"/>
+                <w:lang w:val="en-GB"/>
+              </w:rPr>
+              <w:t>- Ng</w:t>
+            </w:r>
+            <w:r>
+              <w:rPr>
+                <w:sz w:val="26"/>
+                <w:szCs w:val="20"/>
+                <w:lang w:val="en-GB"/>
+              </w:rPr>
+              <w:t>ày</w:t>
+            </w:r>
+            <w:r>
+              <w:rPr>
+                <w:sz w:val="26"/>
+                <w:szCs w:val="20"/>
+                <w:lang w:val="en-GB"/>
+              </w:rPr>
+              <w:t xml:space="preserve"> k</w:t>
+            </w:r>
+            <w:r>
+              <w:rPr>
+                <w:sz w:val="26"/>
+                <w:szCs w:val="20"/>
+                <w:lang w:val="en-GB"/>
+              </w:rPr>
+              <w:t>ý</w:t>
+            </w:r>
+            <w:r>
+              <w:rPr>
+                <w:sz w:val="26"/>
+                <w:szCs w:val="20"/>
+                <w:lang w:val="en-GB"/>
+              </w:rPr>
+              <w:t xml:space="preserve"> quy</w:t>
+            </w:r>
+            <w:r>
+              <w:rPr>
+                <w:sz w:val="26"/>
+                <w:szCs w:val="20"/>
+                <w:lang w:val="en-GB"/>
+              </w:rPr>
+              <w:t>ết</w:t>
+            </w:r>
+            <w:r>
+              <w:rPr>
+                <w:sz w:val="26"/>
+                <w:szCs w:val="20"/>
+                <w:lang w:val="en-GB"/>
+              </w:rPr>
+              <w:t xml:space="preserve"> </w:t>
+            </w:r>
+            <w:r>
+              <w:rPr>
+                <w:sz w:val="26"/>
+                <w:szCs w:val="20"/>
+                <w:lang w:val="en-GB"/>
+              </w:rPr>
+              <w:t>định</w:t>
+            </w:r>
+            <w:r>
+              <w:rPr>
+                <w:sz w:val="26"/>
+                <w:szCs w:val="20"/>
+                <w:lang w:val="en-GB"/>
+              </w:rPr>
+              <w:t xml:space="preserve">: </w:t>
+            </w:r>
+            <w:r>
+              <w:rPr>
+                <w:sz w:val="26"/>
+                <w:szCs w:val="20"/>
+                <w:lang w:val="en-GB"/>
+              </w:rPr>
+              <w:t>23-04-2023</w:t>
+            </w:r>
+          </w:p>
+        </w:tc>
+        <w:tc>
+          <w:tcPr>
+            <w:tcW w:w="2156" w:type="dxa"/>
+          </w:tcPr>
+          <w:p>
+            <w:pPr>
               <w:keepNext/>
-              <w:spacing w:line="312" w:lineRule="auto"/>
-              <w:rPr>
-                <w:sz w:val="26"/>
-                <w:szCs w:val="20"/>
-                <w:lang w:val="en-GB"/>
-              </w:rPr>
-            </w:pPr>
-            <w:r>
-              <w:rPr>
-                <w:sz w:val="26"/>
-                <w:szCs w:val="20"/>
-                <w:lang w:val="en-GB"/>
-              </w:rPr>
-              <w:t>- Ch</w:t>
-            </w:r>
-            <w:r>
-              <w:rPr>
-                <w:sz w:val="26"/>
-                <w:szCs w:val="20"/>
-                <w:lang w:val="en-GB"/>
-              </w:rPr>
-              <w:t>ức</w:t>
-            </w:r>
-            <w:r>
-              <w:rPr>
-                <w:sz w:val="26"/>
-                <w:szCs w:val="20"/>
-                <w:lang w:val="en-GB"/>
-              </w:rPr>
-              <w:t xml:space="preserve"> v</w:t>
-            </w:r>
-            <w:r>
-              <w:rPr>
-                <w:sz w:val="26"/>
-                <w:szCs w:val="20"/>
-                <w:lang w:val="en-GB"/>
-              </w:rPr>
-              <w:t>ụ</w:t>
-            </w:r>
-            <w:r>
-              <w:rPr>
-                <w:sz w:val="26"/>
-                <w:szCs w:val="20"/>
-                <w:lang w:val="en-GB"/>
-              </w:rPr>
-              <w:t xml:space="preserve">: </w:t>
-            </w:r>
-            <w:r>
-              <w:rPr>
-                <w:sz w:val="26"/>
-                <w:szCs w:val="20"/>
-              </w:rPr>
-              <w:t>Viên chức</w:t>
-            </w:r>
-          </w:p>
-          <w:p>
-            <w:pPr>
-              <w:keepNext/>
-              <w:spacing w:line="312" w:lineRule="auto"/>
-              <w:rPr>
-                <w:sz w:val="26"/>
-                <w:szCs w:val="20"/>
-                <w:lang w:val="en-GB"/>
-              </w:rPr>
-            </w:pPr>
-            <w:r>
-              <w:rPr>
-                <w:sz w:val="26"/>
-                <w:szCs w:val="20"/>
-                <w:lang w:val="en-GB"/>
-              </w:rPr>
-              <w:t>- S</w:t>
-            </w:r>
-            <w:r>
-              <w:rPr>
-                <w:sz w:val="26"/>
-                <w:szCs w:val="20"/>
-                <w:lang w:val="en-GB"/>
-              </w:rPr>
-              <w:t>ố</w:t>
-            </w:r>
-            <w:r>
-              <w:rPr>
-                <w:sz w:val="26"/>
-                <w:szCs w:val="20"/>
-                <w:lang w:val="en-GB"/>
-              </w:rPr>
-              <w:t xml:space="preserve"> quy</w:t>
-            </w:r>
-            <w:r>
-              <w:rPr>
-                <w:sz w:val="26"/>
-                <w:szCs w:val="20"/>
-                <w:lang w:val="en-GB"/>
-              </w:rPr>
-              <w:t>ết</w:t>
-            </w:r>
-            <w:r>
-              <w:rPr>
-                <w:sz w:val="26"/>
-                <w:szCs w:val="20"/>
-                <w:lang w:val="en-GB"/>
-              </w:rPr>
-              <w:t xml:space="preserve"> </w:t>
-            </w:r>
-            <w:r>
-              <w:rPr>
-                <w:sz w:val="26"/>
-                <w:szCs w:val="20"/>
-                <w:lang w:val="en-GB"/>
-              </w:rPr>
-              <w:t>định</w:t>
-            </w:r>
-            <w:r>
-              <w:rPr>
-                <w:sz w:val="26"/>
-                <w:szCs w:val="20"/>
-                <w:lang w:val="en-GB"/>
-              </w:rPr>
-              <w:t xml:space="preserve">: </w:t>
-            </w:r>
-            <w:r>
-              <w:rPr>
-                <w:sz w:val="26"/>
-                <w:szCs w:val="20"/>
-              </w:rPr>
-              <w:t>16/QĐ-ĐHCT</w:t>
-            </w:r>
-          </w:p>
-          <w:p>
-            <w:pPr>
-              <w:keepNext/>
-              <w:spacing w:line="312" w:lineRule="auto"/>
-              <w:rPr>
-                <w:sz w:val="26"/>
-                <w:szCs w:val="20"/>
-                <w:lang w:val="en-GB"/>
-              </w:rPr>
-            </w:pPr>
-            <w:r>
-              <w:rPr>
-                <w:sz w:val="26"/>
-                <w:szCs w:val="20"/>
-                <w:lang w:val="en-GB"/>
-              </w:rPr>
-              <w:t>- Ng</w:t>
-            </w:r>
-            <w:r>
-              <w:rPr>
-                <w:sz w:val="26"/>
-                <w:szCs w:val="20"/>
-                <w:lang w:val="en-GB"/>
-              </w:rPr>
-              <w:t>ày</w:t>
-            </w:r>
-            <w:r>
-              <w:rPr>
-                <w:sz w:val="26"/>
-                <w:szCs w:val="20"/>
-                <w:lang w:val="en-GB"/>
-              </w:rPr>
-              <w:t xml:space="preserve"> k</w:t>
-            </w:r>
-            <w:r>
-              <w:rPr>
-                <w:sz w:val="26"/>
-                <w:szCs w:val="20"/>
-                <w:lang w:val="en-GB"/>
-              </w:rPr>
-              <w:t>ý</w:t>
-            </w:r>
-            <w:r>
-              <w:rPr>
-                <w:sz w:val="26"/>
-                <w:szCs w:val="20"/>
-                <w:lang w:val="en-GB"/>
-              </w:rPr>
-              <w:t xml:space="preserve">: </w:t>
-            </w:r>
-            <w:r>
-              <w:rPr>
-                <w:sz w:val="26"/>
-                <w:szCs w:val="20"/>
-              </w:rPr>
-              <w:t>2023-02-12</w:t>
+              <w:tabs>
+                <w:tab w:val="right" w:leader="dot" w:pos="9000"/>
+              </w:tabs>
+              <w:spacing w:before="40" w:after="80"/>
+              <w:rPr>
+                <w:sz w:val="26"/>
+                <w:szCs w:val="20"/>
+                <w:lang w:val="en-GB"/>
+              </w:rPr>
+            </w:pPr>
+            <w:r>
+              <w:rPr>
+                <w:sz w:val="26"/>
+                <w:szCs w:val="20"/>
+                <w:lang w:val="en-GB"/>
+              </w:rPr>
+              <w:t>Amazing! Wonderful!</w:t>
             </w:r>
           </w:p>
         </w:tc>
@@ -928,17 +1058,14 @@
       <w:tr>
         <w:tc>
           <w:tcPr>
-            <w:tcW w:w="488" w:type="pct"/>
-            <w:tcBorders>
-              <w:top w:val="single" w:sz="4" w:space="0" w:color="auto"/>
-              <w:left w:val="single" w:sz="4" w:space="0" w:color="auto"/>
-              <w:bottom w:val="single" w:sz="4" w:space="0" w:color="auto"/>
-              <w:right w:val="single" w:sz="4" w:space="0" w:color="auto"/>
-            </w:tcBorders>
+            <w:tcW w:w="1188" w:type="dxa"/>
           </w:tcPr>
           <w:p>
             <w:pPr>
-              <w:spacing w:line="312" w:lineRule="auto"/>
+              <w:tabs>
+                <w:tab w:val="right" w:leader="dot" w:pos="9000"/>
+              </w:tabs>
+              <w:spacing w:before="40" w:after="80"/>
               <w:jc w:val="center"/>
               <w:rPr>
                 <w:b/>
@@ -954,6 +1081,7 @@
                 <w:bCs/>
                 <w:sz w:val="26"/>
                 <w:szCs w:val="20"/>
+                <w:lang w:val="en-GB"/>
               </w:rPr>
               <w:t>2</w:t>
             </w:r>
@@ -961,83 +1089,316 @@
         </w:tc>
         <w:tc>
           <w:tcPr>
-            <w:tcW w:w="1720" w:type="pct"/>
-            <w:tcBorders>
-              <w:top w:val="single" w:sz="4" w:space="0" w:color="auto"/>
-              <w:left w:val="single" w:sz="4" w:space="0" w:color="auto"/>
-              <w:bottom w:val="single" w:sz="4" w:space="0" w:color="auto"/>
-              <w:right w:val="single" w:sz="4" w:space="0" w:color="auto"/>
-            </w:tcBorders>
+            <w:tcW w:w="2857" w:type="dxa"/>
           </w:tcPr>
           <w:p>
             <w:pPr>
-              <w:spacing w:line="312" w:lineRule="auto"/>
-              <w:rPr>
-                <w:sz w:val="26"/>
-                <w:szCs w:val="20"/>
-                <w:lang w:val="en-GB"/>
-              </w:rPr>
-            </w:pPr>
-            <w:r>
-              <w:rPr>
-                <w:sz w:val="26"/>
-                <w:szCs w:val="20"/>
-              </w:rPr>
-              <w:t>2019 - 2022</w:t>
-            </w:r>
+              <w:tabs>
+                <w:tab w:val="right" w:leader="dot" w:pos="9000"/>
+              </w:tabs>
+              <w:spacing w:before="40" w:after="80"/>
+              <w:rPr>
+                <w:sz w:val="26"/>
+                <w:szCs w:val="20"/>
+                <w:lang w:val="en-GB"/>
+              </w:rPr>
+            </w:pPr>
+            <w:r>
+              <w:rPr>
+                <w:sz w:val="26"/>
+                <w:szCs w:val="20"/>
+                <w:lang w:val="en-GB"/>
+              </w:rPr>
+              <w:t>- Lo</w:t>
+            </w:r>
+            <w:r>
+              <w:rPr>
+                <w:sz w:val="26"/>
+                <w:szCs w:val="20"/>
+                <w:lang w:val="en-GB"/>
+              </w:rPr>
+              <w:t>ại</w:t>
+            </w:r>
+            <w:r>
+              <w:rPr>
+                <w:sz w:val="26"/>
+                <w:szCs w:val="20"/>
+                <w:lang w:val="en-GB"/>
+              </w:rPr>
+              <w:t xml:space="preserve"> khen th</w:t>
+            </w:r>
+            <w:r>
+              <w:rPr>
+                <w:sz w:val="26"/>
+                <w:szCs w:val="20"/>
+                <w:lang w:val="en-GB"/>
+              </w:rPr>
+              <w:t>ưởng</w:t>
+            </w:r>
+            <w:r>
+              <w:rPr>
+                <w:sz w:val="26"/>
+                <w:szCs w:val="20"/>
+                <w:lang w:val="en-GB"/>
+              </w:rPr>
+              <w:t xml:space="preserve">: </w:t>
+            </w:r>
+            <w:r>
+              <w:rPr>
+                <w:sz w:val="26"/>
+                <w:szCs w:val="20"/>
+                <w:lang w:val="en-GB"/>
+              </w:rPr>
+              <w:t>Cá nhân hoàn thành xuất sắc nhiệm vụ được giao</w:t>
+            </w:r>
+          </w:p>
+          <w:p>
+            <w:pPr>
+              <w:tabs>
+                <w:tab w:val="right" w:leader="dot" w:pos="9000"/>
+              </w:tabs>
+              <w:spacing w:before="40" w:after="80"/>
+              <w:rPr>
+                <w:sz w:val="26"/>
+                <w:szCs w:val="20"/>
+                <w:lang w:val="en-GB"/>
+              </w:rPr>
+            </w:pPr>
+            <w:r>
+              <w:rPr>
+                <w:sz w:val="26"/>
+                <w:szCs w:val="20"/>
+                <w:lang w:val="en-GB"/>
+              </w:rPr>
+              <w:t>- H</w:t>
+            </w:r>
+            <w:r>
+              <w:rPr>
+                <w:sz w:val="26"/>
+                <w:szCs w:val="20"/>
+                <w:lang w:val="en-GB"/>
+              </w:rPr>
+              <w:t>ình</w:t>
+            </w:r>
+            <w:r>
+              <w:rPr>
+                <w:sz w:val="26"/>
+                <w:szCs w:val="20"/>
+                <w:lang w:val="en-GB"/>
+              </w:rPr>
+              <w:t xml:space="preserve"> th</w:t>
+            </w:r>
+            <w:r>
+              <w:rPr>
+                <w:sz w:val="26"/>
+                <w:szCs w:val="20"/>
+                <w:lang w:val="en-GB"/>
+              </w:rPr>
+              <w:t>ức</w:t>
+            </w:r>
+            <w:r>
+              <w:rPr>
+                <w:sz w:val="26"/>
+                <w:szCs w:val="20"/>
+                <w:lang w:val="en-GB"/>
+              </w:rPr>
+              <w:t xml:space="preserve"> khen th</w:t>
+            </w:r>
+            <w:r>
+              <w:rPr>
+                <w:sz w:val="26"/>
+                <w:szCs w:val="20"/>
+                <w:lang w:val="en-GB"/>
+              </w:rPr>
+              <w:t>ưởng</w:t>
+            </w:r>
+            <w:r>
+              <w:rPr>
+                <w:sz w:val="26"/>
+                <w:szCs w:val="20"/>
+                <w:lang w:val="en-GB"/>
+              </w:rPr>
+              <w:t xml:space="preserve">: </w:t>
+            </w:r>
+            <w:r>
+              <w:rPr>
+                <w:sz w:val="26"/>
+                <w:szCs w:val="20"/>
+                <w:lang w:val="en-GB"/>
+              </w:rPr>
+              <w:t>Danh hiệu</w:t>
+            </w:r>
+          </w:p>
+          <w:p>
+            <w:pPr>
+              <w:tabs>
+                <w:tab w:val="right" w:leader="dot" w:pos="9000"/>
+              </w:tabs>
+              <w:spacing w:before="40" w:after="80"/>
+              <w:rPr>
+                <w:sz w:val="26"/>
+                <w:szCs w:val="20"/>
+                <w:lang w:val="en-GB"/>
+              </w:rPr>
+            </w:pPr>
           </w:p>
         </w:tc>
         <w:tc>
           <w:tcPr>
-            <w:tcW w:w="2792" w:type="pct"/>
-            <w:tcBorders>
-              <w:top w:val="single" w:sz="4" w:space="0" w:color="auto"/>
-              <w:left w:val="single" w:sz="4" w:space="0" w:color="auto"/>
-              <w:bottom w:val="single" w:sz="4" w:space="0" w:color="auto"/>
-              <w:right w:val="single" w:sz="4" w:space="0" w:color="auto"/>
-            </w:tcBorders>
+            <w:tcW w:w="3334" w:type="dxa"/>
           </w:tcPr>
           <w:p>
             <w:pPr>
-              <w:keepNext/>
-              <w:spacing w:line="312" w:lineRule="auto"/>
-              <w:rPr>
-                <w:sz w:val="26"/>
-                <w:szCs w:val="20"/>
-                <w:lang w:val="en-GB"/>
-              </w:rPr>
-            </w:pPr>
-            <w:r>
-              <w:rPr>
-                <w:sz w:val="26"/>
-                <w:szCs w:val="20"/>
-                <w:lang w:val="en-GB"/>
-              </w:rPr>
-              <w:t>- Ch</w:t>
-            </w:r>
-            <w:r>
-              <w:rPr>
-                <w:sz w:val="26"/>
-                <w:szCs w:val="20"/>
-                <w:lang w:val="en-GB"/>
-              </w:rPr>
-              <w:t>ức</w:t>
-            </w:r>
-            <w:r>
-              <w:rPr>
-                <w:sz w:val="26"/>
-                <w:szCs w:val="20"/>
-                <w:lang w:val="en-GB"/>
-              </w:rPr>
-              <w:t xml:space="preserve"> v</w:t>
-            </w:r>
-            <w:r>
-              <w:rPr>
-                <w:sz w:val="26"/>
-                <w:szCs w:val="20"/>
-                <w:lang w:val="en-GB"/>
-              </w:rPr>
-              <w:t>ụ</w:t>
+              <w:tabs>
+                <w:tab w:val="right" w:leader="dot" w:pos="9000"/>
+              </w:tabs>
+              <w:spacing w:before="40" w:after="80"/>
+              <w:rPr>
+                <w:sz w:val="26"/>
+                <w:szCs w:val="20"/>
+                <w:lang w:val="en-GB"/>
+              </w:rPr>
+            </w:pPr>
+            <w:r>
+              <w:rPr>
+                <w:sz w:val="26"/>
+                <w:szCs w:val="20"/>
+                <w:lang w:val="en-GB"/>
+              </w:rPr>
+              <w:t>- S</w:t>
+            </w:r>
+            <w:r>
+              <w:rPr>
+                <w:sz w:val="26"/>
+                <w:szCs w:val="20"/>
+                <w:lang w:val="en-GB"/>
+              </w:rPr>
+              <w:t>ố</w:t>
+            </w:r>
+            <w:r>
+              <w:rPr>
+                <w:sz w:val="26"/>
+                <w:szCs w:val="20"/>
+                <w:lang w:val="en-GB"/>
+              </w:rPr>
+              <w:t xml:space="preserve"> quy</w:t>
+            </w:r>
+            <w:r>
+              <w:rPr>
+                <w:sz w:val="26"/>
+                <w:szCs w:val="20"/>
+                <w:lang w:val="en-GB"/>
+              </w:rPr>
+              <w:t>ết</w:t>
+            </w:r>
+            <w:r>
+              <w:rPr>
+                <w:sz w:val="26"/>
+                <w:szCs w:val="20"/>
+                <w:lang w:val="en-GB"/>
+              </w:rPr>
+              <w:t xml:space="preserve"> </w:t>
+            </w:r>
+            <w:r>
+              <w:rPr>
+                <w:sz w:val="26"/>
+                <w:szCs w:val="20"/>
+                <w:lang w:val="en-GB"/>
+              </w:rPr>
+              <w:t>định</w:t>
+            </w:r>
+            <w:r>
+              <w:rPr>
+                <w:sz w:val="26"/>
+                <w:szCs w:val="20"/>
+                <w:lang w:val="en-GB"/>
+              </w:rPr>
+              <w:t xml:space="preserve"> : </w:t>
+            </w:r>
+            <w:r>
+              <w:rPr>
+                <w:sz w:val="26"/>
+                <w:szCs w:val="20"/>
+                <w:lang w:val="en-GB"/>
+              </w:rPr>
+              <w:t>159/QĐ-ĐHCT</w:t>
+            </w:r>
+          </w:p>
+          <w:p>
+            <w:pPr>
+              <w:tabs>
+                <w:tab w:val="right" w:leader="dot" w:pos="9000"/>
+              </w:tabs>
+              <w:spacing w:before="40" w:after="80"/>
+              <w:rPr>
+                <w:sz w:val="26"/>
+                <w:szCs w:val="20"/>
+                <w:lang w:val="en-GB"/>
+              </w:rPr>
+            </w:pPr>
+            <w:r>
+              <w:rPr>
+                <w:sz w:val="26"/>
+                <w:szCs w:val="20"/>
+                <w:lang w:val="en-GB"/>
+              </w:rPr>
+              <w:t>- Ng</w:t>
+            </w:r>
+            <w:r>
+              <w:rPr>
+                <w:sz w:val="26"/>
+                <w:szCs w:val="20"/>
+                <w:lang w:val="en-GB"/>
+              </w:rPr>
+              <w:t>ày</w:t>
+            </w:r>
+            <w:r>
+              <w:rPr>
+                <w:sz w:val="26"/>
+                <w:szCs w:val="20"/>
+                <w:lang w:val="en-GB"/>
+              </w:rPr>
+              <w:t xml:space="preserve"> k</w:t>
+            </w:r>
+            <w:r>
+              <w:rPr>
+                <w:sz w:val="26"/>
+                <w:szCs w:val="20"/>
+                <w:lang w:val="en-GB"/>
+              </w:rPr>
+              <w:t>ý</w:t>
+            </w:r>
+            <w:r>
+              <w:rPr>
+                <w:sz w:val="26"/>
+                <w:szCs w:val="20"/>
+                <w:lang w:val="en-GB"/>
+              </w:rPr>
+              <w:t xml:space="preserve"> quy</w:t>
+            </w:r>
+            <w:r>
+              <w:rPr>
+                <w:sz w:val="26"/>
+                <w:szCs w:val="20"/>
+                <w:lang w:val="en-GB"/>
+              </w:rPr>
+              <w:t>ết</w:t>
+            </w:r>
+            <w:r>
+              <w:rPr>
+                <w:sz w:val="26"/>
+                <w:szCs w:val="20"/>
+                <w:lang w:val="en-GB"/>
+              </w:rPr>
+              <w:t xml:space="preserve"> </w:t>
+            </w:r>
+            <w:r>
+              <w:rPr>
+                <w:sz w:val="26"/>
+                <w:szCs w:val="20"/>
+                <w:lang w:val="en-GB"/>
+              </w:rPr>
+              <w:t>định</w:t>
             </w:r>
             <w:r>
               <w:rPr>
@@ -1051,404 +1412,36 @@
               <w:rPr>
                 <w:sz w:val="26"/>
                 <w:szCs w:val="20"/>
-              </w:rPr>
-              <w:t>Trưởng bộ phận đào tạo TT CNPM</w:t>
-            </w:r>
-          </w:p>
-          <w:p>
-            <w:pPr>
-              <w:keepNext/>
-              <w:spacing w:line="312" w:lineRule="auto"/>
-              <w:rPr>
-                <w:sz w:val="26"/>
-                <w:szCs w:val="20"/>
-                <w:lang w:val="en-GB"/>
-              </w:rPr>
-            </w:pPr>
-            <w:r>
-              <w:rPr>
-                <w:sz w:val="26"/>
-                <w:szCs w:val="20"/>
-                <w:lang w:val="en-GB"/>
-              </w:rPr>
-              <w:t>- S</w:t>
-            </w:r>
-            <w:r>
-              <w:rPr>
-                <w:sz w:val="26"/>
-                <w:szCs w:val="20"/>
-                <w:lang w:val="en-GB"/>
-              </w:rPr>
-              <w:t>ố</w:t>
-            </w:r>
-            <w:r>
-              <w:rPr>
-                <w:sz w:val="26"/>
-                <w:szCs w:val="20"/>
-                <w:lang w:val="en-GB"/>
-              </w:rPr>
-              <w:t xml:space="preserve"> quy</w:t>
-            </w:r>
-            <w:r>
-              <w:rPr>
-                <w:sz w:val="26"/>
-                <w:szCs w:val="20"/>
-                <w:lang w:val="en-GB"/>
-              </w:rPr>
-              <w:t>ết</w:t>
-            </w:r>
-            <w:r>
-              <w:rPr>
-                <w:sz w:val="26"/>
-                <w:szCs w:val="20"/>
-                <w:lang w:val="en-GB"/>
-              </w:rPr>
-              <w:t xml:space="preserve"> </w:t>
-            </w:r>
-            <w:r>
-              <w:rPr>
-                <w:sz w:val="26"/>
-                <w:szCs w:val="20"/>
-                <w:lang w:val="en-GB"/>
-              </w:rPr>
-              <w:t>định</w:t>
-            </w:r>
-            <w:r>
-              <w:rPr>
-                <w:sz w:val="26"/>
-                <w:szCs w:val="20"/>
-                <w:lang w:val="en-GB"/>
-              </w:rPr>
-              <w:t xml:space="preserve">: </w:t>
-            </w:r>
-            <w:r>
-              <w:rPr>
-                <w:sz w:val="26"/>
-                <w:szCs w:val="20"/>
-              </w:rPr>
-              <w:t>51/QĐ-ĐHCT</w:t>
-            </w:r>
-          </w:p>
-          <w:p>
-            <w:pPr>
-              <w:keepNext/>
-              <w:spacing w:line="312" w:lineRule="auto"/>
-              <w:rPr>
-                <w:sz w:val="26"/>
-                <w:szCs w:val="20"/>
-                <w:lang w:val="en-GB"/>
-              </w:rPr>
-            </w:pPr>
-            <w:r>
-              <w:rPr>
-                <w:sz w:val="26"/>
-                <w:szCs w:val="20"/>
-                <w:lang w:val="en-GB"/>
-              </w:rPr>
-              <w:t>- Ng</w:t>
-            </w:r>
-            <w:r>
-              <w:rPr>
-                <w:sz w:val="26"/>
-                <w:szCs w:val="20"/>
-                <w:lang w:val="en-GB"/>
-              </w:rPr>
-              <w:t>ày</w:t>
-            </w:r>
-            <w:r>
-              <w:rPr>
-                <w:sz w:val="26"/>
-                <w:szCs w:val="20"/>
-                <w:lang w:val="en-GB"/>
-              </w:rPr>
-              <w:t xml:space="preserve"> k</w:t>
-            </w:r>
-            <w:r>
-              <w:rPr>
-                <w:sz w:val="26"/>
-                <w:szCs w:val="20"/>
-                <w:lang w:val="en-GB"/>
-              </w:rPr>
-              <w:t>ý</w:t>
-            </w:r>
-            <w:r>
-              <w:rPr>
-                <w:sz w:val="26"/>
-                <w:szCs w:val="20"/>
-                <w:lang w:val="en-GB"/>
-              </w:rPr>
-              <w:t xml:space="preserve">: </w:t>
-            </w:r>
-            <w:r>
-              <w:rPr>
-                <w:sz w:val="26"/>
-                <w:szCs w:val="20"/>
-              </w:rPr>
-              <w:t>2019-12-24</w:t>
-            </w:r>
-          </w:p>
-        </w:tc>
-      </w:tr>
-      <w:tr>
-        <w:tc>
-          <w:tcPr>
-            <w:tcW w:w="488" w:type="pct"/>
-            <w:tcBorders>
-              <w:top w:val="single" w:sz="4" w:space="0" w:color="auto"/>
-              <w:left w:val="single" w:sz="4" w:space="0" w:color="auto"/>
-              <w:bottom w:val="single" w:sz="4" w:space="0" w:color="auto"/>
-              <w:right w:val="single" w:sz="4" w:space="0" w:color="auto"/>
-            </w:tcBorders>
-          </w:tcPr>
-          <w:p>
-            <w:pPr>
-              <w:spacing w:line="312" w:lineRule="auto"/>
-              <w:jc w:val="center"/>
-              <w:rPr>
-                <w:b/>
-                <w:bCs/>
-                <w:sz w:val="26"/>
-                <w:szCs w:val="20"/>
-                <w:lang w:val="en-GB"/>
-              </w:rPr>
-            </w:pPr>
-            <w:r>
-              <w:rPr>
-                <w:b/>
-                <w:bCs/>
-                <w:sz w:val="26"/>
-                <w:szCs w:val="20"/>
-              </w:rPr>
-              <w:t>3</w:t>
+                <w:lang w:val="en-GB"/>
+              </w:rPr>
+              <w:t>23-04-2023</w:t>
             </w:r>
           </w:p>
         </w:tc>
         <w:tc>
           <w:tcPr>
-            <w:tcW w:w="1720" w:type="pct"/>
-            <w:tcBorders>
-              <w:top w:val="single" w:sz="4" w:space="0" w:color="auto"/>
-              <w:left w:val="single" w:sz="4" w:space="0" w:color="auto"/>
-              <w:bottom w:val="single" w:sz="4" w:space="0" w:color="auto"/>
-              <w:right w:val="single" w:sz="4" w:space="0" w:color="auto"/>
-            </w:tcBorders>
+            <w:tcW w:w="2156" w:type="dxa"/>
           </w:tcPr>
           <w:p>
             <w:pPr>
-              <w:spacing w:line="312" w:lineRule="auto"/>
-              <w:rPr>
-                <w:sz w:val="26"/>
-                <w:szCs w:val="20"/>
-                <w:lang w:val="en-GB"/>
-              </w:rPr>
-            </w:pPr>
-            <w:r>
-              <w:rPr>
-                <w:sz w:val="26"/>
-                <w:szCs w:val="20"/>
-              </w:rPr>
-              <w:t>2016 - 2019</w:t>
-            </w:r>
-          </w:p>
-        </w:tc>
-        <w:tc>
-          <w:tcPr>
-            <w:tcW w:w="2792" w:type="pct"/>
-            <w:tcBorders>
-              <w:top w:val="single" w:sz="4" w:space="0" w:color="auto"/>
-              <w:left w:val="single" w:sz="4" w:space="0" w:color="auto"/>
-              <w:bottom w:val="single" w:sz="4" w:space="0" w:color="auto"/>
-              <w:right w:val="single" w:sz="4" w:space="0" w:color="auto"/>
-            </w:tcBorders>
-          </w:tcPr>
-          <w:p>
-            <w:pPr>
               <w:keepNext/>
-              <w:spacing w:line="312" w:lineRule="auto"/>
-              <w:rPr>
-                <w:sz w:val="26"/>
-                <w:szCs w:val="20"/>
-                <w:lang w:val="en-GB"/>
-              </w:rPr>
-            </w:pPr>
-            <w:r>
-              <w:rPr>
-                <w:sz w:val="26"/>
-                <w:szCs w:val="20"/>
-                <w:lang w:val="en-GB"/>
-              </w:rPr>
-              <w:t>- Ch</w:t>
-            </w:r>
-            <w:r>
-              <w:rPr>
-                <w:sz w:val="26"/>
-                <w:szCs w:val="20"/>
-                <w:lang w:val="en-GB"/>
-              </w:rPr>
-              <w:t>ức</w:t>
-            </w:r>
-            <w:r>
-              <w:rPr>
-                <w:sz w:val="26"/>
-                <w:szCs w:val="20"/>
-                <w:lang w:val="en-GB"/>
-              </w:rPr>
-              <w:t xml:space="preserve"> v</w:t>
-            </w:r>
-            <w:r>
-              <w:rPr>
-                <w:sz w:val="26"/>
-                <w:szCs w:val="20"/>
-                <w:lang w:val="en-GB"/>
-              </w:rPr>
-              <w:t>ụ</w:t>
-            </w:r>
-            <w:r>
-              <w:rPr>
-                <w:sz w:val="26"/>
-                <w:szCs w:val="20"/>
-                <w:lang w:val="en-GB"/>
-              </w:rPr>
-              <w:t xml:space="preserve">: </w:t>
-            </w:r>
-            <w:r>
-              <w:rPr>
-                <w:sz w:val="26"/>
-                <w:szCs w:val="20"/>
-              </w:rPr>
-              <w:t>Tổ trưởng CĐ Khoa</w:t>
-            </w:r>
-          </w:p>
-          <w:p>
-            <w:pPr>
-              <w:keepNext/>
-              <w:spacing w:line="312" w:lineRule="auto"/>
-              <w:rPr>
-                <w:sz w:val="26"/>
-                <w:szCs w:val="20"/>
-                <w:lang w:val="en-GB"/>
-              </w:rPr>
-            </w:pPr>
-            <w:r>
-              <w:rPr>
-                <w:sz w:val="26"/>
-                <w:szCs w:val="20"/>
-                <w:lang w:val="en-GB"/>
-              </w:rPr>
-              <w:t>- S</w:t>
-            </w:r>
-            <w:r>
-              <w:rPr>
-                <w:sz w:val="26"/>
-                <w:szCs w:val="20"/>
-                <w:lang w:val="en-GB"/>
-              </w:rPr>
-              <w:t>ố</w:t>
-            </w:r>
-            <w:r>
-              <w:rPr>
-                <w:sz w:val="26"/>
-                <w:szCs w:val="20"/>
-                <w:lang w:val="en-GB"/>
-              </w:rPr>
-              <w:t xml:space="preserve"> quy</w:t>
-            </w:r>
-            <w:r>
-              <w:rPr>
-                <w:sz w:val="26"/>
-                <w:szCs w:val="20"/>
-                <w:lang w:val="en-GB"/>
-              </w:rPr>
-              <w:t>ết</w:t>
-            </w:r>
-            <w:r>
-              <w:rPr>
-                <w:sz w:val="26"/>
-                <w:szCs w:val="20"/>
-                <w:lang w:val="en-GB"/>
-              </w:rPr>
-              <w:t xml:space="preserve"> </w:t>
-            </w:r>
-            <w:r>
-              <w:rPr>
-                <w:sz w:val="26"/>
-                <w:szCs w:val="20"/>
-                <w:lang w:val="en-GB"/>
-              </w:rPr>
-              <w:t>định</w:t>
-            </w:r>
-            <w:r>
-              <w:rPr>
-                <w:sz w:val="26"/>
-                <w:szCs w:val="20"/>
-                <w:lang w:val="en-GB"/>
-              </w:rPr>
-              <w:t xml:space="preserve">: </w:t>
-            </w:r>
-            <w:r>
-              <w:rPr>
-                <w:sz w:val="26"/>
-                <w:szCs w:val="20"/>
-              </w:rPr>
-              <w:t>015/QĐ-ĐHCT</w:t>
-            </w:r>
-          </w:p>
-          <w:p>
-            <w:pPr>
-              <w:keepNext/>
-              <w:spacing w:line="312" w:lineRule="auto"/>
-              <w:rPr>
-                <w:sz w:val="26"/>
-                <w:szCs w:val="20"/>
-                <w:lang w:val="en-GB"/>
-              </w:rPr>
-            </w:pPr>
-            <w:r>
-              <w:rPr>
-                <w:sz w:val="26"/>
-                <w:szCs w:val="20"/>
-                <w:lang w:val="en-GB"/>
-              </w:rPr>
-              <w:t>- Ng</w:t>
-            </w:r>
-            <w:r>
-              <w:rPr>
-                <w:sz w:val="26"/>
-                <w:szCs w:val="20"/>
-                <w:lang w:val="en-GB"/>
-              </w:rPr>
-              <w:t>ày</w:t>
-            </w:r>
-            <w:r>
-              <w:rPr>
-                <w:sz w:val="26"/>
-                <w:szCs w:val="20"/>
-                <w:lang w:val="en-GB"/>
-              </w:rPr>
-              <w:t xml:space="preserve"> k</w:t>
-            </w:r>
-            <w:r>
-              <w:rPr>
-                <w:sz w:val="26"/>
-                <w:szCs w:val="20"/>
-                <w:lang w:val="en-GB"/>
-              </w:rPr>
-              <w:t>ý</w:t>
-            </w:r>
-            <w:r>
-              <w:rPr>
-                <w:sz w:val="26"/>
-                <w:szCs w:val="20"/>
-                <w:lang w:val="en-GB"/>
-              </w:rPr>
-              <w:t xml:space="preserve">: </w:t>
-            </w:r>
-            <w:r>
-              <w:rPr>
-                <w:sz w:val="26"/>
-                <w:szCs w:val="20"/>
-              </w:rPr>
-              <w:t>2016-02-15</w:t>
+              <w:tabs>
+                <w:tab w:val="right" w:leader="dot" w:pos="9000"/>
+              </w:tabs>
+              <w:spacing w:before="40" w:after="80"/>
+              <w:rPr>
+                <w:sz w:val="26"/>
+                <w:szCs w:val="20"/>
+                <w:lang w:val="en-GB"/>
+              </w:rPr>
+            </w:pPr>
+            <w:r>
+              <w:rPr>
+                <w:sz w:val="26"/>
+                <w:szCs w:val="20"/>
+                <w:lang w:val="en-GB"/>
+              </w:rPr>
+              <w:t>Amazing! Wonderful!</w:t>
             </w:r>
           </w:p>
         </w:tc>
@@ -1464,6 +1457,7 @@
           <w:color w:val="0070C0"/>
           <w:sz w:val="26"/>
           <w:szCs w:val="26"/>
+          <w:lang w:val="en-GB"/>
         </w:rPr>
       </w:pPr>
       <w:r>
@@ -1494,7 +1488,7 @@
           <w:sz w:val="26"/>
           <w:szCs w:val="26"/>
         </w:rPr>
-        <w:t>: Quá trình công tác</w:t>
+        <w:t>: Khen thưởng</w:t>
       </w:r>
     </w:p>
     <w:p>
@@ -2242,7 +2236,7 @@
   <w:style w:type="paragraph" w:default="1" w:styleId="Normal">
     <w:name w:val="Normal"/>
     <w:qFormat/>
-    <w:rsid w:val="008F13AF"/>
+    <w:rsid w:val="00AA0B28"/>
     <w:pPr>
       <w:spacing w:after="0" w:line="240" w:lineRule="auto"/>
     </w:pPr>
@@ -2279,6 +2273,25 @@
     <w:semiHidden/>
     <w:unhideWhenUsed/>
   </w:style>
+  <w:style w:type="table" w:styleId="TableGrid">
+    <w:name w:val="Table Grid"/>
+    <w:basedOn w:val="TableNormal"/>
+    <w:uiPriority w:val="39"/>
+    <w:rsid w:val="00AA0B28"/>
+    <w:pPr>
+      <w:spacing w:after="0" w:line="240" w:lineRule="auto"/>
+    </w:pPr>
+    <w:tblPr>
+      <w:tblBorders>
+        <w:top w:val="single" w:sz="4" w:space="0" w:color="auto"/>
+        <w:left w:val="single" w:sz="4" w:space="0" w:color="auto"/>
+        <w:bottom w:val="single" w:sz="4" w:space="0" w:color="auto"/>
+        <w:right w:val="single" w:sz="4" w:space="0" w:color="auto"/>
+        <w:insideH w:val="single" w:sz="4" w:space="0" w:color="auto"/>
+        <w:insideV w:val="single" w:sz="4" w:space="0" w:color="auto"/>
+      </w:tblBorders>
+    </w:tblPr>
+  </w:style>
   <w:style w:type="paragraph" w:styleId="Caption">
     <w:name w:val="caption"/>
     <w:basedOn w:val="Normal"/>
@@ -2286,7 +2299,7 @@
     <w:uiPriority w:val="35"/>
     <w:unhideWhenUsed/>
     <w:qFormat/>
-    <w:rsid w:val="008F13AF"/>
+    <w:rsid w:val="00AA0B28"/>
     <w:pPr>
       <w:spacing w:after="200"/>
     </w:pPr>
@@ -2304,7 +2317,7 @@
     <w:link w:val="HeaderChar"/>
     <w:uiPriority w:val="99"/>
     <w:unhideWhenUsed/>
-    <w:rsid w:val="008F13AF"/>
+    <w:rsid w:val="00AA0B28"/>
     <w:pPr>
       <w:tabs>
         <w:tab w:val="center" w:pos="4680"/>
@@ -2317,7 +2330,7 @@
     <w:basedOn w:val="DefaultParagraphFont"/>
     <w:link w:val="Header"/>
     <w:uiPriority w:val="99"/>
-    <w:rsid w:val="008F13AF"/>
+    <w:rsid w:val="00AA0B28"/>
     <w:rPr>
       <w:rFonts w:eastAsia="Times New Roman"/>
       <w:sz w:val="24"/>
@@ -2330,7 +2343,7 @@
     <w:link w:val="FooterChar"/>
     <w:uiPriority w:val="99"/>
     <w:unhideWhenUsed/>
-    <w:rsid w:val="008F13AF"/>
+    <w:rsid w:val="00AA0B28"/>
     <w:pPr>
       <w:tabs>
         <w:tab w:val="center" w:pos="4680"/>
@@ -2343,7 +2356,7 @@
     <w:basedOn w:val="DefaultParagraphFont"/>
     <w:link w:val="Footer"/>
     <w:uiPriority w:val="99"/>
-    <w:rsid w:val="008F13AF"/>
+    <w:rsid w:val="00AA0B28"/>
     <w:rPr>
       <w:rFonts w:eastAsia="Times New Roman"/>
       <w:sz w:val="24"/>

</xml_diff>

<commit_message>
xuất file Word, PDF kỷ luật của viên chức
</commit_message>
<xml_diff>
--- a/Trần Minh Tân.docx
+++ b/Trần Minh Tân.docx
@@ -429,19 +429,18 @@
     <w:tbl>
       <w:tblPr>
         <w:tblStyle w:val="TableGrid"/>
-        <w:tblW w:w="9535" w:type="dxa"/>
+        <w:tblW w:w="9355" w:type="dxa"/>
         <w:tblLook w:val="04A0" w:firstRow="1" w:lastRow="0" w:firstColumn="1" w:lastColumn="0" w:noHBand="0" w:noVBand="1"/>
       </w:tblPr>
       <w:tblGrid>
-        <w:gridCol w:w="1188"/>
-        <w:gridCol w:w="2857"/>
-        <w:gridCol w:w="3334"/>
-        <w:gridCol w:w="2156"/>
+        <w:gridCol w:w="1173"/>
+        <w:gridCol w:w="3682"/>
+        <w:gridCol w:w="4500"/>
       </w:tblGrid>
       <w:tr>
         <w:tc>
           <w:tcPr>
-            <w:tcW w:w="1188" w:type="dxa"/>
+            <w:tcW w:w="1173" w:type="dxa"/>
           </w:tcPr>
           <w:p>
             <w:pPr>
@@ -472,7 +471,7 @@
         </w:tc>
         <w:tc>
           <w:tcPr>
-            <w:tcW w:w="2857" w:type="dxa"/>
+            <w:tcW w:w="3682" w:type="dxa"/>
           </w:tcPr>
           <w:p>
             <w:pPr>
@@ -517,23 +516,53 @@
                 <w:szCs w:val="20"/>
                 <w:lang w:val="en-GB"/>
               </w:rPr>
-              <w:t>ng tin khen th</w:t>
-            </w:r>
-            <w:r>
-              <w:rPr>
-                <w:b/>
-                <w:bCs/>
-                <w:sz w:val="26"/>
-                <w:szCs w:val="20"/>
-                <w:lang w:val="en-GB"/>
-              </w:rPr>
-              <w:t>ưởng</w:t>
+              <w:t>ng tin k</w:t>
+            </w:r>
+            <w:r>
+              <w:rPr>
+                <w:b/>
+                <w:bCs/>
+                <w:sz w:val="26"/>
+                <w:szCs w:val="20"/>
+                <w:lang w:val="en-GB"/>
+              </w:rPr>
+              <w:t>ỷ</w:t>
+            </w:r>
+            <w:r>
+              <w:rPr>
+                <w:b/>
+                <w:bCs/>
+                <w:sz w:val="26"/>
+                <w:szCs w:val="20"/>
+                <w:lang w:val="en-GB"/>
+              </w:rPr>
+              <w:t xml:space="preserve"> lu</w:t>
+            </w:r>
+            <w:r>
+              <w:rPr>
+                <w:b/>
+                <w:bCs/>
+                <w:sz w:val="26"/>
+                <w:szCs w:val="20"/>
+                <w:lang w:val="en-GB"/>
+              </w:rPr>
+              <w:t>ậ</w:t>
+            </w:r>
+            <w:r>
+              <w:rPr>
+                <w:b/>
+                <w:bCs/>
+                <w:sz w:val="26"/>
+                <w:szCs w:val="20"/>
+                <w:lang w:val="en-GB"/>
+              </w:rPr>
+              <w:t>t</w:t>
             </w:r>
           </w:p>
         </w:tc>
         <w:tc>
           <w:tcPr>
-            <w:tcW w:w="3334" w:type="dxa"/>
+            <w:tcW w:w="4500" w:type="dxa"/>
           </w:tcPr>
           <w:p>
             <w:pPr>
@@ -608,33 +637,65 @@
                 <w:szCs w:val="20"/>
                 <w:lang w:val="en-GB"/>
               </w:rPr>
-              <w:t>địn</w:t>
-            </w:r>
-            <w:r>
-              <w:rPr>
-                <w:b/>
-                <w:bCs/>
-                <w:sz w:val="26"/>
-                <w:szCs w:val="20"/>
-                <w:lang w:val="en-GB"/>
-              </w:rPr>
-              <w:t>h khen th</w:t>
-            </w:r>
-            <w:r>
-              <w:rPr>
-                <w:b/>
-                <w:bCs/>
-                <w:sz w:val="26"/>
-                <w:szCs w:val="20"/>
-                <w:lang w:val="en-GB"/>
-              </w:rPr>
-              <w:t>ưởng</w:t>
+              <w:t>định</w:t>
+            </w:r>
+            <w:r>
+              <w:rPr>
+                <w:b/>
+                <w:bCs/>
+                <w:sz w:val="26"/>
+                <w:szCs w:val="20"/>
+                <w:lang w:val="en-GB"/>
+              </w:rPr>
+              <w:t xml:space="preserve"> k</w:t>
+            </w:r>
+            <w:r>
+              <w:rPr>
+                <w:b/>
+                <w:bCs/>
+                <w:sz w:val="26"/>
+                <w:szCs w:val="20"/>
+                <w:lang w:val="en-GB"/>
+              </w:rPr>
+              <w:t>ỷ</w:t>
+            </w:r>
+            <w:r>
+              <w:rPr>
+                <w:b/>
+                <w:bCs/>
+                <w:sz w:val="26"/>
+                <w:szCs w:val="20"/>
+                <w:lang w:val="en-GB"/>
+              </w:rPr>
+              <w:t xml:space="preserve"> lu</w:t>
+            </w:r>
+            <w:r>
+              <w:rPr>
+                <w:b/>
+                <w:bCs/>
+                <w:sz w:val="26"/>
+                <w:szCs w:val="20"/>
+                <w:lang w:val="en-GB"/>
+              </w:rPr>
+              <w:t>ậ</w:t>
+            </w:r>
+            <w:r>
+              <w:rPr>
+                <w:b/>
+                <w:bCs/>
+                <w:sz w:val="26"/>
+                <w:szCs w:val="20"/>
+                <w:lang w:val="en-GB"/>
+              </w:rPr>
+              <w:t>t</w:t>
             </w:r>
           </w:p>
         </w:tc>
+      </w:tr>
+      <w:tr>
         <w:tc>
           <w:tcPr>
-            <w:tcW w:w="2156" w:type="dxa"/>
+            <w:tcW w:w="1173" w:type="dxa"/>
           </w:tcPr>
           <w:p>
             <w:pPr>
@@ -644,8 +705,6 @@
               <w:spacing w:before="40" w:after="80"/>
               <w:jc w:val="center"/>
               <w:rPr>
-                <w:b/>
-                <w:bCs/>
                 <w:sz w:val="26"/>
                 <w:szCs w:val="20"/>
                 <w:lang w:val="en-GB"/>
@@ -659,15 +718,13 @@
                 <w:szCs w:val="20"/>
                 <w:lang w:val="en-GB"/>
               </w:rPr>
-              <w:t>Nội dung khen thưởng</w:t>
+              <w:t>1</w:t>
             </w:r>
           </w:p>
         </w:tc>
-      </w:tr>
-      <w:tr>
         <w:tc>
           <w:tcPr>
-            <w:tcW w:w="1188" w:type="dxa"/>
+            <w:tcW w:w="3682" w:type="dxa"/>
           </w:tcPr>
           <w:p>
             <w:pPr>
@@ -675,10 +732,7 @@
                 <w:tab w:val="right" w:leader="dot" w:pos="9000"/>
               </w:tabs>
               <w:spacing w:before="40" w:after="80"/>
-              <w:jc w:val="center"/>
-              <w:rPr>
-                <w:b/>
-                <w:bCs/>
+              <w:rPr>
                 <w:sz w:val="26"/>
                 <w:szCs w:val="20"/>
                 <w:lang w:val="en-GB"/>
@@ -686,19 +740,150 @@
             </w:pPr>
             <w:r>
               <w:rPr>
-                <w:b/>
-                <w:bCs/>
-                <w:sz w:val="26"/>
-                <w:szCs w:val="20"/>
-                <w:lang w:val="en-GB"/>
-              </w:rPr>
-              <w:t>1</w:t>
+                <w:sz w:val="26"/>
+                <w:szCs w:val="20"/>
+                <w:lang w:val="en-GB"/>
+              </w:rPr>
+              <w:t>- Lo</w:t>
+            </w:r>
+            <w:r>
+              <w:rPr>
+                <w:sz w:val="26"/>
+                <w:szCs w:val="20"/>
+                <w:lang w:val="en-GB"/>
+              </w:rPr>
+              <w:t>ại</w:t>
+            </w:r>
+            <w:r>
+              <w:rPr>
+                <w:sz w:val="26"/>
+                <w:szCs w:val="20"/>
+                <w:lang w:val="en-GB"/>
+              </w:rPr>
+              <w:t xml:space="preserve"> k</w:t>
+            </w:r>
+            <w:r>
+              <w:rPr>
+                <w:sz w:val="26"/>
+                <w:szCs w:val="20"/>
+                <w:lang w:val="en-GB"/>
+              </w:rPr>
+              <w:t>ỷ</w:t>
+            </w:r>
+            <w:r>
+              <w:rPr>
+                <w:sz w:val="26"/>
+                <w:szCs w:val="20"/>
+                <w:lang w:val="en-GB"/>
+              </w:rPr>
+              <w:t xml:space="preserve"> lu</w:t>
+            </w:r>
+            <w:r>
+              <w:rPr>
+                <w:sz w:val="26"/>
+                <w:szCs w:val="20"/>
+                <w:lang w:val="en-GB"/>
+              </w:rPr>
+              <w:t>ậ</w:t>
+            </w:r>
+            <w:r>
+              <w:rPr>
+                <w:sz w:val="26"/>
+                <w:szCs w:val="20"/>
+                <w:lang w:val="en-GB"/>
+              </w:rPr>
+              <w:t xml:space="preserve">t: </w:t>
+            </w:r>
+            <w:r>
+              <w:rPr>
+                <w:sz w:val="26"/>
+                <w:szCs w:val="20"/>
+                <w:lang w:val="en-GB"/>
+              </w:rPr>
+              <w:t>Cảnh cáo</w:t>
+            </w:r>
+          </w:p>
+          <w:p>
+            <w:pPr>
+              <w:tabs>
+                <w:tab w:val="right" w:leader="dot" w:pos="9000"/>
+              </w:tabs>
+              <w:spacing w:before="40" w:after="80"/>
+              <w:rPr>
+                <w:sz w:val="26"/>
+                <w:szCs w:val="20"/>
+                <w:lang w:val="en-GB"/>
+              </w:rPr>
+            </w:pPr>
+            <w:r>
+              <w:rPr>
+                <w:sz w:val="26"/>
+                <w:szCs w:val="20"/>
+                <w:lang w:val="en-GB"/>
+              </w:rPr>
+              <w:t>- L</w:t>
+            </w:r>
+            <w:r>
+              <w:rPr>
+                <w:sz w:val="26"/>
+                <w:szCs w:val="20"/>
+                <w:lang w:val="en-GB"/>
+              </w:rPr>
+              <w:t>ý</w:t>
+            </w:r>
+            <w:r>
+              <w:rPr>
+                <w:sz w:val="26"/>
+                <w:szCs w:val="20"/>
+                <w:lang w:val="en-GB"/>
+              </w:rPr>
+              <w:t xml:space="preserve"> do k</w:t>
+            </w:r>
+            <w:r>
+              <w:rPr>
+                <w:sz w:val="26"/>
+                <w:szCs w:val="20"/>
+                <w:lang w:val="en-GB"/>
+              </w:rPr>
+              <w:t>ỷ</w:t>
+            </w:r>
+            <w:r>
+              <w:rPr>
+                <w:sz w:val="26"/>
+                <w:szCs w:val="20"/>
+                <w:lang w:val="en-GB"/>
+              </w:rPr>
+              <w:t xml:space="preserve"> lu</w:t>
+            </w:r>
+            <w:r>
+              <w:rPr>
+                <w:sz w:val="26"/>
+                <w:szCs w:val="20"/>
+                <w:lang w:val="en-GB"/>
+              </w:rPr>
+              <w:t>ậ</w:t>
+            </w:r>
+            <w:r>
+              <w:rPr>
+                <w:sz w:val="26"/>
+                <w:szCs w:val="20"/>
+                <w:lang w:val="en-GB"/>
+              </w:rPr>
+              <w:t xml:space="preserve">t: </w:t>
+            </w:r>
+            <w:r>
+              <w:rPr>
+                <w:sz w:val="26"/>
+                <w:szCs w:val="20"/>
+                <w:lang w:val="en-GB"/>
+              </w:rPr>
+              <w:t>Vi phạm gây hậu quả nghiêm trọng</w:t>
             </w:r>
           </w:p>
         </w:tc>
         <w:tc>
           <w:tcPr>
-            <w:tcW w:w="2857" w:type="dxa"/>
+            <w:tcW w:w="4500" w:type="dxa"/>
           </w:tcPr>
           <w:p>
             <w:pPr>
@@ -718,31 +903,47 @@
                 <w:szCs w:val="20"/>
                 <w:lang w:val="en-GB"/>
               </w:rPr>
-              <w:t>- Lo</w:t>
-            </w:r>
-            <w:r>
-              <w:rPr>
-                <w:sz w:val="26"/>
-                <w:szCs w:val="20"/>
-                <w:lang w:val="en-GB"/>
-              </w:rPr>
-              <w:t>ại</w:t>
-            </w:r>
-            <w:r>
-              <w:rPr>
-                <w:sz w:val="26"/>
-                <w:szCs w:val="20"/>
-                <w:lang w:val="en-GB"/>
-              </w:rPr>
-              <w:t xml:space="preserve"> khen th</w:t>
-            </w:r>
-            <w:r>
-              <w:rPr>
-                <w:sz w:val="26"/>
-                <w:szCs w:val="20"/>
-                <w:lang w:val="en-GB"/>
-              </w:rPr>
-              <w:t>ưởng</w:t>
+              <w:t>- S</w:t>
+            </w:r>
+            <w:r>
+              <w:rPr>
+                <w:sz w:val="26"/>
+                <w:szCs w:val="20"/>
+                <w:lang w:val="en-GB"/>
+              </w:rPr>
+              <w:t>ố</w:t>
+            </w:r>
+            <w:r>
+              <w:rPr>
+                <w:sz w:val="26"/>
+                <w:szCs w:val="20"/>
+                <w:lang w:val="en-GB"/>
+              </w:rPr>
+              <w:t xml:space="preserve"> quy</w:t>
+            </w:r>
+            <w:r>
+              <w:rPr>
+                <w:sz w:val="26"/>
+                <w:szCs w:val="20"/>
+                <w:lang w:val="en-GB"/>
+              </w:rPr>
+              <w:t>ết</w:t>
+            </w:r>
+            <w:r>
+              <w:rPr>
+                <w:sz w:val="26"/>
+                <w:szCs w:val="20"/>
+                <w:lang w:val="en-GB"/>
+              </w:rPr>
+              <w:t xml:space="preserve"> </w:t>
+            </w:r>
+            <w:r>
+              <w:rPr>
+                <w:sz w:val="26"/>
+                <w:szCs w:val="20"/>
+                <w:lang w:val="en-GB"/>
+              </w:rPr>
+              <w:t>định</w:t>
             </w:r>
             <w:r>
               <w:rPr>
@@ -758,7 +959,7 @@
                 <w:szCs w:val="20"/>
                 <w:lang w:val="en-GB"/>
               </w:rPr>
-              <w:t>Khen thưởng đột xuất</w:t>
+              <w:t>15486/QĐ-ĐHCT</w:t>
             </w:r>
           </w:p>
           <w:p>
@@ -779,47 +980,63 @@
                 <w:szCs w:val="20"/>
                 <w:lang w:val="en-GB"/>
               </w:rPr>
-              <w:t>- H</w:t>
-            </w:r>
-            <w:r>
-              <w:rPr>
-                <w:sz w:val="26"/>
-                <w:szCs w:val="20"/>
-                <w:lang w:val="en-GB"/>
-              </w:rPr>
-              <w:t>ình</w:t>
-            </w:r>
-            <w:r>
-              <w:rPr>
-                <w:sz w:val="26"/>
-                <w:szCs w:val="20"/>
-                <w:lang w:val="en-GB"/>
-              </w:rPr>
-              <w:t xml:space="preserve"> th</w:t>
-            </w:r>
-            <w:r>
-              <w:rPr>
-                <w:sz w:val="26"/>
-                <w:szCs w:val="20"/>
-                <w:lang w:val="en-GB"/>
-              </w:rPr>
-              <w:t>ức</w:t>
-            </w:r>
-            <w:r>
-              <w:rPr>
-                <w:sz w:val="26"/>
-                <w:szCs w:val="20"/>
-                <w:lang w:val="en-GB"/>
-              </w:rPr>
-              <w:t xml:space="preserve"> khen th</w:t>
-            </w:r>
-            <w:r>
-              <w:rPr>
-                <w:sz w:val="26"/>
-                <w:szCs w:val="20"/>
-                <w:lang w:val="en-GB"/>
-              </w:rPr>
-              <w:t>ưởng</w:t>
+              <w:t>- Ng</w:t>
+            </w:r>
+            <w:r>
+              <w:rPr>
+                <w:sz w:val="26"/>
+                <w:szCs w:val="20"/>
+                <w:lang w:val="en-GB"/>
+              </w:rPr>
+              <w:t>ày</w:t>
+            </w:r>
+            <w:r>
+              <w:rPr>
+                <w:sz w:val="26"/>
+                <w:szCs w:val="20"/>
+                <w:lang w:val="en-GB"/>
+              </w:rPr>
+              <w:t xml:space="preserve"> k</w:t>
+            </w:r>
+            <w:r>
+              <w:rPr>
+                <w:sz w:val="26"/>
+                <w:szCs w:val="20"/>
+                <w:lang w:val="en-GB"/>
+              </w:rPr>
+              <w:t>ý</w:t>
+            </w:r>
+            <w:r>
+              <w:rPr>
+                <w:sz w:val="26"/>
+                <w:szCs w:val="20"/>
+                <w:lang w:val="en-GB"/>
+              </w:rPr>
+              <w:t xml:space="preserve"> quy</w:t>
+            </w:r>
+            <w:r>
+              <w:rPr>
+                <w:sz w:val="26"/>
+                <w:szCs w:val="20"/>
+                <w:lang w:val="en-GB"/>
+              </w:rPr>
+              <w:t>ết</w:t>
+            </w:r>
+            <w:r>
+              <w:rPr>
+                <w:sz w:val="26"/>
+                <w:szCs w:val="20"/>
+                <w:lang w:val="en-GB"/>
+              </w:rPr>
+              <w:t xml:space="preserve"> </w:t>
+            </w:r>
+            <w:r>
+              <w:rPr>
+                <w:sz w:val="26"/>
+                <w:szCs w:val="20"/>
+                <w:lang w:val="en-GB"/>
+              </w:rPr>
+              <w:t>định</w:t>
             </w:r>
             <w:r>
               <w:rPr>
@@ -835,613 +1052,7 @@
                 <w:szCs w:val="20"/>
                 <w:lang w:val="en-GB"/>
               </w:rPr>
-              <w:t>Bằng khen</w:t>
-            </w:r>
-          </w:p>
-          <w:p>
-            <w:pPr>
-              <w:tabs>
-                <w:tab w:val="right" w:leader="dot" w:pos="9000"/>
-              </w:tabs>
-              <w:spacing w:before="40" w:after="80"/>
-              <w:rPr>
-                <w:sz w:val="26"/>
-                <w:szCs w:val="20"/>
-                <w:lang w:val="en-GB"/>
-              </w:rPr>
-            </w:pPr>
-          </w:p>
-        </w:tc>
-        <w:tc>
-          <w:tcPr>
-            <w:tcW w:w="3334" w:type="dxa"/>
-          </w:tcPr>
-          <w:p>
-            <w:pPr>
-              <w:tabs>
-                <w:tab w:val="right" w:leader="dot" w:pos="9000"/>
-              </w:tabs>
-              <w:spacing w:before="40" w:after="80"/>
-              <w:rPr>
-                <w:sz w:val="26"/>
-                <w:szCs w:val="20"/>
-                <w:lang w:val="en-GB"/>
-              </w:rPr>
-            </w:pPr>
-            <w:r>
-              <w:rPr>
-                <w:sz w:val="26"/>
-                <w:szCs w:val="20"/>
-                <w:lang w:val="en-GB"/>
-              </w:rPr>
-              <w:t>- S</w:t>
-            </w:r>
-            <w:r>
-              <w:rPr>
-                <w:sz w:val="26"/>
-                <w:szCs w:val="20"/>
-                <w:lang w:val="en-GB"/>
-              </w:rPr>
-              <w:t>ố</w:t>
-            </w:r>
-            <w:r>
-              <w:rPr>
-                <w:sz w:val="26"/>
-                <w:szCs w:val="20"/>
-                <w:lang w:val="en-GB"/>
-              </w:rPr>
-              <w:t xml:space="preserve"> quy</w:t>
-            </w:r>
-            <w:r>
-              <w:rPr>
-                <w:sz w:val="26"/>
-                <w:szCs w:val="20"/>
-                <w:lang w:val="en-GB"/>
-              </w:rPr>
-              <w:t>ết</w:t>
-            </w:r>
-            <w:r>
-              <w:rPr>
-                <w:sz w:val="26"/>
-                <w:szCs w:val="20"/>
-                <w:lang w:val="en-GB"/>
-              </w:rPr>
-              <w:t xml:space="preserve"> </w:t>
-            </w:r>
-            <w:r>
-              <w:rPr>
-                <w:sz w:val="26"/>
-                <w:szCs w:val="20"/>
-                <w:lang w:val="en-GB"/>
-              </w:rPr>
-              <w:t>định</w:t>
-            </w:r>
-            <w:r>
-              <w:rPr>
-                <w:sz w:val="26"/>
-                <w:szCs w:val="20"/>
-                <w:lang w:val="en-GB"/>
-              </w:rPr>
-              <w:t xml:space="preserve"> : </w:t>
-            </w:r>
-            <w:r>
-              <w:rPr>
-                <w:sz w:val="26"/>
-                <w:szCs w:val="20"/>
-                <w:lang w:val="en-GB"/>
-              </w:rPr>
-              <w:t>1548/QĐ-ĐHCT</w:t>
-            </w:r>
-          </w:p>
-          <w:p>
-            <w:pPr>
-              <w:tabs>
-                <w:tab w:val="right" w:leader="dot" w:pos="9000"/>
-              </w:tabs>
-              <w:spacing w:before="40" w:after="80"/>
-              <w:rPr>
-                <w:sz w:val="26"/>
-                <w:szCs w:val="20"/>
-                <w:lang w:val="en-GB"/>
-              </w:rPr>
-            </w:pPr>
-            <w:r>
-              <w:rPr>
-                <w:sz w:val="26"/>
-                <w:szCs w:val="20"/>
-                <w:lang w:val="en-GB"/>
-              </w:rPr>
-              <w:t>- Ng</w:t>
-            </w:r>
-            <w:r>
-              <w:rPr>
-                <w:sz w:val="26"/>
-                <w:szCs w:val="20"/>
-                <w:lang w:val="en-GB"/>
-              </w:rPr>
-              <w:t>ày</w:t>
-            </w:r>
-            <w:r>
-              <w:rPr>
-                <w:sz w:val="26"/>
-                <w:szCs w:val="20"/>
-                <w:lang w:val="en-GB"/>
-              </w:rPr>
-              <w:t xml:space="preserve"> k</w:t>
-            </w:r>
-            <w:r>
-              <w:rPr>
-                <w:sz w:val="26"/>
-                <w:szCs w:val="20"/>
-                <w:lang w:val="en-GB"/>
-              </w:rPr>
-              <w:t>ý</w:t>
-            </w:r>
-            <w:r>
-              <w:rPr>
-                <w:sz w:val="26"/>
-                <w:szCs w:val="20"/>
-                <w:lang w:val="en-GB"/>
-              </w:rPr>
-              <w:t xml:space="preserve"> quy</w:t>
-            </w:r>
-            <w:r>
-              <w:rPr>
-                <w:sz w:val="26"/>
-                <w:szCs w:val="20"/>
-                <w:lang w:val="en-GB"/>
-              </w:rPr>
-              <w:t>ết</w:t>
-            </w:r>
-            <w:r>
-              <w:rPr>
-                <w:sz w:val="26"/>
-                <w:szCs w:val="20"/>
-                <w:lang w:val="en-GB"/>
-              </w:rPr>
-              <w:t xml:space="preserve"> </w:t>
-            </w:r>
-            <w:r>
-              <w:rPr>
-                <w:sz w:val="26"/>
-                <w:szCs w:val="20"/>
-                <w:lang w:val="en-GB"/>
-              </w:rPr>
-              <w:t>định</w:t>
-            </w:r>
-            <w:r>
-              <w:rPr>
-                <w:sz w:val="26"/>
-                <w:szCs w:val="20"/>
-                <w:lang w:val="en-GB"/>
-              </w:rPr>
-              <w:t xml:space="preserve">: </w:t>
-            </w:r>
-            <w:r>
-              <w:rPr>
-                <w:sz w:val="26"/>
-                <w:szCs w:val="20"/>
-                <w:lang w:val="en-GB"/>
-              </w:rPr>
-              <w:t>23-04-2023</w:t>
-            </w:r>
-          </w:p>
-        </w:tc>
-        <w:tc>
-          <w:tcPr>
-            <w:tcW w:w="2156" w:type="dxa"/>
-          </w:tcPr>
-          <w:p>
-            <w:pPr>
-              <w:keepNext/>
-              <w:tabs>
-                <w:tab w:val="right" w:leader="dot" w:pos="9000"/>
-              </w:tabs>
-              <w:spacing w:before="40" w:after="80"/>
-              <w:rPr>
-                <w:sz w:val="26"/>
-                <w:szCs w:val="20"/>
-                <w:lang w:val="en-GB"/>
-              </w:rPr>
-            </w:pPr>
-            <w:r>
-              <w:rPr>
-                <w:sz w:val="26"/>
-                <w:szCs w:val="20"/>
-                <w:lang w:val="en-GB"/>
-              </w:rPr>
-              <w:t>Amazing! Wonderful!</w:t>
-            </w:r>
-          </w:p>
-        </w:tc>
-      </w:tr>
-      <w:tr>
-        <w:tc>
-          <w:tcPr>
-            <w:tcW w:w="1188" w:type="dxa"/>
-          </w:tcPr>
-          <w:p>
-            <w:pPr>
-              <w:tabs>
-                <w:tab w:val="right" w:leader="dot" w:pos="9000"/>
-              </w:tabs>
-              <w:spacing w:before="40" w:after="80"/>
-              <w:jc w:val="center"/>
-              <w:rPr>
-                <w:b/>
-                <w:bCs/>
-                <w:sz w:val="26"/>
-                <w:szCs w:val="20"/>
-                <w:lang w:val="en-GB"/>
-              </w:rPr>
-            </w:pPr>
-            <w:r>
-              <w:rPr>
-                <w:b/>
-                <w:bCs/>
-                <w:sz w:val="26"/>
-                <w:szCs w:val="20"/>
-                <w:lang w:val="en-GB"/>
-              </w:rPr>
-              <w:t>2</w:t>
-            </w:r>
-          </w:p>
-        </w:tc>
-        <w:tc>
-          <w:tcPr>
-            <w:tcW w:w="2857" w:type="dxa"/>
-          </w:tcPr>
-          <w:p>
-            <w:pPr>
-              <w:tabs>
-                <w:tab w:val="right" w:leader="dot" w:pos="9000"/>
-              </w:tabs>
-              <w:spacing w:before="40" w:after="80"/>
-              <w:rPr>
-                <w:sz w:val="26"/>
-                <w:szCs w:val="20"/>
-                <w:lang w:val="en-GB"/>
-              </w:rPr>
-            </w:pPr>
-            <w:r>
-              <w:rPr>
-                <w:sz w:val="26"/>
-                <w:szCs w:val="20"/>
-                <w:lang w:val="en-GB"/>
-              </w:rPr>
-              <w:t>- Lo</w:t>
-            </w:r>
-            <w:r>
-              <w:rPr>
-                <w:sz w:val="26"/>
-                <w:szCs w:val="20"/>
-                <w:lang w:val="en-GB"/>
-              </w:rPr>
-              <w:t>ại</w:t>
-            </w:r>
-            <w:r>
-              <w:rPr>
-                <w:sz w:val="26"/>
-                <w:szCs w:val="20"/>
-                <w:lang w:val="en-GB"/>
-              </w:rPr>
-              <w:t xml:space="preserve"> khen th</w:t>
-            </w:r>
-            <w:r>
-              <w:rPr>
-                <w:sz w:val="26"/>
-                <w:szCs w:val="20"/>
-                <w:lang w:val="en-GB"/>
-              </w:rPr>
-              <w:t>ưởng</w:t>
-            </w:r>
-            <w:r>
-              <w:rPr>
-                <w:sz w:val="26"/>
-                <w:szCs w:val="20"/>
-                <w:lang w:val="en-GB"/>
-              </w:rPr>
-              <w:t xml:space="preserve">: </w:t>
-            </w:r>
-            <w:r>
-              <w:rPr>
-                <w:sz w:val="26"/>
-                <w:szCs w:val="20"/>
-                <w:lang w:val="en-GB"/>
-              </w:rPr>
-              <w:t>Cá nhân hoàn thành xuất sắc nhiệm vụ được giao</w:t>
-            </w:r>
-          </w:p>
-          <w:p>
-            <w:pPr>
-              <w:tabs>
-                <w:tab w:val="right" w:leader="dot" w:pos="9000"/>
-              </w:tabs>
-              <w:spacing w:before="40" w:after="80"/>
-              <w:rPr>
-                <w:sz w:val="26"/>
-                <w:szCs w:val="20"/>
-                <w:lang w:val="en-GB"/>
-              </w:rPr>
-            </w:pPr>
-            <w:r>
-              <w:rPr>
-                <w:sz w:val="26"/>
-                <w:szCs w:val="20"/>
-                <w:lang w:val="en-GB"/>
-              </w:rPr>
-              <w:t>- H</w:t>
-            </w:r>
-            <w:r>
-              <w:rPr>
-                <w:sz w:val="26"/>
-                <w:szCs w:val="20"/>
-                <w:lang w:val="en-GB"/>
-              </w:rPr>
-              <w:t>ình</w:t>
-            </w:r>
-            <w:r>
-              <w:rPr>
-                <w:sz w:val="26"/>
-                <w:szCs w:val="20"/>
-                <w:lang w:val="en-GB"/>
-              </w:rPr>
-              <w:t xml:space="preserve"> th</w:t>
-            </w:r>
-            <w:r>
-              <w:rPr>
-                <w:sz w:val="26"/>
-                <w:szCs w:val="20"/>
-                <w:lang w:val="en-GB"/>
-              </w:rPr>
-              <w:t>ức</w:t>
-            </w:r>
-            <w:r>
-              <w:rPr>
-                <w:sz w:val="26"/>
-                <w:szCs w:val="20"/>
-                <w:lang w:val="en-GB"/>
-              </w:rPr>
-              <w:t xml:space="preserve"> khen th</w:t>
-            </w:r>
-            <w:r>
-              <w:rPr>
-                <w:sz w:val="26"/>
-                <w:szCs w:val="20"/>
-                <w:lang w:val="en-GB"/>
-              </w:rPr>
-              <w:t>ưởng</w:t>
-            </w:r>
-            <w:r>
-              <w:rPr>
-                <w:sz w:val="26"/>
-                <w:szCs w:val="20"/>
-                <w:lang w:val="en-GB"/>
-              </w:rPr>
-              <w:t xml:space="preserve">: </w:t>
-            </w:r>
-            <w:r>
-              <w:rPr>
-                <w:sz w:val="26"/>
-                <w:szCs w:val="20"/>
-                <w:lang w:val="en-GB"/>
-              </w:rPr>
-              <w:t>Danh hiệu</w:t>
-            </w:r>
-          </w:p>
-          <w:p>
-            <w:pPr>
-              <w:tabs>
-                <w:tab w:val="right" w:leader="dot" w:pos="9000"/>
-              </w:tabs>
-              <w:spacing w:before="40" w:after="80"/>
-              <w:rPr>
-                <w:sz w:val="26"/>
-                <w:szCs w:val="20"/>
-                <w:lang w:val="en-GB"/>
-              </w:rPr>
-            </w:pPr>
-          </w:p>
-        </w:tc>
-        <w:tc>
-          <w:tcPr>
-            <w:tcW w:w="3334" w:type="dxa"/>
-          </w:tcPr>
-          <w:p>
-            <w:pPr>
-              <w:tabs>
-                <w:tab w:val="right" w:leader="dot" w:pos="9000"/>
-              </w:tabs>
-              <w:spacing w:before="40" w:after="80"/>
-              <w:rPr>
-                <w:sz w:val="26"/>
-                <w:szCs w:val="20"/>
-                <w:lang w:val="en-GB"/>
-              </w:rPr>
-            </w:pPr>
-            <w:r>
-              <w:rPr>
-                <w:sz w:val="26"/>
-                <w:szCs w:val="20"/>
-                <w:lang w:val="en-GB"/>
-              </w:rPr>
-              <w:t>- S</w:t>
-            </w:r>
-            <w:r>
-              <w:rPr>
-                <w:sz w:val="26"/>
-                <w:szCs w:val="20"/>
-                <w:lang w:val="en-GB"/>
-              </w:rPr>
-              <w:t>ố</w:t>
-            </w:r>
-            <w:r>
-              <w:rPr>
-                <w:sz w:val="26"/>
-                <w:szCs w:val="20"/>
-                <w:lang w:val="en-GB"/>
-              </w:rPr>
-              <w:t xml:space="preserve"> quy</w:t>
-            </w:r>
-            <w:r>
-              <w:rPr>
-                <w:sz w:val="26"/>
-                <w:szCs w:val="20"/>
-                <w:lang w:val="en-GB"/>
-              </w:rPr>
-              <w:t>ết</w:t>
-            </w:r>
-            <w:r>
-              <w:rPr>
-                <w:sz w:val="26"/>
-                <w:szCs w:val="20"/>
-                <w:lang w:val="en-GB"/>
-              </w:rPr>
-              <w:t xml:space="preserve"> </w:t>
-            </w:r>
-            <w:r>
-              <w:rPr>
-                <w:sz w:val="26"/>
-                <w:szCs w:val="20"/>
-                <w:lang w:val="en-GB"/>
-              </w:rPr>
-              <w:t>định</w:t>
-            </w:r>
-            <w:r>
-              <w:rPr>
-                <w:sz w:val="26"/>
-                <w:szCs w:val="20"/>
-                <w:lang w:val="en-GB"/>
-              </w:rPr>
-              <w:t xml:space="preserve"> : </w:t>
-            </w:r>
-            <w:r>
-              <w:rPr>
-                <w:sz w:val="26"/>
-                <w:szCs w:val="20"/>
-                <w:lang w:val="en-GB"/>
-              </w:rPr>
-              <w:t>159/QĐ-ĐHCT</w:t>
-            </w:r>
-          </w:p>
-          <w:p>
-            <w:pPr>
-              <w:tabs>
-                <w:tab w:val="right" w:leader="dot" w:pos="9000"/>
-              </w:tabs>
-              <w:spacing w:before="40" w:after="80"/>
-              <w:rPr>
-                <w:sz w:val="26"/>
-                <w:szCs w:val="20"/>
-                <w:lang w:val="en-GB"/>
-              </w:rPr>
-            </w:pPr>
-            <w:r>
-              <w:rPr>
-                <w:sz w:val="26"/>
-                <w:szCs w:val="20"/>
-                <w:lang w:val="en-GB"/>
-              </w:rPr>
-              <w:t>- Ng</w:t>
-            </w:r>
-            <w:r>
-              <w:rPr>
-                <w:sz w:val="26"/>
-                <w:szCs w:val="20"/>
-                <w:lang w:val="en-GB"/>
-              </w:rPr>
-              <w:t>ày</w:t>
-            </w:r>
-            <w:r>
-              <w:rPr>
-                <w:sz w:val="26"/>
-                <w:szCs w:val="20"/>
-                <w:lang w:val="en-GB"/>
-              </w:rPr>
-              <w:t xml:space="preserve"> k</w:t>
-            </w:r>
-            <w:r>
-              <w:rPr>
-                <w:sz w:val="26"/>
-                <w:szCs w:val="20"/>
-                <w:lang w:val="en-GB"/>
-              </w:rPr>
-              <w:t>ý</w:t>
-            </w:r>
-            <w:r>
-              <w:rPr>
-                <w:sz w:val="26"/>
-                <w:szCs w:val="20"/>
-                <w:lang w:val="en-GB"/>
-              </w:rPr>
-              <w:t xml:space="preserve"> quy</w:t>
-            </w:r>
-            <w:r>
-              <w:rPr>
-                <w:sz w:val="26"/>
-                <w:szCs w:val="20"/>
-                <w:lang w:val="en-GB"/>
-              </w:rPr>
-              <w:t>ết</w:t>
-            </w:r>
-            <w:r>
-              <w:rPr>
-                <w:sz w:val="26"/>
-                <w:szCs w:val="20"/>
-                <w:lang w:val="en-GB"/>
-              </w:rPr>
-              <w:t xml:space="preserve"> </w:t>
-            </w:r>
-            <w:r>
-              <w:rPr>
-                <w:sz w:val="26"/>
-                <w:szCs w:val="20"/>
-                <w:lang w:val="en-GB"/>
-              </w:rPr>
-              <w:t>định</w:t>
-            </w:r>
-            <w:r>
-              <w:rPr>
-                <w:sz w:val="26"/>
-                <w:szCs w:val="20"/>
-                <w:lang w:val="en-GB"/>
-              </w:rPr>
-              <w:t xml:space="preserve">: </w:t>
-            </w:r>
-            <w:r>
-              <w:rPr>
-                <w:sz w:val="26"/>
-                <w:szCs w:val="20"/>
-                <w:lang w:val="en-GB"/>
-              </w:rPr>
-              <w:t>23-04-2023</w:t>
-            </w:r>
-          </w:p>
-        </w:tc>
-        <w:tc>
-          <w:tcPr>
-            <w:tcW w:w="2156" w:type="dxa"/>
-          </w:tcPr>
-          <w:p>
-            <w:pPr>
-              <w:keepNext/>
-              <w:tabs>
-                <w:tab w:val="right" w:leader="dot" w:pos="9000"/>
-              </w:tabs>
-              <w:spacing w:before="40" w:after="80"/>
-              <w:rPr>
-                <w:sz w:val="26"/>
-                <w:szCs w:val="20"/>
-                <w:lang w:val="en-GB"/>
-              </w:rPr>
-            </w:pPr>
-            <w:r>
-              <w:rPr>
-                <w:sz w:val="26"/>
-                <w:szCs w:val="20"/>
-                <w:lang w:val="en-GB"/>
-              </w:rPr>
-              <w:t>Amazing! Wonderful!</w:t>
+              <w:t>2023-04-12</w:t>
             </w:r>
           </w:p>
         </w:tc>
@@ -1488,7 +1099,27 @@
           <w:sz w:val="26"/>
           <w:szCs w:val="26"/>
         </w:rPr>
-        <w:t>: Khen thưởng</w:t>
+        <w:t xml:space="preserve">: </w:t>
+      </w:r>
+      <w:r>
+        <w:rPr>
+          <w:b/>
+          <w:bCs/>
+          <w:color w:val="0070C0"/>
+          <w:sz w:val="26"/>
+          <w:szCs w:val="26"/>
+        </w:rPr>
+        <w:t>K</w:t>
+      </w:r>
+      <w:r>
+        <w:rPr>
+          <w:b/>
+          <w:bCs/>
+          <w:color w:val="0070C0"/>
+          <w:sz w:val="26"/>
+          <w:szCs w:val="26"/>
+        </w:rPr>
+        <w:t>ỷ luật</w:t>
       </w:r>
     </w:p>
     <w:p>
@@ -1743,6 +1374,7 @@
         </w:tc>
       </w:tr>
     </w:tbl>
+    <w:p/>
     <w:p/>
     <w:p/>
     <w:p/>
@@ -2236,7 +1868,7 @@
   <w:style w:type="paragraph" w:default="1" w:styleId="Normal">
     <w:name w:val="Normal"/>
     <w:qFormat/>
-    <w:rsid w:val="00AA0B28"/>
+    <w:rsid w:val="007218F7"/>
     <w:pPr>
       <w:spacing w:after="0" w:line="240" w:lineRule="auto"/>
     </w:pPr>
@@ -2277,7 +1909,7 @@
     <w:name w:val="Table Grid"/>
     <w:basedOn w:val="TableNormal"/>
     <w:uiPriority w:val="39"/>
-    <w:rsid w:val="00AA0B28"/>
+    <w:rsid w:val="007218F7"/>
     <w:pPr>
       <w:spacing w:after="0" w:line="240" w:lineRule="auto"/>
     </w:pPr>
@@ -2299,7 +1931,7 @@
     <w:uiPriority w:val="35"/>
     <w:unhideWhenUsed/>
     <w:qFormat/>
-    <w:rsid w:val="00AA0B28"/>
+    <w:rsid w:val="007218F7"/>
     <w:pPr>
       <w:spacing w:after="200"/>
     </w:pPr>
@@ -2317,7 +1949,7 @@
     <w:link w:val="HeaderChar"/>
     <w:uiPriority w:val="99"/>
     <w:unhideWhenUsed/>
-    <w:rsid w:val="00AA0B28"/>
+    <w:rsid w:val="007218F7"/>
     <w:pPr>
       <w:tabs>
         <w:tab w:val="center" w:pos="4680"/>
@@ -2330,7 +1962,7 @@
     <w:basedOn w:val="DefaultParagraphFont"/>
     <w:link w:val="Header"/>
     <w:uiPriority w:val="99"/>
-    <w:rsid w:val="00AA0B28"/>
+    <w:rsid w:val="007218F7"/>
     <w:rPr>
       <w:rFonts w:eastAsia="Times New Roman"/>
       <w:sz w:val="24"/>
@@ -2343,7 +1975,7 @@
     <w:link w:val="FooterChar"/>
     <w:uiPriority w:val="99"/>
     <w:unhideWhenUsed/>
-    <w:rsid w:val="00AA0B28"/>
+    <w:rsid w:val="007218F7"/>
     <w:pPr>
       <w:tabs>
         <w:tab w:val="center" w:pos="4680"/>
@@ -2356,7 +1988,7 @@
     <w:basedOn w:val="DefaultParagraphFont"/>
     <w:link w:val="Footer"/>
     <w:uiPriority w:val="99"/>
-    <w:rsid w:val="00AA0B28"/>
+    <w:rsid w:val="007218F7"/>
     <w:rPr>
       <w:rFonts w:eastAsia="Times New Roman"/>
       <w:sz w:val="24"/>

</xml_diff>

<commit_message>
sửa cấu trúc file PDF khi xuất file
</commit_message>
<xml_diff>
--- a/Trần Minh Tân.docx
+++ b/Trần Minh Tân.docx
@@ -116,7 +116,115 @@
           <w:szCs w:val="20"/>
           <w:lang w:val="en-GB"/>
         </w:rPr>
-        <w:t>SƠ YẾU LÝ LỊCH CÁN BỘ, CÔNG CHỨC</w:t>
+        <w:t>TH</w:t>
+      </w:r>
+      <w:r>
+        <w:rPr>
+          <w:b/>
+          <w:sz w:val="30"/>
+          <w:szCs w:val="20"/>
+          <w:lang w:val="en-GB"/>
+        </w:rPr>
+        <w:t>Ô</w:t>
+      </w:r>
+      <w:r>
+        <w:rPr>
+          <w:b/>
+          <w:sz w:val="30"/>
+          <w:szCs w:val="20"/>
+          <w:lang w:val="en-GB"/>
+        </w:rPr>
+        <w:t>NG TIN QU</w:t>
+      </w:r>
+      <w:r>
+        <w:rPr>
+          <w:b/>
+          <w:sz w:val="30"/>
+          <w:szCs w:val="20"/>
+          <w:lang w:val="en-GB"/>
+        </w:rPr>
+        <w:t>Á</w:t>
+      </w:r>
+      <w:r>
+        <w:rPr>
+          <w:b/>
+          <w:sz w:val="30"/>
+          <w:szCs w:val="20"/>
+          <w:lang w:val="en-GB"/>
+        </w:rPr>
+        <w:t xml:space="preserve"> TR</w:t>
+      </w:r>
+      <w:r>
+        <w:rPr>
+          <w:b/>
+          <w:sz w:val="30"/>
+          <w:szCs w:val="20"/>
+          <w:lang w:val="en-GB"/>
+        </w:rPr>
+        <w:t>ÌNH</w:t>
+      </w:r>
+      <w:r>
+        <w:rPr>
+          <w:b/>
+          <w:sz w:val="30"/>
+          <w:szCs w:val="20"/>
+          <w:lang w:val="en-GB"/>
+        </w:rPr>
+        <w:t xml:space="preserve"> CH</w:t>
+      </w:r>
+      <w:r>
+        <w:rPr>
+          <w:b/>
+          <w:sz w:val="30"/>
+          <w:szCs w:val="20"/>
+          <w:lang w:val="en-GB"/>
+        </w:rPr>
+        <w:t>Ứ</w:t>
+      </w:r>
+      <w:r>
+        <w:rPr>
+          <w:b/>
+          <w:sz w:val="30"/>
+          <w:szCs w:val="20"/>
+          <w:lang w:val="en-GB"/>
+        </w:rPr>
+        <w:t>C V</w:t>
+      </w:r>
+      <w:r>
+        <w:rPr>
+          <w:b/>
+          <w:sz w:val="30"/>
+          <w:szCs w:val="20"/>
+          <w:lang w:val="en-GB"/>
+        </w:rPr>
+        <w:t>Ụ</w:t>
+      </w:r>
+      <w:r>
+        <w:rPr>
+          <w:b/>
+          <w:sz w:val="30"/>
+          <w:szCs w:val="20"/>
+          <w:lang w:val="en-GB"/>
+        </w:rPr>
+        <w:t xml:space="preserve"> C</w:t>
+      </w:r>
+      <w:r>
+        <w:rPr>
+          <w:b/>
+          <w:sz w:val="30"/>
+          <w:szCs w:val="20"/>
+          <w:lang w:val="en-GB"/>
+        </w:rPr>
+        <w:t>ỦA</w:t>
+      </w:r>
+      <w:r>
+        <w:rPr>
+          <w:b/>
+          <w:sz w:val="30"/>
+          <w:szCs w:val="20"/>
+          <w:lang w:val="en-GB"/>
+        </w:rPr>
+        <w:t xml:space="preserve"> CÁN BỘ, CÔNG CHỨC</w:t>
       </w:r>
     </w:p>
     <w:tbl>
@@ -378,10 +486,7 @@
     </w:tbl>
     <w:p>
       <w:pPr>
-        <w:tabs>
-          <w:tab w:val="right" w:leader="dot" w:pos="9000"/>
-        </w:tabs>
-        <w:spacing w:before="120"/>
+        <w:spacing w:before="120" w:after="120"/>
         <w:rPr>
           <w:sz w:val="26"/>
           <w:szCs w:val="20"/>
@@ -401,53 +506,73 @@
           <w:szCs w:val="20"/>
           <w:lang w:val="en-GB"/>
         </w:rPr>
-        <w:t xml:space="preserve">) </w:t>
-      </w:r>
-      <w:r>
-        <w:rPr>
-          <w:sz w:val="26"/>
-          <w:szCs w:val="20"/>
-          <w:lang w:val="en-GB"/>
-        </w:rPr>
-        <w:t xml:space="preserve">Khen </w:t>
-      </w:r>
-      <w:r>
-        <w:rPr>
-          <w:sz w:val="26"/>
-          <w:szCs w:val="20"/>
-        </w:rPr>
-        <w:t>th</w:t>
-      </w:r>
-      <w:r>
-        <w:rPr>
-          <w:sz w:val="26"/>
-          <w:szCs w:val="20"/>
-        </w:rPr>
-        <w:t>ưởng</w:t>
+        <w:t xml:space="preserve">) Tóm tắt quá trình </w:t>
+      </w:r>
+      <w:r>
+        <w:rPr>
+          <w:sz w:val="26"/>
+          <w:szCs w:val="20"/>
+          <w:lang w:val="en-GB"/>
+        </w:rPr>
+        <w:t>ch</w:t>
+      </w:r>
+      <w:r>
+        <w:rPr>
+          <w:sz w:val="26"/>
+          <w:szCs w:val="20"/>
+          <w:lang w:val="en-GB"/>
+        </w:rPr>
+        <w:t>ức</w:t>
+      </w:r>
+      <w:r>
+        <w:rPr>
+          <w:sz w:val="26"/>
+          <w:szCs w:val="20"/>
+          <w:lang w:val="en-GB"/>
+        </w:rPr>
+        <w:t xml:space="preserve"> v</w:t>
+      </w:r>
+      <w:r>
+        <w:rPr>
+          <w:sz w:val="26"/>
+          <w:szCs w:val="20"/>
+          <w:lang w:val="en-GB"/>
+        </w:rPr>
+        <w:t>ụ</w:t>
       </w:r>
     </w:p>
     <w:tbl>
       <w:tblPr>
-        <w:tblStyle w:val="TableGrid"/>
-        <w:tblW w:w="9355" w:type="dxa"/>
-        <w:tblLook w:val="04A0" w:firstRow="1" w:lastRow="0" w:firstColumn="1" w:lastColumn="0" w:noHBand="0" w:noVBand="1"/>
+        <w:tblW w:w="5000" w:type="pct"/>
+        <w:tblBorders>
+          <w:top w:val="single" w:sz="4" w:space="0" w:color="auto"/>
+          <w:left w:val="single" w:sz="4" w:space="0" w:color="auto"/>
+          <w:bottom w:val="single" w:sz="4" w:space="0" w:color="auto"/>
+          <w:right w:val="single" w:sz="4" w:space="0" w:color="auto"/>
+          <w:insideH w:val="single" w:sz="4" w:space="0" w:color="auto"/>
+          <w:insideV w:val="single" w:sz="4" w:space="0" w:color="auto"/>
+        </w:tblBorders>
+        <w:tblLayout w:type="fixed"/>
+        <w:tblLook w:val="01E0" w:firstRow="1" w:lastRow="1" w:firstColumn="1" w:lastColumn="1" w:noHBand="0" w:noVBand="0"/>
       </w:tblPr>
       <w:tblGrid>
-        <w:gridCol w:w="1173"/>
-        <w:gridCol w:w="3682"/>
-        <w:gridCol w:w="4500"/>
+        <w:gridCol w:w="896"/>
+        <w:gridCol w:w="3156"/>
+        <w:gridCol w:w="5123"/>
       </w:tblGrid>
       <w:tr>
         <w:tc>
           <w:tcPr>
-            <w:tcW w:w="1173" w:type="dxa"/>
+            <w:tcW w:w="488" w:type="pct"/>
+            <w:tcBorders>
+              <w:top w:val="single" w:sz="4" w:space="0" w:color="auto"/>
+              <w:left w:val="single" w:sz="4" w:space="0" w:color="auto"/>
+              <w:bottom w:val="single" w:sz="4" w:space="0" w:color="auto"/>
+              <w:right w:val="single" w:sz="4" w:space="0" w:color="auto"/>
+            </w:tcBorders>
           </w:tcPr>
           <w:p>
             <w:pPr>
-              <w:tabs>
-                <w:tab w:val="right" w:leader="dot" w:pos="9000"/>
-              </w:tabs>
-              <w:spacing w:before="40" w:after="80"/>
               <w:jc w:val="center"/>
               <w:rPr>
                 <w:b/>
@@ -471,21 +596,23 @@
         </w:tc>
         <w:tc>
           <w:tcPr>
-            <w:tcW w:w="3682" w:type="dxa"/>
+            <w:tcW w:w="1720" w:type="pct"/>
+            <w:tcBorders>
+              <w:top w:val="single" w:sz="4" w:space="0" w:color="auto"/>
+              <w:left w:val="single" w:sz="4" w:space="0" w:color="auto"/>
+              <w:bottom w:val="single" w:sz="4" w:space="0" w:color="auto"/>
+              <w:right w:val="single" w:sz="4" w:space="0" w:color="auto"/>
+            </w:tcBorders>
+            <w:vAlign w:val="center"/>
           </w:tcPr>
           <w:p>
             <w:pPr>
-              <w:tabs>
-                <w:tab w:val="right" w:leader="dot" w:pos="9000"/>
-              </w:tabs>
-              <w:spacing w:before="40" w:after="80"/>
               <w:jc w:val="center"/>
               <w:rPr>
                 <w:b/>
                 <w:bCs/>
                 <w:sz w:val="26"/>
                 <w:szCs w:val="20"/>
-                <w:lang w:val="en-GB"/>
               </w:rPr>
             </w:pPr>
             <w:r>
@@ -496,87 +623,29 @@
                 <w:szCs w:val="20"/>
                 <w:lang w:val="en-GB"/>
               </w:rPr>
-              <w:t>Th</w:t>
-            </w:r>
-            <w:r>
-              <w:rPr>
-                <w:b/>
-                <w:bCs/>
-                <w:sz w:val="26"/>
-                <w:szCs w:val="20"/>
-                <w:lang w:val="en-GB"/>
-              </w:rPr>
-              <w:t>ô</w:t>
-            </w:r>
-            <w:r>
-              <w:rPr>
-                <w:b/>
-                <w:bCs/>
-                <w:sz w:val="26"/>
-                <w:szCs w:val="20"/>
-                <w:lang w:val="en-GB"/>
-              </w:rPr>
-              <w:t>ng tin k</w:t>
-            </w:r>
-            <w:r>
-              <w:rPr>
-                <w:b/>
-                <w:bCs/>
-                <w:sz w:val="26"/>
-                <w:szCs w:val="20"/>
-                <w:lang w:val="en-GB"/>
-              </w:rPr>
-              <w:t>ỷ</w:t>
-            </w:r>
-            <w:r>
-              <w:rPr>
-                <w:b/>
-                <w:bCs/>
-                <w:sz w:val="26"/>
-                <w:szCs w:val="20"/>
-                <w:lang w:val="en-GB"/>
-              </w:rPr>
-              <w:t xml:space="preserve"> lu</w:t>
-            </w:r>
-            <w:r>
-              <w:rPr>
-                <w:b/>
-                <w:bCs/>
-                <w:sz w:val="26"/>
-                <w:szCs w:val="20"/>
-                <w:lang w:val="en-GB"/>
-              </w:rPr>
-              <w:t>ậ</w:t>
-            </w:r>
-            <w:r>
-              <w:rPr>
-                <w:b/>
-                <w:bCs/>
-                <w:sz w:val="26"/>
-                <w:szCs w:val="20"/>
-                <w:lang w:val="en-GB"/>
-              </w:rPr>
-              <w:t>t</w:t>
+              <w:t>Từ tháng, năm đến tháng, năm</w:t>
             </w:r>
           </w:p>
         </w:tc>
         <w:tc>
           <w:tcPr>
-            <w:tcW w:w="4500" w:type="dxa"/>
+            <w:tcW w:w="2792" w:type="pct"/>
+            <w:tcBorders>
+              <w:top w:val="single" w:sz="4" w:space="0" w:color="auto"/>
+              <w:left w:val="single" w:sz="4" w:space="0" w:color="auto"/>
+              <w:bottom w:val="single" w:sz="4" w:space="0" w:color="auto"/>
+              <w:right w:val="single" w:sz="4" w:space="0" w:color="auto"/>
+            </w:tcBorders>
+            <w:vAlign w:val="center"/>
           </w:tcPr>
           <w:p>
             <w:pPr>
-              <w:tabs>
-                <w:tab w:val="right" w:leader="dot" w:pos="9000"/>
-              </w:tabs>
-              <w:spacing w:before="40" w:after="80"/>
               <w:jc w:val="center"/>
               <w:rPr>
                 <w:b/>
                 <w:bCs/>
                 <w:sz w:val="26"/>
                 <w:szCs w:val="20"/>
-                <w:lang w:val="en-GB"/>
               </w:rPr>
             </w:pPr>
             <w:r>
@@ -587,107 +656,7 @@
                 <w:szCs w:val="20"/>
                 <w:lang w:val="en-GB"/>
               </w:rPr>
-              <w:t>Th</w:t>
-            </w:r>
-            <w:r>
-              <w:rPr>
-                <w:b/>
-                <w:bCs/>
-                <w:sz w:val="26"/>
-                <w:szCs w:val="20"/>
-                <w:lang w:val="en-GB"/>
-              </w:rPr>
-              <w:t>ô</w:t>
-            </w:r>
-            <w:r>
-              <w:rPr>
-                <w:b/>
-                <w:bCs/>
-                <w:sz w:val="26"/>
-                <w:szCs w:val="20"/>
-                <w:lang w:val="en-GB"/>
-              </w:rPr>
-              <w:t>ng tin quy</w:t>
-            </w:r>
-            <w:r>
-              <w:rPr>
-                <w:b/>
-                <w:bCs/>
-                <w:sz w:val="26"/>
-                <w:szCs w:val="20"/>
-                <w:lang w:val="en-GB"/>
-              </w:rPr>
-              <w:t>ết</w:t>
-            </w:r>
-            <w:r>
-              <w:rPr>
-                <w:b/>
-                <w:bCs/>
-                <w:sz w:val="26"/>
-                <w:szCs w:val="20"/>
-                <w:lang w:val="en-GB"/>
-              </w:rPr>
-              <w:t xml:space="preserve"> </w:t>
-            </w:r>
-            <w:r>
-              <w:rPr>
-                <w:b/>
-                <w:bCs/>
-                <w:sz w:val="26"/>
-                <w:szCs w:val="20"/>
-                <w:lang w:val="en-GB"/>
-              </w:rPr>
-              <w:t>định</w:t>
-            </w:r>
-            <w:r>
-              <w:rPr>
-                <w:b/>
-                <w:bCs/>
-                <w:sz w:val="26"/>
-                <w:szCs w:val="20"/>
-                <w:lang w:val="en-GB"/>
-              </w:rPr>
-              <w:t xml:space="preserve"> k</w:t>
-            </w:r>
-            <w:r>
-              <w:rPr>
-                <w:b/>
-                <w:bCs/>
-                <w:sz w:val="26"/>
-                <w:szCs w:val="20"/>
-                <w:lang w:val="en-GB"/>
-              </w:rPr>
-              <w:t>ỷ</w:t>
-            </w:r>
-            <w:r>
-              <w:rPr>
-                <w:b/>
-                <w:bCs/>
-                <w:sz w:val="26"/>
-                <w:szCs w:val="20"/>
-                <w:lang w:val="en-GB"/>
-              </w:rPr>
-              <w:t xml:space="preserve"> lu</w:t>
-            </w:r>
-            <w:r>
-              <w:rPr>
-                <w:b/>
-                <w:bCs/>
-                <w:sz w:val="26"/>
-                <w:szCs w:val="20"/>
-                <w:lang w:val="en-GB"/>
-              </w:rPr>
-              <w:t>ậ</w:t>
-            </w:r>
-            <w:r>
-              <w:rPr>
-                <w:b/>
-                <w:bCs/>
-                <w:sz w:val="26"/>
-                <w:szCs w:val="20"/>
-                <w:lang w:val="en-GB"/>
-              </w:rPr>
-              <w:t>t</w:t>
+              <w:t>Chức danh, chức vụ, đơn vị công tác (đảng, chính quyền, đoàn thể, tổ chức xã hội), kể cả thời gian được đào tạo, bồi dưỡng về chuyên môn, nghiệp vụ,......</w:t>
             </w:r>
           </w:p>
         </w:tc>
@@ -695,28 +664,32 @@
       <w:tr>
         <w:tc>
           <w:tcPr>
-            <w:tcW w:w="1173" w:type="dxa"/>
+            <w:tcW w:w="488" w:type="pct"/>
+            <w:tcBorders>
+              <w:top w:val="single" w:sz="4" w:space="0" w:color="auto"/>
+              <w:left w:val="single" w:sz="4" w:space="0" w:color="auto"/>
+              <w:bottom w:val="single" w:sz="4" w:space="0" w:color="auto"/>
+              <w:right w:val="single" w:sz="4" w:space="0" w:color="auto"/>
+            </w:tcBorders>
           </w:tcPr>
           <w:p>
             <w:pPr>
-              <w:tabs>
-                <w:tab w:val="right" w:leader="dot" w:pos="9000"/>
-              </w:tabs>
-              <w:spacing w:before="40" w:after="80"/>
+              <w:spacing w:line="312" w:lineRule="auto"/>
               <w:jc w:val="center"/>
-              <w:rPr>
-                <w:sz w:val="26"/>
-                <w:szCs w:val="20"/>
-                <w:lang w:val="en-GB"/>
-              </w:rPr>
-            </w:pPr>
-            <w:r>
               <w:rPr>
                 <w:b/>
                 <w:bCs/>
                 <w:sz w:val="26"/>
                 <w:szCs w:val="20"/>
                 <w:lang w:val="en-GB"/>
+              </w:rPr>
+            </w:pPr>
+            <w:r>
+              <w:rPr>
+                <w:b/>
+                <w:bCs/>
+                <w:sz w:val="26"/>
+                <w:szCs w:val="20"/>
               </w:rPr>
               <w:t>1</w:t>
             </w:r>
@@ -724,173 +697,104 @@
         </w:tc>
         <w:tc>
           <w:tcPr>
-            <w:tcW w:w="3682" w:type="dxa"/>
+            <w:tcW w:w="1720" w:type="pct"/>
+            <w:tcBorders>
+              <w:top w:val="single" w:sz="4" w:space="0" w:color="auto"/>
+              <w:left w:val="single" w:sz="4" w:space="0" w:color="auto"/>
+              <w:bottom w:val="single" w:sz="4" w:space="0" w:color="auto"/>
+              <w:right w:val="single" w:sz="4" w:space="0" w:color="auto"/>
+            </w:tcBorders>
           </w:tcPr>
           <w:p>
             <w:pPr>
-              <w:tabs>
-                <w:tab w:val="right" w:leader="dot" w:pos="9000"/>
-              </w:tabs>
-              <w:spacing w:before="40" w:after="80"/>
-              <w:rPr>
-                <w:sz w:val="26"/>
-                <w:szCs w:val="20"/>
-                <w:lang w:val="en-GB"/>
-              </w:rPr>
-            </w:pPr>
-            <w:r>
-              <w:rPr>
-                <w:sz w:val="26"/>
-                <w:szCs w:val="20"/>
-                <w:lang w:val="en-GB"/>
-              </w:rPr>
-              <w:t>- Lo</w:t>
-            </w:r>
-            <w:r>
-              <w:rPr>
-                <w:sz w:val="26"/>
-                <w:szCs w:val="20"/>
-                <w:lang w:val="en-GB"/>
-              </w:rPr>
-              <w:t>ại</w:t>
-            </w:r>
-            <w:r>
-              <w:rPr>
-                <w:sz w:val="26"/>
-                <w:szCs w:val="20"/>
-                <w:lang w:val="en-GB"/>
-              </w:rPr>
-              <w:t xml:space="preserve"> k</w:t>
-            </w:r>
-            <w:r>
-              <w:rPr>
-                <w:sz w:val="26"/>
-                <w:szCs w:val="20"/>
-                <w:lang w:val="en-GB"/>
-              </w:rPr>
-              <w:t>ỷ</w:t>
-            </w:r>
-            <w:r>
-              <w:rPr>
-                <w:sz w:val="26"/>
-                <w:szCs w:val="20"/>
-                <w:lang w:val="en-GB"/>
-              </w:rPr>
-              <w:t xml:space="preserve"> lu</w:t>
-            </w:r>
-            <w:r>
-              <w:rPr>
-                <w:sz w:val="26"/>
-                <w:szCs w:val="20"/>
-                <w:lang w:val="en-GB"/>
-              </w:rPr>
-              <w:t>ậ</w:t>
-            </w:r>
-            <w:r>
-              <w:rPr>
-                <w:sz w:val="26"/>
-                <w:szCs w:val="20"/>
-                <w:lang w:val="en-GB"/>
-              </w:rPr>
-              <w:t xml:space="preserve">t: </w:t>
-            </w:r>
-            <w:r>
-              <w:rPr>
-                <w:sz w:val="26"/>
-                <w:szCs w:val="20"/>
-                <w:lang w:val="en-GB"/>
-              </w:rPr>
-              <w:t>Cảnh cáo</w:t>
-            </w:r>
-          </w:p>
-          <w:p>
-            <w:pPr>
-              <w:tabs>
-                <w:tab w:val="right" w:leader="dot" w:pos="9000"/>
-              </w:tabs>
-              <w:spacing w:before="40" w:after="80"/>
-              <w:rPr>
-                <w:sz w:val="26"/>
-                <w:szCs w:val="20"/>
-                <w:lang w:val="en-GB"/>
-              </w:rPr>
-            </w:pPr>
-            <w:r>
-              <w:rPr>
-                <w:sz w:val="26"/>
-                <w:szCs w:val="20"/>
-                <w:lang w:val="en-GB"/>
-              </w:rPr>
-              <w:t>- L</w:t>
-            </w:r>
-            <w:r>
-              <w:rPr>
-                <w:sz w:val="26"/>
-                <w:szCs w:val="20"/>
-                <w:lang w:val="en-GB"/>
-              </w:rPr>
-              <w:t>ý</w:t>
-            </w:r>
-            <w:r>
-              <w:rPr>
-                <w:sz w:val="26"/>
-                <w:szCs w:val="20"/>
-                <w:lang w:val="en-GB"/>
-              </w:rPr>
-              <w:t xml:space="preserve"> do k</w:t>
-            </w:r>
-            <w:r>
-              <w:rPr>
-                <w:sz w:val="26"/>
-                <w:szCs w:val="20"/>
-                <w:lang w:val="en-GB"/>
-              </w:rPr>
-              <w:t>ỷ</w:t>
-            </w:r>
-            <w:r>
-              <w:rPr>
-                <w:sz w:val="26"/>
-                <w:szCs w:val="20"/>
-                <w:lang w:val="en-GB"/>
-              </w:rPr>
-              <w:t xml:space="preserve"> lu</w:t>
-            </w:r>
-            <w:r>
-              <w:rPr>
-                <w:sz w:val="26"/>
-                <w:szCs w:val="20"/>
-                <w:lang w:val="en-GB"/>
-              </w:rPr>
-              <w:t>ậ</w:t>
-            </w:r>
-            <w:r>
-              <w:rPr>
-                <w:sz w:val="26"/>
-                <w:szCs w:val="20"/>
-                <w:lang w:val="en-GB"/>
-              </w:rPr>
-              <w:t xml:space="preserve">t: </w:t>
-            </w:r>
-            <w:r>
-              <w:rPr>
-                <w:sz w:val="26"/>
-                <w:szCs w:val="20"/>
-                <w:lang w:val="en-GB"/>
-              </w:rPr>
-              <w:t>Vi phạm gây hậu quả nghiêm trọng</w:t>
+              <w:spacing w:line="312" w:lineRule="auto"/>
+              <w:rPr>
+                <w:sz w:val="26"/>
+                <w:szCs w:val="20"/>
+                <w:lang w:val="en-GB"/>
+              </w:rPr>
+            </w:pPr>
+            <w:r>
+              <w:rPr>
+                <w:sz w:val="26"/>
+                <w:szCs w:val="20"/>
+              </w:rPr>
+              <w:t>2023 - 2025</w:t>
             </w:r>
           </w:p>
         </w:tc>
         <w:tc>
           <w:tcPr>
-            <w:tcW w:w="4500" w:type="dxa"/>
+            <w:tcW w:w="2792" w:type="pct"/>
+            <w:tcBorders>
+              <w:top w:val="single" w:sz="4" w:space="0" w:color="auto"/>
+              <w:left w:val="single" w:sz="4" w:space="0" w:color="auto"/>
+              <w:bottom w:val="single" w:sz="4" w:space="0" w:color="auto"/>
+              <w:right w:val="single" w:sz="4" w:space="0" w:color="auto"/>
+            </w:tcBorders>
           </w:tcPr>
           <w:p>
             <w:pPr>
-              <w:tabs>
-                <w:tab w:val="right" w:leader="dot" w:pos="9000"/>
-              </w:tabs>
-              <w:spacing w:before="40" w:after="80"/>
+              <w:keepNext/>
+              <w:spacing w:line="312" w:lineRule="auto"/>
+              <w:rPr>
+                <w:sz w:val="26"/>
+                <w:szCs w:val="20"/>
+                <w:lang w:val="en-GB"/>
+              </w:rPr>
+            </w:pPr>
+            <w:r>
+              <w:rPr>
+                <w:sz w:val="26"/>
+                <w:szCs w:val="20"/>
+                <w:lang w:val="en-GB"/>
+              </w:rPr>
+              <w:t>- Ch</w:t>
+            </w:r>
+            <w:r>
+              <w:rPr>
+                <w:sz w:val="26"/>
+                <w:szCs w:val="20"/>
+                <w:lang w:val="en-GB"/>
+              </w:rPr>
+              <w:t>ức</w:t>
+            </w:r>
+            <w:r>
+              <w:rPr>
+                <w:sz w:val="26"/>
+                <w:szCs w:val="20"/>
+                <w:lang w:val="en-GB"/>
+              </w:rPr>
+              <w:t xml:space="preserve"> v</w:t>
+            </w:r>
+            <w:r>
+              <w:rPr>
+                <w:sz w:val="26"/>
+                <w:szCs w:val="20"/>
+                <w:lang w:val="en-GB"/>
+              </w:rPr>
+              <w:t>ụ</w:t>
+            </w:r>
+            <w:r>
+              <w:rPr>
+                <w:sz w:val="26"/>
+                <w:szCs w:val="20"/>
+                <w:lang w:val="en-GB"/>
+              </w:rPr>
+              <w:t xml:space="preserve">: </w:t>
+            </w:r>
+            <w:r>
+              <w:rPr>
+                <w:sz w:val="26"/>
+                <w:szCs w:val="20"/>
+              </w:rPr>
+              <w:t>Viên chức</w:t>
+            </w:r>
+          </w:p>
+          <w:p>
+            <w:pPr>
+              <w:keepNext/>
+              <w:spacing w:line="312" w:lineRule="auto"/>
               <w:rPr>
                 <w:sz w:val="26"/>
                 <w:szCs w:val="20"/>
@@ -957,17 +861,14 @@
               <w:rPr>
                 <w:sz w:val="26"/>
                 <w:szCs w:val="20"/>
-                <w:lang w:val="en-GB"/>
-              </w:rPr>
-              <w:t>15486/QĐ-ĐHCT</w:t>
-            </w:r>
-          </w:p>
-          <w:p>
-            <w:pPr>
-              <w:tabs>
-                <w:tab w:val="right" w:leader="dot" w:pos="9000"/>
-              </w:tabs>
-              <w:spacing w:before="40" w:after="80"/>
+              </w:rPr>
+              <w:t>16/QĐ-ĐHCT</w:t>
+            </w:r>
+          </w:p>
+          <w:p>
+            <w:pPr>
+              <w:keepNext/>
+              <w:spacing w:line="312" w:lineRule="auto"/>
               <w:rPr>
                 <w:sz w:val="26"/>
                 <w:szCs w:val="20"/>
@@ -1012,6 +913,180 @@
                 <w:szCs w:val="20"/>
                 <w:lang w:val="en-GB"/>
               </w:rPr>
+              <w:t xml:space="preserve">: </w:t>
+            </w:r>
+            <w:r>
+              <w:rPr>
+                <w:sz w:val="26"/>
+                <w:szCs w:val="20"/>
+              </w:rPr>
+              <w:t>2023-02-12</w:t>
+            </w:r>
+          </w:p>
+        </w:tc>
+      </w:tr>
+      <w:tr>
+        <w:tc>
+          <w:tcPr>
+            <w:tcW w:w="488" w:type="pct"/>
+            <w:tcBorders>
+              <w:top w:val="single" w:sz="4" w:space="0" w:color="auto"/>
+              <w:left w:val="single" w:sz="4" w:space="0" w:color="auto"/>
+              <w:bottom w:val="single" w:sz="4" w:space="0" w:color="auto"/>
+              <w:right w:val="single" w:sz="4" w:space="0" w:color="auto"/>
+            </w:tcBorders>
+          </w:tcPr>
+          <w:p>
+            <w:pPr>
+              <w:spacing w:line="312" w:lineRule="auto"/>
+              <w:jc w:val="center"/>
+              <w:rPr>
+                <w:b/>
+                <w:bCs/>
+                <w:sz w:val="26"/>
+                <w:szCs w:val="20"/>
+                <w:lang w:val="en-GB"/>
+              </w:rPr>
+            </w:pPr>
+            <w:r>
+              <w:rPr>
+                <w:b/>
+                <w:bCs/>
+                <w:sz w:val="26"/>
+                <w:szCs w:val="20"/>
+              </w:rPr>
+              <w:t>2</w:t>
+            </w:r>
+          </w:p>
+        </w:tc>
+        <w:tc>
+          <w:tcPr>
+            <w:tcW w:w="1720" w:type="pct"/>
+            <w:tcBorders>
+              <w:top w:val="single" w:sz="4" w:space="0" w:color="auto"/>
+              <w:left w:val="single" w:sz="4" w:space="0" w:color="auto"/>
+              <w:bottom w:val="single" w:sz="4" w:space="0" w:color="auto"/>
+              <w:right w:val="single" w:sz="4" w:space="0" w:color="auto"/>
+            </w:tcBorders>
+          </w:tcPr>
+          <w:p>
+            <w:pPr>
+              <w:spacing w:line="312" w:lineRule="auto"/>
+              <w:rPr>
+                <w:sz w:val="26"/>
+                <w:szCs w:val="20"/>
+                <w:lang w:val="en-GB"/>
+              </w:rPr>
+            </w:pPr>
+            <w:r>
+              <w:rPr>
+                <w:sz w:val="26"/>
+                <w:szCs w:val="20"/>
+              </w:rPr>
+              <w:t>2019 - 2022</w:t>
+            </w:r>
+          </w:p>
+        </w:tc>
+        <w:tc>
+          <w:tcPr>
+            <w:tcW w:w="2792" w:type="pct"/>
+            <w:tcBorders>
+              <w:top w:val="single" w:sz="4" w:space="0" w:color="auto"/>
+              <w:left w:val="single" w:sz="4" w:space="0" w:color="auto"/>
+              <w:bottom w:val="single" w:sz="4" w:space="0" w:color="auto"/>
+              <w:right w:val="single" w:sz="4" w:space="0" w:color="auto"/>
+            </w:tcBorders>
+          </w:tcPr>
+          <w:p>
+            <w:pPr>
+              <w:keepNext/>
+              <w:spacing w:line="312" w:lineRule="auto"/>
+              <w:rPr>
+                <w:sz w:val="26"/>
+                <w:szCs w:val="20"/>
+                <w:lang w:val="en-GB"/>
+              </w:rPr>
+            </w:pPr>
+            <w:r>
+              <w:rPr>
+                <w:sz w:val="26"/>
+                <w:szCs w:val="20"/>
+                <w:lang w:val="en-GB"/>
+              </w:rPr>
+              <w:t>- Ch</w:t>
+            </w:r>
+            <w:r>
+              <w:rPr>
+                <w:sz w:val="26"/>
+                <w:szCs w:val="20"/>
+                <w:lang w:val="en-GB"/>
+              </w:rPr>
+              <w:t>ức</w:t>
+            </w:r>
+            <w:r>
+              <w:rPr>
+                <w:sz w:val="26"/>
+                <w:szCs w:val="20"/>
+                <w:lang w:val="en-GB"/>
+              </w:rPr>
+              <w:t xml:space="preserve"> v</w:t>
+            </w:r>
+            <w:r>
+              <w:rPr>
+                <w:sz w:val="26"/>
+                <w:szCs w:val="20"/>
+                <w:lang w:val="en-GB"/>
+              </w:rPr>
+              <w:t>ụ</w:t>
+            </w:r>
+            <w:r>
+              <w:rPr>
+                <w:sz w:val="26"/>
+                <w:szCs w:val="20"/>
+                <w:lang w:val="en-GB"/>
+              </w:rPr>
+              <w:t xml:space="preserve">: </w:t>
+            </w:r>
+            <w:r>
+              <w:rPr>
+                <w:sz w:val="26"/>
+                <w:szCs w:val="20"/>
+              </w:rPr>
+              <w:t>Trưởng bộ phận đào tạo TT CNPM</w:t>
+            </w:r>
+          </w:p>
+          <w:p>
+            <w:pPr>
+              <w:keepNext/>
+              <w:spacing w:line="312" w:lineRule="auto"/>
+              <w:rPr>
+                <w:sz w:val="26"/>
+                <w:szCs w:val="20"/>
+                <w:lang w:val="en-GB"/>
+              </w:rPr>
+            </w:pPr>
+            <w:r>
+              <w:rPr>
+                <w:sz w:val="26"/>
+                <w:szCs w:val="20"/>
+                <w:lang w:val="en-GB"/>
+              </w:rPr>
+              <w:t>- S</w:t>
+            </w:r>
+            <w:r>
+              <w:rPr>
+                <w:sz w:val="26"/>
+                <w:szCs w:val="20"/>
+                <w:lang w:val="en-GB"/>
+              </w:rPr>
+              <w:t>ố</w:t>
+            </w:r>
+            <w:r>
+              <w:rPr>
+                <w:sz w:val="26"/>
+                <w:szCs w:val="20"/>
+                <w:lang w:val="en-GB"/>
+              </w:rPr>
               <w:t xml:space="preserve"> quy</w:t>
             </w:r>
             <w:r>
@@ -1050,9 +1125,330 @@
               <w:rPr>
                 <w:sz w:val="26"/>
                 <w:szCs w:val="20"/>
-                <w:lang w:val="en-GB"/>
-              </w:rPr>
-              <w:t>2023-04-12</w:t>
+              </w:rPr>
+              <w:t>51/QĐ-ĐHCT</w:t>
+            </w:r>
+          </w:p>
+          <w:p>
+            <w:pPr>
+              <w:keepNext/>
+              <w:spacing w:line="312" w:lineRule="auto"/>
+              <w:rPr>
+                <w:sz w:val="26"/>
+                <w:szCs w:val="20"/>
+                <w:lang w:val="en-GB"/>
+              </w:rPr>
+            </w:pPr>
+            <w:r>
+              <w:rPr>
+                <w:sz w:val="26"/>
+                <w:szCs w:val="20"/>
+                <w:lang w:val="en-GB"/>
+              </w:rPr>
+              <w:t>- Ng</w:t>
+            </w:r>
+            <w:r>
+              <w:rPr>
+                <w:sz w:val="26"/>
+                <w:szCs w:val="20"/>
+                <w:lang w:val="en-GB"/>
+              </w:rPr>
+              <w:t>ày</w:t>
+            </w:r>
+            <w:r>
+              <w:rPr>
+                <w:sz w:val="26"/>
+                <w:szCs w:val="20"/>
+                <w:lang w:val="en-GB"/>
+              </w:rPr>
+              <w:t xml:space="preserve"> k</w:t>
+            </w:r>
+            <w:r>
+              <w:rPr>
+                <w:sz w:val="26"/>
+                <w:szCs w:val="20"/>
+                <w:lang w:val="en-GB"/>
+              </w:rPr>
+              <w:t>ý</w:t>
+            </w:r>
+            <w:r>
+              <w:rPr>
+                <w:sz w:val="26"/>
+                <w:szCs w:val="20"/>
+                <w:lang w:val="en-GB"/>
+              </w:rPr>
+              <w:t xml:space="preserve">: </w:t>
+            </w:r>
+            <w:r>
+              <w:rPr>
+                <w:sz w:val="26"/>
+                <w:szCs w:val="20"/>
+              </w:rPr>
+              <w:t>2019-12-24</w:t>
+            </w:r>
+          </w:p>
+        </w:tc>
+      </w:tr>
+      <w:tr>
+        <w:tc>
+          <w:tcPr>
+            <w:tcW w:w="488" w:type="pct"/>
+            <w:tcBorders>
+              <w:top w:val="single" w:sz="4" w:space="0" w:color="auto"/>
+              <w:left w:val="single" w:sz="4" w:space="0" w:color="auto"/>
+              <w:bottom w:val="single" w:sz="4" w:space="0" w:color="auto"/>
+              <w:right w:val="single" w:sz="4" w:space="0" w:color="auto"/>
+            </w:tcBorders>
+          </w:tcPr>
+          <w:p>
+            <w:pPr>
+              <w:spacing w:line="312" w:lineRule="auto"/>
+              <w:jc w:val="center"/>
+              <w:rPr>
+                <w:b/>
+                <w:bCs/>
+                <w:sz w:val="26"/>
+                <w:szCs w:val="20"/>
+                <w:lang w:val="en-GB"/>
+              </w:rPr>
+            </w:pPr>
+            <w:r>
+              <w:rPr>
+                <w:b/>
+                <w:bCs/>
+                <w:sz w:val="26"/>
+                <w:szCs w:val="20"/>
+              </w:rPr>
+              <w:t>3</w:t>
+            </w:r>
+          </w:p>
+        </w:tc>
+        <w:tc>
+          <w:tcPr>
+            <w:tcW w:w="1720" w:type="pct"/>
+            <w:tcBorders>
+              <w:top w:val="single" w:sz="4" w:space="0" w:color="auto"/>
+              <w:left w:val="single" w:sz="4" w:space="0" w:color="auto"/>
+              <w:bottom w:val="single" w:sz="4" w:space="0" w:color="auto"/>
+              <w:right w:val="single" w:sz="4" w:space="0" w:color="auto"/>
+            </w:tcBorders>
+          </w:tcPr>
+          <w:p>
+            <w:pPr>
+              <w:spacing w:line="312" w:lineRule="auto"/>
+              <w:rPr>
+                <w:sz w:val="26"/>
+                <w:szCs w:val="20"/>
+                <w:lang w:val="en-GB"/>
+              </w:rPr>
+            </w:pPr>
+            <w:r>
+              <w:rPr>
+                <w:sz w:val="26"/>
+                <w:szCs w:val="20"/>
+              </w:rPr>
+              <w:t>2016 - 2019</w:t>
+            </w:r>
+          </w:p>
+        </w:tc>
+        <w:tc>
+          <w:tcPr>
+            <w:tcW w:w="2792" w:type="pct"/>
+            <w:tcBorders>
+              <w:top w:val="single" w:sz="4" w:space="0" w:color="auto"/>
+              <w:left w:val="single" w:sz="4" w:space="0" w:color="auto"/>
+              <w:bottom w:val="single" w:sz="4" w:space="0" w:color="auto"/>
+              <w:right w:val="single" w:sz="4" w:space="0" w:color="auto"/>
+            </w:tcBorders>
+          </w:tcPr>
+          <w:p>
+            <w:pPr>
+              <w:keepNext/>
+              <w:spacing w:line="312" w:lineRule="auto"/>
+              <w:rPr>
+                <w:sz w:val="26"/>
+                <w:szCs w:val="20"/>
+                <w:lang w:val="en-GB"/>
+              </w:rPr>
+            </w:pPr>
+            <w:r>
+              <w:rPr>
+                <w:sz w:val="26"/>
+                <w:szCs w:val="20"/>
+                <w:lang w:val="en-GB"/>
+              </w:rPr>
+              <w:t>- Ch</w:t>
+            </w:r>
+            <w:r>
+              <w:rPr>
+                <w:sz w:val="26"/>
+                <w:szCs w:val="20"/>
+                <w:lang w:val="en-GB"/>
+              </w:rPr>
+              <w:t>ức</w:t>
+            </w:r>
+            <w:r>
+              <w:rPr>
+                <w:sz w:val="26"/>
+                <w:szCs w:val="20"/>
+                <w:lang w:val="en-GB"/>
+              </w:rPr>
+              <w:t xml:space="preserve"> v</w:t>
+            </w:r>
+            <w:r>
+              <w:rPr>
+                <w:sz w:val="26"/>
+                <w:szCs w:val="20"/>
+                <w:lang w:val="en-GB"/>
+              </w:rPr>
+              <w:t>ụ</w:t>
+            </w:r>
+            <w:r>
+              <w:rPr>
+                <w:sz w:val="26"/>
+                <w:szCs w:val="20"/>
+                <w:lang w:val="en-GB"/>
+              </w:rPr>
+              <w:t xml:space="preserve">: </w:t>
+            </w:r>
+            <w:r>
+              <w:rPr>
+                <w:sz w:val="26"/>
+                <w:szCs w:val="20"/>
+              </w:rPr>
+              <w:t>Tổ trưởng CĐ Khoa</w:t>
+            </w:r>
+          </w:p>
+          <w:p>
+            <w:pPr>
+              <w:keepNext/>
+              <w:spacing w:line="312" w:lineRule="auto"/>
+              <w:rPr>
+                <w:sz w:val="26"/>
+                <w:szCs w:val="20"/>
+                <w:lang w:val="en-GB"/>
+              </w:rPr>
+            </w:pPr>
+            <w:r>
+              <w:rPr>
+                <w:sz w:val="26"/>
+                <w:szCs w:val="20"/>
+                <w:lang w:val="en-GB"/>
+              </w:rPr>
+              <w:t>- S</w:t>
+            </w:r>
+            <w:r>
+              <w:rPr>
+                <w:sz w:val="26"/>
+                <w:szCs w:val="20"/>
+                <w:lang w:val="en-GB"/>
+              </w:rPr>
+              <w:t>ố</w:t>
+            </w:r>
+            <w:r>
+              <w:rPr>
+                <w:sz w:val="26"/>
+                <w:szCs w:val="20"/>
+                <w:lang w:val="en-GB"/>
+              </w:rPr>
+              <w:t xml:space="preserve"> quy</w:t>
+            </w:r>
+            <w:r>
+              <w:rPr>
+                <w:sz w:val="26"/>
+                <w:szCs w:val="20"/>
+                <w:lang w:val="en-GB"/>
+              </w:rPr>
+              <w:t>ết</w:t>
+            </w:r>
+            <w:r>
+              <w:rPr>
+                <w:sz w:val="26"/>
+                <w:szCs w:val="20"/>
+                <w:lang w:val="en-GB"/>
+              </w:rPr>
+              <w:t xml:space="preserve"> </w:t>
+            </w:r>
+            <w:r>
+              <w:rPr>
+                <w:sz w:val="26"/>
+                <w:szCs w:val="20"/>
+                <w:lang w:val="en-GB"/>
+              </w:rPr>
+              <w:t>định</w:t>
+            </w:r>
+            <w:r>
+              <w:rPr>
+                <w:sz w:val="26"/>
+                <w:szCs w:val="20"/>
+                <w:lang w:val="en-GB"/>
+              </w:rPr>
+              <w:t xml:space="preserve">: </w:t>
+            </w:r>
+            <w:r>
+              <w:rPr>
+                <w:sz w:val="26"/>
+                <w:szCs w:val="20"/>
+              </w:rPr>
+              <w:t>015/QĐ-ĐHCT</w:t>
+            </w:r>
+          </w:p>
+          <w:p>
+            <w:pPr>
+              <w:keepNext/>
+              <w:spacing w:line="312" w:lineRule="auto"/>
+              <w:rPr>
+                <w:sz w:val="26"/>
+                <w:szCs w:val="20"/>
+                <w:lang w:val="en-GB"/>
+              </w:rPr>
+            </w:pPr>
+            <w:r>
+              <w:rPr>
+                <w:sz w:val="26"/>
+                <w:szCs w:val="20"/>
+                <w:lang w:val="en-GB"/>
+              </w:rPr>
+              <w:t>- Ng</w:t>
+            </w:r>
+            <w:r>
+              <w:rPr>
+                <w:sz w:val="26"/>
+                <w:szCs w:val="20"/>
+                <w:lang w:val="en-GB"/>
+              </w:rPr>
+              <w:t>ày</w:t>
+            </w:r>
+            <w:r>
+              <w:rPr>
+                <w:sz w:val="26"/>
+                <w:szCs w:val="20"/>
+                <w:lang w:val="en-GB"/>
+              </w:rPr>
+              <w:t xml:space="preserve"> k</w:t>
+            </w:r>
+            <w:r>
+              <w:rPr>
+                <w:sz w:val="26"/>
+                <w:szCs w:val="20"/>
+                <w:lang w:val="en-GB"/>
+              </w:rPr>
+              <w:t>ý</w:t>
+            </w:r>
+            <w:r>
+              <w:rPr>
+                <w:sz w:val="26"/>
+                <w:szCs w:val="20"/>
+                <w:lang w:val="en-GB"/>
+              </w:rPr>
+              <w:t xml:space="preserve">: </w:t>
+            </w:r>
+            <w:r>
+              <w:rPr>
+                <w:sz w:val="26"/>
+                <w:szCs w:val="20"/>
+              </w:rPr>
+              <w:t>2016-02-15</w:t>
             </w:r>
           </w:p>
         </w:tc>
@@ -1068,7 +1464,6 @@
           <w:color w:val="0070C0"/>
           <w:sz w:val="26"/>
           <w:szCs w:val="26"/>
-          <w:lang w:val="en-GB"/>
         </w:rPr>
       </w:pPr>
       <w:r>
@@ -1099,7 +1494,7 @@
           <w:sz w:val="26"/>
           <w:szCs w:val="26"/>
         </w:rPr>
-        <w:t xml:space="preserve">: </w:t>
+        <w:t xml:space="preserve">: Quá trình </w:t>
       </w:r>
       <w:r>
         <w:rPr>
@@ -1109,7 +1504,7 @@
           <w:sz w:val="26"/>
           <w:szCs w:val="26"/>
         </w:rPr>
-        <w:t>K</w:t>
+        <w:t>ch</w:t>
       </w:r>
       <w:r>
         <w:rPr>
@@ -1119,7 +1514,27 @@
           <w:sz w:val="26"/>
           <w:szCs w:val="26"/>
         </w:rPr>
-        <w:t>ỷ luật</w:t>
+        <w:t>ức</w:t>
+      </w:r>
+      <w:r>
+        <w:rPr>
+          <w:b/>
+          <w:bCs/>
+          <w:color w:val="0070C0"/>
+          <w:sz w:val="26"/>
+          <w:szCs w:val="26"/>
+        </w:rPr>
+        <w:t xml:space="preserve"> v</w:t>
+      </w:r>
+      <w:r>
+        <w:rPr>
+          <w:b/>
+          <w:bCs/>
+          <w:color w:val="0070C0"/>
+          <w:sz w:val="26"/>
+          <w:szCs w:val="26"/>
+        </w:rPr>
+        <w:t>ụ</w:t>
       </w:r>
     </w:p>
     <w:p>
@@ -1374,7 +1789,6 @@
         </w:tc>
       </w:tr>
     </w:tbl>
-    <w:p/>
     <w:p/>
     <w:p/>
     <w:p/>
@@ -1868,7 +2282,7 @@
   <w:style w:type="paragraph" w:default="1" w:styleId="Normal">
     <w:name w:val="Normal"/>
     <w:qFormat/>
-    <w:rsid w:val="007218F7"/>
+    <w:rsid w:val="008F13AF"/>
     <w:pPr>
       <w:spacing w:after="0" w:line="240" w:lineRule="auto"/>
     </w:pPr>
@@ -1905,25 +2319,6 @@
     <w:semiHidden/>
     <w:unhideWhenUsed/>
   </w:style>
-  <w:style w:type="table" w:styleId="TableGrid">
-    <w:name w:val="Table Grid"/>
-    <w:basedOn w:val="TableNormal"/>
-    <w:uiPriority w:val="39"/>
-    <w:rsid w:val="007218F7"/>
-    <w:pPr>
-      <w:spacing w:after="0" w:line="240" w:lineRule="auto"/>
-    </w:pPr>
-    <w:tblPr>
-      <w:tblBorders>
-        <w:top w:val="single" w:sz="4" w:space="0" w:color="auto"/>
-        <w:left w:val="single" w:sz="4" w:space="0" w:color="auto"/>
-        <w:bottom w:val="single" w:sz="4" w:space="0" w:color="auto"/>
-        <w:right w:val="single" w:sz="4" w:space="0" w:color="auto"/>
-        <w:insideH w:val="single" w:sz="4" w:space="0" w:color="auto"/>
-        <w:insideV w:val="single" w:sz="4" w:space="0" w:color="auto"/>
-      </w:tblBorders>
-    </w:tblPr>
-  </w:style>
   <w:style w:type="paragraph" w:styleId="Caption">
     <w:name w:val="caption"/>
     <w:basedOn w:val="Normal"/>
@@ -1931,7 +2326,7 @@
     <w:uiPriority w:val="35"/>
     <w:unhideWhenUsed/>
     <w:qFormat/>
-    <w:rsid w:val="007218F7"/>
+    <w:rsid w:val="008F13AF"/>
     <w:pPr>
       <w:spacing w:after="200"/>
     </w:pPr>
@@ -1949,7 +2344,7 @@
     <w:link w:val="HeaderChar"/>
     <w:uiPriority w:val="99"/>
     <w:unhideWhenUsed/>
-    <w:rsid w:val="007218F7"/>
+    <w:rsid w:val="008F13AF"/>
     <w:pPr>
       <w:tabs>
         <w:tab w:val="center" w:pos="4680"/>
@@ -1962,7 +2357,7 @@
     <w:basedOn w:val="DefaultParagraphFont"/>
     <w:link w:val="Header"/>
     <w:uiPriority w:val="99"/>
-    <w:rsid w:val="007218F7"/>
+    <w:rsid w:val="008F13AF"/>
     <w:rPr>
       <w:rFonts w:eastAsia="Times New Roman"/>
       <w:sz w:val="24"/>
@@ -1975,7 +2370,7 @@
     <w:link w:val="FooterChar"/>
     <w:uiPriority w:val="99"/>
     <w:unhideWhenUsed/>
-    <w:rsid w:val="007218F7"/>
+    <w:rsid w:val="008F13AF"/>
     <w:pPr>
       <w:tabs>
         <w:tab w:val="center" w:pos="4680"/>
@@ -1988,7 +2383,7 @@
     <w:basedOn w:val="DefaultParagraphFont"/>
     <w:link w:val="Footer"/>
     <w:uiPriority w:val="99"/>
-    <w:rsid w:val="007218F7"/>
+    <w:rsid w:val="008F13AF"/>
     <w:rPr>
       <w:rFonts w:eastAsia="Times New Roman"/>
       <w:sz w:val="24"/>

</xml_diff>

<commit_message>
xuất file Word bằng cấp của viên chức
</commit_message>
<xml_diff>
--- a/Trần Minh Tân.docx
+++ b/Trần Minh Tân.docx
@@ -116,115 +116,7 @@
           <w:szCs w:val="20"/>
           <w:lang w:val="en-GB"/>
         </w:rPr>
-        <w:t>TH</w:t>
-      </w:r>
-      <w:r>
-        <w:rPr>
-          <w:b/>
-          <w:sz w:val="30"/>
-          <w:szCs w:val="20"/>
-          <w:lang w:val="en-GB"/>
-        </w:rPr>
-        <w:t>Ô</w:t>
-      </w:r>
-      <w:r>
-        <w:rPr>
-          <w:b/>
-          <w:sz w:val="30"/>
-          <w:szCs w:val="20"/>
-          <w:lang w:val="en-GB"/>
-        </w:rPr>
-        <w:t>NG TIN QU</w:t>
-      </w:r>
-      <w:r>
-        <w:rPr>
-          <w:b/>
-          <w:sz w:val="30"/>
-          <w:szCs w:val="20"/>
-          <w:lang w:val="en-GB"/>
-        </w:rPr>
-        <w:t>Á</w:t>
-      </w:r>
-      <w:r>
-        <w:rPr>
-          <w:b/>
-          <w:sz w:val="30"/>
-          <w:szCs w:val="20"/>
-          <w:lang w:val="en-GB"/>
-        </w:rPr>
-        <w:t xml:space="preserve"> TR</w:t>
-      </w:r>
-      <w:r>
-        <w:rPr>
-          <w:b/>
-          <w:sz w:val="30"/>
-          <w:szCs w:val="20"/>
-          <w:lang w:val="en-GB"/>
-        </w:rPr>
-        <w:t>ÌNH</w:t>
-      </w:r>
-      <w:r>
-        <w:rPr>
-          <w:b/>
-          <w:sz w:val="30"/>
-          <w:szCs w:val="20"/>
-          <w:lang w:val="en-GB"/>
-        </w:rPr>
-        <w:t xml:space="preserve"> CH</w:t>
-      </w:r>
-      <w:r>
-        <w:rPr>
-          <w:b/>
-          <w:sz w:val="30"/>
-          <w:szCs w:val="20"/>
-          <w:lang w:val="en-GB"/>
-        </w:rPr>
-        <w:t>Ứ</w:t>
-      </w:r>
-      <w:r>
-        <w:rPr>
-          <w:b/>
-          <w:sz w:val="30"/>
-          <w:szCs w:val="20"/>
-          <w:lang w:val="en-GB"/>
-        </w:rPr>
-        <w:t>C V</w:t>
-      </w:r>
-      <w:r>
-        <w:rPr>
-          <w:b/>
-          <w:sz w:val="30"/>
-          <w:szCs w:val="20"/>
-          <w:lang w:val="en-GB"/>
-        </w:rPr>
-        <w:t>Ụ</w:t>
-      </w:r>
-      <w:r>
-        <w:rPr>
-          <w:b/>
-          <w:sz w:val="30"/>
-          <w:szCs w:val="20"/>
-          <w:lang w:val="en-GB"/>
-        </w:rPr>
-        <w:t xml:space="preserve"> C</w:t>
-      </w:r>
-      <w:r>
-        <w:rPr>
-          <w:b/>
-          <w:sz w:val="30"/>
-          <w:szCs w:val="20"/>
-          <w:lang w:val="en-GB"/>
-        </w:rPr>
-        <w:t>ỦA</w:t>
-      </w:r>
-      <w:r>
-        <w:rPr>
-          <w:b/>
-          <w:sz w:val="30"/>
-          <w:szCs w:val="20"/>
-          <w:lang w:val="en-GB"/>
-        </w:rPr>
-        <w:t xml:space="preserve"> CÁN BỘ, CÔNG CHỨC</w:t>
+        <w:t>SƠ YẾU LÝ LỊCH CÁN BỘ, CÔNG CHỨC</w:t>
       </w:r>
     </w:p>
     <w:tbl>
@@ -486,18 +378,22 @@
     </w:tbl>
     <w:p>
       <w:pPr>
-        <w:spacing w:before="120" w:after="120"/>
-        <w:rPr>
-          <w:sz w:val="26"/>
-          <w:szCs w:val="20"/>
-        </w:rPr>
-      </w:pPr>
-      <w:r>
+        <w:tabs>
+          <w:tab w:val="right" w:leader="dot" w:pos="9000"/>
+        </w:tabs>
+        <w:spacing w:before="120"/>
         <w:rPr>
           <w:sz w:val="26"/>
           <w:szCs w:val="20"/>
           <w:lang w:val="en-GB"/>
         </w:rPr>
+      </w:pPr>
+      <w:r>
+        <w:rPr>
+          <w:sz w:val="26"/>
+          <w:szCs w:val="20"/>
+          <w:lang w:val="en-GB"/>
+        </w:rPr>
         <w:t>6</w:t>
       </w:r>
       <w:r>
@@ -506,7 +402,7 @@
           <w:szCs w:val="20"/>
           <w:lang w:val="en-GB"/>
         </w:rPr>
-        <w:t xml:space="preserve">) Tóm tắt quá trình </w:t>
+        <w:t xml:space="preserve">) </w:t>
       </w:r>
       <w:r>
         <w:rPr>
@@ -514,7 +410,7 @@
           <w:szCs w:val="20"/>
           <w:lang w:val="en-GB"/>
         </w:rPr>
-        <w:t>ch</w:t>
+        <w:t>B</w:t>
       </w:r>
       <w:r>
         <w:rPr>
@@ -522,7 +418,7 @@
           <w:szCs w:val="20"/>
           <w:lang w:val="en-GB"/>
         </w:rPr>
-        <w:t>ức</w:t>
+        <w:t>ằng</w:t>
       </w:r>
       <w:r>
         <w:rPr>
@@ -530,7 +426,7 @@
           <w:szCs w:val="20"/>
           <w:lang w:val="en-GB"/>
         </w:rPr>
-        <w:t xml:space="preserve"> v</w:t>
+        <w:t xml:space="preserve"> c</w:t>
       </w:r>
       <w:r>
         <w:rPr>
@@ -538,41 +434,44 @@
           <w:szCs w:val="20"/>
           <w:lang w:val="en-GB"/>
         </w:rPr>
-        <w:t>ụ</w:t>
+        <w:t>ấp</w:t>
       </w:r>
+    </w:p>
+    <w:p>
+      <w:pPr>
+        <w:tabs>
+          <w:tab w:val="right" w:leader="dot" w:pos="9000"/>
+        </w:tabs>
+        <w:spacing w:before="120"/>
+        <w:rPr>
+          <w:sz w:val="26"/>
+          <w:szCs w:val="20"/>
+        </w:rPr>
+      </w:pPr>
     </w:p>
     <w:tbl>
       <w:tblPr>
-        <w:tblW w:w="5000" w:type="pct"/>
-        <w:tblBorders>
-          <w:top w:val="single" w:sz="4" w:space="0" w:color="auto"/>
-          <w:left w:val="single" w:sz="4" w:space="0" w:color="auto"/>
-          <w:bottom w:val="single" w:sz="4" w:space="0" w:color="auto"/>
-          <w:right w:val="single" w:sz="4" w:space="0" w:color="auto"/>
-          <w:insideH w:val="single" w:sz="4" w:space="0" w:color="auto"/>
-          <w:insideV w:val="single" w:sz="4" w:space="0" w:color="auto"/>
-        </w:tblBorders>
-        <w:tblLayout w:type="fixed"/>
-        <w:tblLook w:val="01E0" w:firstRow="1" w:lastRow="1" w:firstColumn="1" w:lastColumn="1" w:noHBand="0" w:noVBand="0"/>
+        <w:tblStyle w:val="TableGrid"/>
+        <w:tblW w:w="0" w:type="auto"/>
+        <w:tblLook w:val="04A0" w:firstRow="1" w:lastRow="0" w:firstColumn="1" w:lastColumn="0" w:noHBand="0" w:noVBand="1"/>
       </w:tblPr>
       <w:tblGrid>
-        <w:gridCol w:w="896"/>
-        <w:gridCol w:w="3156"/>
-        <w:gridCol w:w="5123"/>
+        <w:gridCol w:w="826"/>
+        <w:gridCol w:w="1959"/>
+        <w:gridCol w:w="2160"/>
+        <w:gridCol w:w="4230"/>
       </w:tblGrid>
       <w:tr>
         <w:tc>
           <w:tcPr>
-            <w:tcW w:w="488" w:type="pct"/>
-            <w:tcBorders>
-              <w:top w:val="single" w:sz="4" w:space="0" w:color="auto"/>
-              <w:left w:val="single" w:sz="4" w:space="0" w:color="auto"/>
-              <w:bottom w:val="single" w:sz="4" w:space="0" w:color="auto"/>
-              <w:right w:val="single" w:sz="4" w:space="0" w:color="auto"/>
-            </w:tcBorders>
+            <w:tcW w:w="826" w:type="dxa"/>
           </w:tcPr>
           <w:p>
             <w:pPr>
+              <w:tabs>
+                <w:tab w:val="right" w:leader="dot" w:pos="9000"/>
+              </w:tabs>
+              <w:spacing w:before="40" w:after="80"/>
               <w:jc w:val="center"/>
               <w:rPr>
                 <w:b/>
@@ -596,23 +495,21 @@
         </w:tc>
         <w:tc>
           <w:tcPr>
-            <w:tcW w:w="1720" w:type="pct"/>
-            <w:tcBorders>
-              <w:top w:val="single" w:sz="4" w:space="0" w:color="auto"/>
-              <w:left w:val="single" w:sz="4" w:space="0" w:color="auto"/>
-              <w:bottom w:val="single" w:sz="4" w:space="0" w:color="auto"/>
-              <w:right w:val="single" w:sz="4" w:space="0" w:color="auto"/>
-            </w:tcBorders>
-            <w:vAlign w:val="center"/>
+            <w:tcW w:w="1959" w:type="dxa"/>
           </w:tcPr>
           <w:p>
             <w:pPr>
+              <w:tabs>
+                <w:tab w:val="right" w:leader="dot" w:pos="9000"/>
+              </w:tabs>
+              <w:spacing w:before="40" w:after="80"/>
               <w:jc w:val="center"/>
               <w:rPr>
                 <w:b/>
                 <w:bCs/>
                 <w:sz w:val="26"/>
                 <w:szCs w:val="20"/>
+                <w:lang w:val="en-GB"/>
               </w:rPr>
             </w:pPr>
             <w:r>
@@ -623,29 +520,27 @@
                 <w:szCs w:val="20"/>
                 <w:lang w:val="en-GB"/>
               </w:rPr>
-              <w:t>Từ tháng, năm đến tháng, năm</w:t>
+              <w:t>Hệ đào tạo</w:t>
             </w:r>
           </w:p>
         </w:tc>
         <w:tc>
           <w:tcPr>
-            <w:tcW w:w="2792" w:type="pct"/>
-            <w:tcBorders>
-              <w:top w:val="single" w:sz="4" w:space="0" w:color="auto"/>
-              <w:left w:val="single" w:sz="4" w:space="0" w:color="auto"/>
-              <w:bottom w:val="single" w:sz="4" w:space="0" w:color="auto"/>
-              <w:right w:val="single" w:sz="4" w:space="0" w:color="auto"/>
-            </w:tcBorders>
-            <w:vAlign w:val="center"/>
+            <w:tcW w:w="2160" w:type="dxa"/>
           </w:tcPr>
           <w:p>
             <w:pPr>
+              <w:tabs>
+                <w:tab w:val="right" w:leader="dot" w:pos="9000"/>
+              </w:tabs>
+              <w:spacing w:before="40" w:after="80"/>
               <w:jc w:val="center"/>
               <w:rPr>
                 <w:b/>
                 <w:bCs/>
                 <w:sz w:val="26"/>
                 <w:szCs w:val="20"/>
+                <w:lang w:val="en-GB"/>
               </w:rPr>
             </w:pPr>
             <w:r>
@@ -656,7 +551,38 @@
                 <w:szCs w:val="20"/>
                 <w:lang w:val="en-GB"/>
               </w:rPr>
-              <w:t>Chức danh, chức vụ, đơn vị công tác (đảng, chính quyền, đoàn thể, tổ chức xã hội), kể cả thời gian được đào tạo, bồi dưỡng về chuyên môn, nghiệp vụ,......</w:t>
+              <w:t>Loại bằng cấp</w:t>
+            </w:r>
+          </w:p>
+        </w:tc>
+        <w:tc>
+          <w:tcPr>
+            <w:tcW w:w="4230" w:type="dxa"/>
+          </w:tcPr>
+          <w:p>
+            <w:pPr>
+              <w:tabs>
+                <w:tab w:val="right" w:leader="dot" w:pos="9000"/>
+              </w:tabs>
+              <w:spacing w:before="40" w:after="80"/>
+              <w:jc w:val="center"/>
+              <w:rPr>
+                <w:b/>
+                <w:bCs/>
+                <w:sz w:val="26"/>
+                <w:szCs w:val="20"/>
+                <w:lang w:val="en-GB"/>
+              </w:rPr>
+            </w:pPr>
+            <w:r>
+              <w:rPr>
+                <w:b/>
+                <w:bCs/>
+                <w:sz w:val="26"/>
+                <w:szCs w:val="20"/>
+                <w:lang w:val="en-GB"/>
+              </w:rPr>
+              <w:t>Thông tin</w:t>
             </w:r>
           </w:p>
         </w:tc>
@@ -664,17 +590,14 @@
       <w:tr>
         <w:tc>
           <w:tcPr>
-            <w:tcW w:w="488" w:type="pct"/>
-            <w:tcBorders>
-              <w:top w:val="single" w:sz="4" w:space="0" w:color="auto"/>
-              <w:left w:val="single" w:sz="4" w:space="0" w:color="auto"/>
-              <w:bottom w:val="single" w:sz="4" w:space="0" w:color="auto"/>
-              <w:right w:val="single" w:sz="4" w:space="0" w:color="auto"/>
-            </w:tcBorders>
+            <w:tcW w:w="826" w:type="dxa"/>
           </w:tcPr>
           <w:p>
             <w:pPr>
-              <w:spacing w:line="312" w:lineRule="auto"/>
+              <w:tabs>
+                <w:tab w:val="right" w:leader="dot" w:pos="9000"/>
+              </w:tabs>
+              <w:spacing w:before="40" w:after="80"/>
               <w:jc w:val="center"/>
               <w:rPr>
                 <w:b/>
@@ -690,6 +613,7 @@
                 <w:bCs/>
                 <w:sz w:val="26"/>
                 <w:szCs w:val="20"/>
+                <w:lang w:val="en-GB"/>
               </w:rPr>
               <w:t>1</w:t>
             </w:r>
@@ -697,230 +621,461 @@
         </w:tc>
         <w:tc>
           <w:tcPr>
-            <w:tcW w:w="1720" w:type="pct"/>
-            <w:tcBorders>
-              <w:top w:val="single" w:sz="4" w:space="0" w:color="auto"/>
-              <w:left w:val="single" w:sz="4" w:space="0" w:color="auto"/>
-              <w:bottom w:val="single" w:sz="4" w:space="0" w:color="auto"/>
-              <w:right w:val="single" w:sz="4" w:space="0" w:color="auto"/>
-            </w:tcBorders>
+            <w:tcW w:w="1959" w:type="dxa"/>
           </w:tcPr>
           <w:p>
             <w:pPr>
-              <w:spacing w:line="312" w:lineRule="auto"/>
-              <w:rPr>
-                <w:sz w:val="26"/>
-                <w:szCs w:val="20"/>
-                <w:lang w:val="en-GB"/>
-              </w:rPr>
-            </w:pPr>
-            <w:r>
-              <w:rPr>
-                <w:sz w:val="26"/>
-                <w:szCs w:val="20"/>
-              </w:rPr>
-              <w:t>2023 - 2025</w:t>
+              <w:tabs>
+                <w:tab w:val="right" w:leader="dot" w:pos="9000"/>
+              </w:tabs>
+              <w:spacing w:before="40" w:after="80"/>
+              <w:rPr>
+                <w:sz w:val="26"/>
+                <w:szCs w:val="20"/>
+                <w:lang w:val="en-GB"/>
+              </w:rPr>
+            </w:pPr>
+            <w:r>
+              <w:rPr>
+                <w:sz w:val="26"/>
+                <w:szCs w:val="20"/>
+                <w:lang w:val="en-GB"/>
+              </w:rPr>
+              <w:t>Liên thông</w:t>
             </w:r>
           </w:p>
         </w:tc>
         <w:tc>
           <w:tcPr>
-            <w:tcW w:w="2792" w:type="pct"/>
-            <w:tcBorders>
-              <w:top w:val="single" w:sz="4" w:space="0" w:color="auto"/>
-              <w:left w:val="single" w:sz="4" w:space="0" w:color="auto"/>
-              <w:bottom w:val="single" w:sz="4" w:space="0" w:color="auto"/>
-              <w:right w:val="single" w:sz="4" w:space="0" w:color="auto"/>
-            </w:tcBorders>
+            <w:tcW w:w="2160" w:type="dxa"/>
           </w:tcPr>
           <w:p>
             <w:pPr>
+              <w:tabs>
+                <w:tab w:val="right" w:leader="dot" w:pos="9000"/>
+              </w:tabs>
+              <w:spacing w:before="40" w:after="80"/>
+              <w:rPr>
+                <w:sz w:val="26"/>
+                <w:szCs w:val="20"/>
+                <w:lang w:val="en-GB"/>
+              </w:rPr>
+            </w:pPr>
+            <w:r>
+              <w:rPr>
+                <w:sz w:val="26"/>
+                <w:szCs w:val="20"/>
+                <w:lang w:val="en-GB"/>
+              </w:rPr>
+              <w:t>Cao đẳng</w:t>
+            </w:r>
+          </w:p>
+        </w:tc>
+        <w:tc>
+          <w:tcPr>
+            <w:tcW w:w="4230" w:type="dxa"/>
+          </w:tcPr>
+          <w:p>
+            <w:pPr>
+              <w:tabs>
+                <w:tab w:val="right" w:leader="dot" w:pos="9000"/>
+              </w:tabs>
+              <w:spacing w:before="40" w:after="80"/>
+              <w:rPr>
+                <w:sz w:val="26"/>
+                <w:szCs w:val="20"/>
+                <w:lang w:val="en-GB"/>
+              </w:rPr>
+            </w:pPr>
+            <w:r>
+              <w:rPr>
+                <w:sz w:val="26"/>
+                <w:szCs w:val="20"/>
+                <w:lang w:val="en-GB"/>
+              </w:rPr>
+              <w:t>- Tr</w:t>
+            </w:r>
+            <w:r>
+              <w:rPr>
+                <w:sz w:val="26"/>
+                <w:szCs w:val="20"/>
+                <w:lang w:val="en-GB"/>
+              </w:rPr>
+              <w:t>ình</w:t>
+            </w:r>
+            <w:r>
+              <w:rPr>
+                <w:sz w:val="26"/>
+                <w:szCs w:val="20"/>
+                <w:lang w:val="en-GB"/>
+              </w:rPr>
+              <w:t xml:space="preserve"> </w:t>
+            </w:r>
+            <w:r>
+              <w:rPr>
+                <w:sz w:val="26"/>
+                <w:szCs w:val="20"/>
+                <w:lang w:val="en-GB"/>
+              </w:rPr>
+              <w:t>độ</w:t>
+            </w:r>
+            <w:r>
+              <w:rPr>
+                <w:sz w:val="26"/>
+                <w:szCs w:val="20"/>
+                <w:lang w:val="en-GB"/>
+              </w:rPr>
+              <w:t xml:space="preserve"> chuy</w:t>
+            </w:r>
+            <w:r>
+              <w:rPr>
+                <w:sz w:val="26"/>
+                <w:szCs w:val="20"/>
+                <w:lang w:val="en-GB"/>
+              </w:rPr>
+              <w:t>ên</w:t>
+            </w:r>
+            <w:r>
+              <w:rPr>
+                <w:sz w:val="26"/>
+                <w:szCs w:val="20"/>
+                <w:lang w:val="en-GB"/>
+              </w:rPr>
+              <w:t xml:space="preserve"> m</w:t>
+            </w:r>
+            <w:r>
+              <w:rPr>
+                <w:sz w:val="26"/>
+                <w:szCs w:val="20"/>
+                <w:lang w:val="en-GB"/>
+              </w:rPr>
+              <w:t>ô</w:t>
+            </w:r>
+            <w:r>
+              <w:rPr>
+                <w:sz w:val="26"/>
+                <w:szCs w:val="20"/>
+                <w:lang w:val="en-GB"/>
+              </w:rPr>
+              <w:t>n: Tiến sĩ</w:t>
+            </w:r>
+          </w:p>
+          <w:p>
+            <w:pPr>
+              <w:tabs>
+                <w:tab w:val="right" w:leader="dot" w:pos="9000"/>
+              </w:tabs>
+              <w:spacing w:before="40" w:after="80"/>
+              <w:rPr>
+                <w:sz w:val="26"/>
+                <w:szCs w:val="20"/>
+                <w:lang w:val="en-GB"/>
+              </w:rPr>
+            </w:pPr>
+            <w:r>
+              <w:rPr>
+                <w:sz w:val="26"/>
+                <w:szCs w:val="20"/>
+                <w:lang w:val="en-GB"/>
+              </w:rPr>
+              <w:t>- Tr</w:t>
+            </w:r>
+            <w:r>
+              <w:rPr>
+                <w:sz w:val="26"/>
+                <w:szCs w:val="20"/>
+                <w:lang w:val="en-GB"/>
+              </w:rPr>
+              <w:t>ường</w:t>
+            </w:r>
+            <w:r>
+              <w:rPr>
+                <w:sz w:val="26"/>
+                <w:szCs w:val="20"/>
+                <w:lang w:val="en-GB"/>
+              </w:rPr>
+              <w:t>: Stanford University</w:t>
+            </w:r>
+          </w:p>
+          <w:p>
+            <w:pPr>
+              <w:tabs>
+                <w:tab w:val="right" w:leader="dot" w:pos="9000"/>
+              </w:tabs>
+              <w:spacing w:before="40" w:after="80"/>
+              <w:rPr>
+                <w:sz w:val="26"/>
+                <w:szCs w:val="20"/>
+                <w:lang w:val="en-GB"/>
+              </w:rPr>
+            </w:pPr>
+            <w:r>
+              <w:rPr>
+                <w:sz w:val="26"/>
+                <w:szCs w:val="20"/>
+                <w:lang w:val="en-GB"/>
+              </w:rPr>
+              <w:t>- Ni</w:t>
+            </w:r>
+            <w:r>
+              <w:rPr>
+                <w:sz w:val="26"/>
+                <w:szCs w:val="20"/>
+                <w:lang w:val="en-GB"/>
+              </w:rPr>
+              <w:t>ê</w:t>
+            </w:r>
+            <w:r>
+              <w:rPr>
+                <w:sz w:val="26"/>
+                <w:szCs w:val="20"/>
+                <w:lang w:val="en-GB"/>
+              </w:rPr>
+              <w:t>n kho</w:t>
+            </w:r>
+            <w:r>
+              <w:rPr>
+                <w:sz w:val="26"/>
+                <w:szCs w:val="20"/>
+                <w:lang w:val="en-GB"/>
+              </w:rPr>
+              <w:t>á</w:t>
+            </w:r>
+            <w:r>
+              <w:rPr>
+                <w:sz w:val="26"/>
+                <w:szCs w:val="20"/>
+                <w:lang w:val="en-GB"/>
+              </w:rPr>
+              <w:t>: </w:t>
+            </w:r>
+          </w:p>
+          <w:p>
+            <w:pPr>
+              <w:tabs>
+                <w:tab w:val="right" w:leader="dot" w:pos="9000"/>
+              </w:tabs>
+              <w:spacing w:before="40" w:after="80"/>
+              <w:rPr>
+                <w:sz w:val="26"/>
+                <w:szCs w:val="20"/>
+                <w:lang w:val="en-GB"/>
+              </w:rPr>
+            </w:pPr>
+            <w:r>
+              <w:rPr>
+                <w:sz w:val="26"/>
+                <w:szCs w:val="20"/>
+                <w:lang w:val="en-GB"/>
+              </w:rPr>
+              <w:t>- S</w:t>
+            </w:r>
+            <w:r>
+              <w:rPr>
+                <w:sz w:val="26"/>
+                <w:szCs w:val="20"/>
+                <w:lang w:val="en-GB"/>
+              </w:rPr>
+              <w:t>ố</w:t>
+            </w:r>
+            <w:r>
+              <w:rPr>
+                <w:sz w:val="26"/>
+                <w:szCs w:val="20"/>
+                <w:lang w:val="en-GB"/>
+              </w:rPr>
+              <w:t xml:space="preserve"> b</w:t>
+            </w:r>
+            <w:r>
+              <w:rPr>
+                <w:sz w:val="26"/>
+                <w:szCs w:val="20"/>
+                <w:lang w:val="en-GB"/>
+              </w:rPr>
+              <w:t>ằn</w:t>
+            </w:r>
+            <w:r>
+              <w:rPr>
+                <w:sz w:val="26"/>
+                <w:szCs w:val="20"/>
+                <w:lang w:val="en-GB"/>
+              </w:rPr>
+              <w:t>g: 13</w:t>
+            </w:r>
+          </w:p>
+          <w:p>
+            <w:pPr>
+              <w:tabs>
+                <w:tab w:val="right" w:leader="dot" w:pos="9000"/>
+              </w:tabs>
+              <w:spacing w:before="40" w:after="80"/>
+              <w:rPr>
+                <w:sz w:val="26"/>
+                <w:szCs w:val="20"/>
+                <w:lang w:val="en-GB"/>
+              </w:rPr>
+            </w:pPr>
+            <w:r>
+              <w:rPr>
+                <w:sz w:val="26"/>
+                <w:szCs w:val="20"/>
+                <w:lang w:val="en-GB"/>
+              </w:rPr>
+              <w:t>- Ng</w:t>
+            </w:r>
+            <w:r>
+              <w:rPr>
+                <w:sz w:val="26"/>
+                <w:szCs w:val="20"/>
+                <w:lang w:val="en-GB"/>
+              </w:rPr>
+              <w:t>ày</w:t>
+            </w:r>
+            <w:r>
+              <w:rPr>
+                <w:sz w:val="26"/>
+                <w:szCs w:val="20"/>
+                <w:lang w:val="en-GB"/>
+              </w:rPr>
+              <w:t xml:space="preserve"> c</w:t>
+            </w:r>
+            <w:r>
+              <w:rPr>
+                <w:sz w:val="26"/>
+                <w:szCs w:val="20"/>
+                <w:lang w:val="en-GB"/>
+              </w:rPr>
+              <w:t>ấp</w:t>
+            </w:r>
+            <w:r>
+              <w:rPr>
+                <w:sz w:val="26"/>
+                <w:szCs w:val="20"/>
+                <w:lang w:val="en-GB"/>
+              </w:rPr>
+              <w:t xml:space="preserve"> b</w:t>
+            </w:r>
+            <w:r>
+              <w:rPr>
+                <w:sz w:val="26"/>
+                <w:szCs w:val="20"/>
+                <w:lang w:val="en-GB"/>
+              </w:rPr>
+              <w:t>ằng</w:t>
+            </w:r>
+            <w:r>
+              <w:rPr>
+                <w:sz w:val="26"/>
+                <w:szCs w:val="20"/>
+                <w:lang w:val="en-GB"/>
+              </w:rPr>
+              <w:t>: 2008-12-25</w:t>
+            </w:r>
+          </w:p>
+          <w:p>
+            <w:pPr>
+              <w:tabs>
+                <w:tab w:val="right" w:leader="dot" w:pos="9000"/>
+              </w:tabs>
+              <w:spacing w:before="40" w:after="80"/>
+              <w:rPr>
+                <w:sz w:val="26"/>
+                <w:szCs w:val="20"/>
+                <w:lang w:val="en-GB"/>
+              </w:rPr>
+            </w:pPr>
+            <w:r>
+              <w:rPr>
+                <w:sz w:val="26"/>
+                <w:szCs w:val="20"/>
+                <w:lang w:val="en-GB"/>
+              </w:rPr>
+              <w:t>- N</w:t>
+            </w:r>
+            <w:r>
+              <w:rPr>
+                <w:sz w:val="26"/>
+                <w:szCs w:val="20"/>
+                <w:lang w:val="en-GB"/>
+              </w:rPr>
+              <w:t>ơi</w:t>
+            </w:r>
+            <w:r>
+              <w:rPr>
+                <w:sz w:val="26"/>
+                <w:szCs w:val="20"/>
+                <w:lang w:val="en-GB"/>
+              </w:rPr>
+              <w:t xml:space="preserve"> c</w:t>
+            </w:r>
+            <w:r>
+              <w:rPr>
+                <w:sz w:val="26"/>
+                <w:szCs w:val="20"/>
+                <w:lang w:val="en-GB"/>
+              </w:rPr>
+              <w:t>ấp</w:t>
+            </w:r>
+            <w:r>
+              <w:rPr>
+                <w:sz w:val="26"/>
+                <w:szCs w:val="20"/>
+                <w:lang w:val="en-GB"/>
+              </w:rPr>
+              <w:t>: Stanford University</w:t>
+            </w:r>
+          </w:p>
+          <w:p>
+            <w:pPr>
               <w:keepNext/>
-              <w:spacing w:line="312" w:lineRule="auto"/>
-              <w:rPr>
-                <w:sz w:val="26"/>
-                <w:szCs w:val="20"/>
-                <w:lang w:val="en-GB"/>
-              </w:rPr>
-            </w:pPr>
-            <w:r>
-              <w:rPr>
-                <w:sz w:val="26"/>
-                <w:szCs w:val="20"/>
-                <w:lang w:val="en-GB"/>
-              </w:rPr>
-              <w:t>- Ch</w:t>
-            </w:r>
-            <w:r>
-              <w:rPr>
-                <w:sz w:val="26"/>
-                <w:szCs w:val="20"/>
-                <w:lang w:val="en-GB"/>
-              </w:rPr>
-              <w:t>ức</w:t>
-            </w:r>
-            <w:r>
-              <w:rPr>
-                <w:sz w:val="26"/>
-                <w:szCs w:val="20"/>
-                <w:lang w:val="en-GB"/>
-              </w:rPr>
-              <w:t xml:space="preserve"> v</w:t>
-            </w:r>
-            <w:r>
-              <w:rPr>
-                <w:sz w:val="26"/>
-                <w:szCs w:val="20"/>
-                <w:lang w:val="en-GB"/>
-              </w:rPr>
-              <w:t>ụ</w:t>
-            </w:r>
-            <w:r>
-              <w:rPr>
-                <w:sz w:val="26"/>
-                <w:szCs w:val="20"/>
-                <w:lang w:val="en-GB"/>
-              </w:rPr>
-              <w:t xml:space="preserve">: </w:t>
-            </w:r>
-            <w:r>
-              <w:rPr>
-                <w:sz w:val="26"/>
-                <w:szCs w:val="20"/>
-              </w:rPr>
-              <w:t>Viên chức</w:t>
-            </w:r>
-          </w:p>
-          <w:p>
-            <w:pPr>
-              <w:keepNext/>
-              <w:spacing w:line="312" w:lineRule="auto"/>
-              <w:rPr>
-                <w:sz w:val="26"/>
-                <w:szCs w:val="20"/>
-                <w:lang w:val="en-GB"/>
-              </w:rPr>
-            </w:pPr>
-            <w:r>
-              <w:rPr>
-                <w:sz w:val="26"/>
-                <w:szCs w:val="20"/>
-                <w:lang w:val="en-GB"/>
-              </w:rPr>
-              <w:t>- S</w:t>
-            </w:r>
-            <w:r>
-              <w:rPr>
-                <w:sz w:val="26"/>
-                <w:szCs w:val="20"/>
-                <w:lang w:val="en-GB"/>
-              </w:rPr>
-              <w:t>ố</w:t>
-            </w:r>
-            <w:r>
-              <w:rPr>
-                <w:sz w:val="26"/>
-                <w:szCs w:val="20"/>
-                <w:lang w:val="en-GB"/>
-              </w:rPr>
-              <w:t xml:space="preserve"> quy</w:t>
-            </w:r>
-            <w:r>
-              <w:rPr>
-                <w:sz w:val="26"/>
-                <w:szCs w:val="20"/>
-                <w:lang w:val="en-GB"/>
-              </w:rPr>
-              <w:t>ết</w:t>
-            </w:r>
-            <w:r>
-              <w:rPr>
-                <w:sz w:val="26"/>
-                <w:szCs w:val="20"/>
-                <w:lang w:val="en-GB"/>
-              </w:rPr>
-              <w:t xml:space="preserve"> </w:t>
-            </w:r>
-            <w:r>
-              <w:rPr>
-                <w:sz w:val="26"/>
-                <w:szCs w:val="20"/>
-                <w:lang w:val="en-GB"/>
-              </w:rPr>
-              <w:t>định</w:t>
-            </w:r>
-            <w:r>
-              <w:rPr>
-                <w:sz w:val="26"/>
-                <w:szCs w:val="20"/>
-                <w:lang w:val="en-GB"/>
-              </w:rPr>
-              <w:t xml:space="preserve">: </w:t>
-            </w:r>
-            <w:r>
-              <w:rPr>
-                <w:sz w:val="26"/>
-                <w:szCs w:val="20"/>
-              </w:rPr>
-              <w:t>16/QĐ-ĐHCT</w:t>
-            </w:r>
-          </w:p>
-          <w:p>
-            <w:pPr>
-              <w:keepNext/>
-              <w:spacing w:line="312" w:lineRule="auto"/>
-              <w:rPr>
-                <w:sz w:val="26"/>
-                <w:szCs w:val="20"/>
-                <w:lang w:val="en-GB"/>
-              </w:rPr>
-            </w:pPr>
-            <w:r>
-              <w:rPr>
-                <w:sz w:val="26"/>
-                <w:szCs w:val="20"/>
-                <w:lang w:val="en-GB"/>
-              </w:rPr>
-              <w:t>- Ng</w:t>
-            </w:r>
-            <w:r>
-              <w:rPr>
-                <w:sz w:val="26"/>
-                <w:szCs w:val="20"/>
-                <w:lang w:val="en-GB"/>
-              </w:rPr>
-              <w:t>ày</w:t>
-            </w:r>
-            <w:r>
-              <w:rPr>
-                <w:sz w:val="26"/>
-                <w:szCs w:val="20"/>
-                <w:lang w:val="en-GB"/>
-              </w:rPr>
-              <w:t xml:space="preserve"> k</w:t>
-            </w:r>
-            <w:r>
-              <w:rPr>
-                <w:sz w:val="26"/>
-                <w:szCs w:val="20"/>
-                <w:lang w:val="en-GB"/>
-              </w:rPr>
-              <w:t>ý</w:t>
-            </w:r>
-            <w:r>
-              <w:rPr>
-                <w:sz w:val="26"/>
-                <w:szCs w:val="20"/>
-                <w:lang w:val="en-GB"/>
-              </w:rPr>
-              <w:t xml:space="preserve">: </w:t>
-            </w:r>
-            <w:r>
-              <w:rPr>
-                <w:sz w:val="26"/>
-                <w:szCs w:val="20"/>
-              </w:rPr>
-              <w:t>2023-02-12</w:t>
+              <w:tabs>
+                <w:tab w:val="right" w:leader="dot" w:pos="9000"/>
+              </w:tabs>
+              <w:spacing w:before="40" w:after="80"/>
+              <w:rPr>
+                <w:sz w:val="26"/>
+                <w:szCs w:val="20"/>
+              </w:rPr>
+            </w:pPr>
+            <w:r>
+              <w:rPr>
+                <w:sz w:val="26"/>
+                <w:szCs w:val="20"/>
+                <w:lang w:val="en-GB"/>
+              </w:rPr>
+              <w:t>- X</w:t>
+            </w:r>
+            <w:r>
+              <w:rPr>
+                <w:sz w:val="26"/>
+                <w:szCs w:val="20"/>
+                <w:lang w:val="en-GB"/>
+              </w:rPr>
+              <w:t>ếp</w:t>
+            </w:r>
+            <w:r>
+              <w:rPr>
+                <w:sz w:val="26"/>
+                <w:szCs w:val="20"/>
+                <w:lang w:val="en-GB"/>
+              </w:rPr>
+              <w:t xml:space="preserve"> lo</w:t>
+            </w:r>
+            <w:r>
+              <w:rPr>
+                <w:sz w:val="26"/>
+                <w:szCs w:val="20"/>
+                <w:lang w:val="en-GB"/>
+              </w:rPr>
+              <w:t>ại</w:t>
+            </w:r>
+            <w:r>
+              <w:rPr>
+                <w:sz w:val="26"/>
+                <w:szCs w:val="20"/>
+                <w:lang w:val="en-GB"/>
+              </w:rPr>
+              <w:t>: Xuất sắc</w:t>
             </w:r>
           </w:p>
         </w:tc>
@@ -928,17 +1083,14 @@
       <w:tr>
         <w:tc>
           <w:tcPr>
-            <w:tcW w:w="488" w:type="pct"/>
-            <w:tcBorders>
-              <w:top w:val="single" w:sz="4" w:space="0" w:color="auto"/>
-              <w:left w:val="single" w:sz="4" w:space="0" w:color="auto"/>
-              <w:bottom w:val="single" w:sz="4" w:space="0" w:color="auto"/>
-              <w:right w:val="single" w:sz="4" w:space="0" w:color="auto"/>
-            </w:tcBorders>
+            <w:tcW w:w="826" w:type="dxa"/>
           </w:tcPr>
           <w:p>
             <w:pPr>
-              <w:spacing w:line="312" w:lineRule="auto"/>
+              <w:tabs>
+                <w:tab w:val="right" w:leader="dot" w:pos="9000"/>
+              </w:tabs>
+              <w:spacing w:before="40" w:after="80"/>
               <w:jc w:val="center"/>
               <w:rPr>
                 <w:b/>
@@ -954,6 +1106,7 @@
                 <w:bCs/>
                 <w:sz w:val="26"/>
                 <w:szCs w:val="20"/>
+                <w:lang w:val="en-GB"/>
               </w:rPr>
               <w:t>2</w:t>
             </w:r>
@@ -961,230 +1114,461 @@
         </w:tc>
         <w:tc>
           <w:tcPr>
-            <w:tcW w:w="1720" w:type="pct"/>
-            <w:tcBorders>
-              <w:top w:val="single" w:sz="4" w:space="0" w:color="auto"/>
-              <w:left w:val="single" w:sz="4" w:space="0" w:color="auto"/>
-              <w:bottom w:val="single" w:sz="4" w:space="0" w:color="auto"/>
-              <w:right w:val="single" w:sz="4" w:space="0" w:color="auto"/>
-            </w:tcBorders>
+            <w:tcW w:w="1959" w:type="dxa"/>
           </w:tcPr>
           <w:p>
             <w:pPr>
-              <w:spacing w:line="312" w:lineRule="auto"/>
-              <w:rPr>
-                <w:sz w:val="26"/>
-                <w:szCs w:val="20"/>
-                <w:lang w:val="en-GB"/>
-              </w:rPr>
-            </w:pPr>
-            <w:r>
-              <w:rPr>
-                <w:sz w:val="26"/>
-                <w:szCs w:val="20"/>
-              </w:rPr>
-              <w:t>2019 - 2022</w:t>
+              <w:tabs>
+                <w:tab w:val="right" w:leader="dot" w:pos="9000"/>
+              </w:tabs>
+              <w:spacing w:before="40" w:after="80"/>
+              <w:rPr>
+                <w:sz w:val="26"/>
+                <w:szCs w:val="20"/>
+                <w:lang w:val="en-GB"/>
+              </w:rPr>
+            </w:pPr>
+            <w:r>
+              <w:rPr>
+                <w:sz w:val="26"/>
+                <w:szCs w:val="20"/>
+                <w:lang w:val="en-GB"/>
+              </w:rPr>
+              <w:t>Từ xa</w:t>
             </w:r>
           </w:p>
         </w:tc>
         <w:tc>
           <w:tcPr>
-            <w:tcW w:w="2792" w:type="pct"/>
-            <w:tcBorders>
-              <w:top w:val="single" w:sz="4" w:space="0" w:color="auto"/>
-              <w:left w:val="single" w:sz="4" w:space="0" w:color="auto"/>
-              <w:bottom w:val="single" w:sz="4" w:space="0" w:color="auto"/>
-              <w:right w:val="single" w:sz="4" w:space="0" w:color="auto"/>
-            </w:tcBorders>
+            <w:tcW w:w="2160" w:type="dxa"/>
           </w:tcPr>
           <w:p>
             <w:pPr>
+              <w:tabs>
+                <w:tab w:val="right" w:leader="dot" w:pos="9000"/>
+              </w:tabs>
+              <w:spacing w:before="40" w:after="80"/>
+              <w:rPr>
+                <w:sz w:val="26"/>
+                <w:szCs w:val="20"/>
+                <w:lang w:val="en-GB"/>
+              </w:rPr>
+            </w:pPr>
+            <w:r>
+              <w:rPr>
+                <w:sz w:val="26"/>
+                <w:szCs w:val="20"/>
+                <w:lang w:val="en-GB"/>
+              </w:rPr>
+              <w:t>Cao đẳng nghề</w:t>
+            </w:r>
+          </w:p>
+        </w:tc>
+        <w:tc>
+          <w:tcPr>
+            <w:tcW w:w="4230" w:type="dxa"/>
+          </w:tcPr>
+          <w:p>
+            <w:pPr>
+              <w:tabs>
+                <w:tab w:val="right" w:leader="dot" w:pos="9000"/>
+              </w:tabs>
+              <w:spacing w:before="40" w:after="80"/>
+              <w:rPr>
+                <w:sz w:val="26"/>
+                <w:szCs w:val="20"/>
+                <w:lang w:val="en-GB"/>
+              </w:rPr>
+            </w:pPr>
+            <w:r>
+              <w:rPr>
+                <w:sz w:val="26"/>
+                <w:szCs w:val="20"/>
+                <w:lang w:val="en-GB"/>
+              </w:rPr>
+              <w:t>- Tr</w:t>
+            </w:r>
+            <w:r>
+              <w:rPr>
+                <w:sz w:val="26"/>
+                <w:szCs w:val="20"/>
+                <w:lang w:val="en-GB"/>
+              </w:rPr>
+              <w:t>ình</w:t>
+            </w:r>
+            <w:r>
+              <w:rPr>
+                <w:sz w:val="26"/>
+                <w:szCs w:val="20"/>
+                <w:lang w:val="en-GB"/>
+              </w:rPr>
+              <w:t xml:space="preserve"> </w:t>
+            </w:r>
+            <w:r>
+              <w:rPr>
+                <w:sz w:val="26"/>
+                <w:szCs w:val="20"/>
+                <w:lang w:val="en-GB"/>
+              </w:rPr>
+              <w:t>độ</w:t>
+            </w:r>
+            <w:r>
+              <w:rPr>
+                <w:sz w:val="26"/>
+                <w:szCs w:val="20"/>
+                <w:lang w:val="en-GB"/>
+              </w:rPr>
+              <w:t xml:space="preserve"> chuy</w:t>
+            </w:r>
+            <w:r>
+              <w:rPr>
+                <w:sz w:val="26"/>
+                <w:szCs w:val="20"/>
+                <w:lang w:val="en-GB"/>
+              </w:rPr>
+              <w:t>ên</w:t>
+            </w:r>
+            <w:r>
+              <w:rPr>
+                <w:sz w:val="26"/>
+                <w:szCs w:val="20"/>
+                <w:lang w:val="en-GB"/>
+              </w:rPr>
+              <w:t xml:space="preserve"> m</w:t>
+            </w:r>
+            <w:r>
+              <w:rPr>
+                <w:sz w:val="26"/>
+                <w:szCs w:val="20"/>
+                <w:lang w:val="en-GB"/>
+              </w:rPr>
+              <w:t>ô</w:t>
+            </w:r>
+            <w:r>
+              <w:rPr>
+                <w:sz w:val="26"/>
+                <w:szCs w:val="20"/>
+                <w:lang w:val="en-GB"/>
+              </w:rPr>
+              <w:t>n: Đại học</w:t>
+            </w:r>
+          </w:p>
+          <w:p>
+            <w:pPr>
+              <w:tabs>
+                <w:tab w:val="right" w:leader="dot" w:pos="9000"/>
+              </w:tabs>
+              <w:spacing w:before="40" w:after="80"/>
+              <w:rPr>
+                <w:sz w:val="26"/>
+                <w:szCs w:val="20"/>
+                <w:lang w:val="en-GB"/>
+              </w:rPr>
+            </w:pPr>
+            <w:r>
+              <w:rPr>
+                <w:sz w:val="26"/>
+                <w:szCs w:val="20"/>
+                <w:lang w:val="en-GB"/>
+              </w:rPr>
+              <w:t>- Tr</w:t>
+            </w:r>
+            <w:r>
+              <w:rPr>
+                <w:sz w:val="26"/>
+                <w:szCs w:val="20"/>
+                <w:lang w:val="en-GB"/>
+              </w:rPr>
+              <w:t>ường</w:t>
+            </w:r>
+            <w:r>
+              <w:rPr>
+                <w:sz w:val="26"/>
+                <w:szCs w:val="20"/>
+                <w:lang w:val="en-GB"/>
+              </w:rPr>
+              <w:t>: Harvard University</w:t>
+            </w:r>
+          </w:p>
+          <w:p>
+            <w:pPr>
+              <w:tabs>
+                <w:tab w:val="right" w:leader="dot" w:pos="9000"/>
+              </w:tabs>
+              <w:spacing w:before="40" w:after="80"/>
+              <w:rPr>
+                <w:sz w:val="26"/>
+                <w:szCs w:val="20"/>
+                <w:lang w:val="en-GB"/>
+              </w:rPr>
+            </w:pPr>
+            <w:r>
+              <w:rPr>
+                <w:sz w:val="26"/>
+                <w:szCs w:val="20"/>
+                <w:lang w:val="en-GB"/>
+              </w:rPr>
+              <w:t>- Ni</w:t>
+            </w:r>
+            <w:r>
+              <w:rPr>
+                <w:sz w:val="26"/>
+                <w:szCs w:val="20"/>
+                <w:lang w:val="en-GB"/>
+              </w:rPr>
+              <w:t>ê</w:t>
+            </w:r>
+            <w:r>
+              <w:rPr>
+                <w:sz w:val="26"/>
+                <w:szCs w:val="20"/>
+                <w:lang w:val="en-GB"/>
+              </w:rPr>
+              <w:t>n kho</w:t>
+            </w:r>
+            <w:r>
+              <w:rPr>
+                <w:sz w:val="26"/>
+                <w:szCs w:val="20"/>
+                <w:lang w:val="en-GB"/>
+              </w:rPr>
+              <w:t>á</w:t>
+            </w:r>
+            <w:r>
+              <w:rPr>
+                <w:sz w:val="26"/>
+                <w:szCs w:val="20"/>
+                <w:lang w:val="en-GB"/>
+              </w:rPr>
+              <w:t>: </w:t>
+            </w:r>
+          </w:p>
+          <w:p>
+            <w:pPr>
+              <w:tabs>
+                <w:tab w:val="right" w:leader="dot" w:pos="9000"/>
+              </w:tabs>
+              <w:spacing w:before="40" w:after="80"/>
+              <w:rPr>
+                <w:sz w:val="26"/>
+                <w:szCs w:val="20"/>
+                <w:lang w:val="en-GB"/>
+              </w:rPr>
+            </w:pPr>
+            <w:r>
+              <w:rPr>
+                <w:sz w:val="26"/>
+                <w:szCs w:val="20"/>
+                <w:lang w:val="en-GB"/>
+              </w:rPr>
+              <w:t>- S</w:t>
+            </w:r>
+            <w:r>
+              <w:rPr>
+                <w:sz w:val="26"/>
+                <w:szCs w:val="20"/>
+                <w:lang w:val="en-GB"/>
+              </w:rPr>
+              <w:t>ố</w:t>
+            </w:r>
+            <w:r>
+              <w:rPr>
+                <w:sz w:val="26"/>
+                <w:szCs w:val="20"/>
+                <w:lang w:val="en-GB"/>
+              </w:rPr>
+              <w:t xml:space="preserve"> b</w:t>
+            </w:r>
+            <w:r>
+              <w:rPr>
+                <w:sz w:val="26"/>
+                <w:szCs w:val="20"/>
+                <w:lang w:val="en-GB"/>
+              </w:rPr>
+              <w:t>ằn</w:t>
+            </w:r>
+            <w:r>
+              <w:rPr>
+                <w:sz w:val="26"/>
+                <w:szCs w:val="20"/>
+                <w:lang w:val="en-GB"/>
+              </w:rPr>
+              <w:t>g: 14</w:t>
+            </w:r>
+          </w:p>
+          <w:p>
+            <w:pPr>
+              <w:tabs>
+                <w:tab w:val="right" w:leader="dot" w:pos="9000"/>
+              </w:tabs>
+              <w:spacing w:before="40" w:after="80"/>
+              <w:rPr>
+                <w:sz w:val="26"/>
+                <w:szCs w:val="20"/>
+                <w:lang w:val="en-GB"/>
+              </w:rPr>
+            </w:pPr>
+            <w:r>
+              <w:rPr>
+                <w:sz w:val="26"/>
+                <w:szCs w:val="20"/>
+                <w:lang w:val="en-GB"/>
+              </w:rPr>
+              <w:t>- Ng</w:t>
+            </w:r>
+            <w:r>
+              <w:rPr>
+                <w:sz w:val="26"/>
+                <w:szCs w:val="20"/>
+                <w:lang w:val="en-GB"/>
+              </w:rPr>
+              <w:t>ày</w:t>
+            </w:r>
+            <w:r>
+              <w:rPr>
+                <w:sz w:val="26"/>
+                <w:szCs w:val="20"/>
+                <w:lang w:val="en-GB"/>
+              </w:rPr>
+              <w:t xml:space="preserve"> c</w:t>
+            </w:r>
+            <w:r>
+              <w:rPr>
+                <w:sz w:val="26"/>
+                <w:szCs w:val="20"/>
+                <w:lang w:val="en-GB"/>
+              </w:rPr>
+              <w:t>ấp</w:t>
+            </w:r>
+            <w:r>
+              <w:rPr>
+                <w:sz w:val="26"/>
+                <w:szCs w:val="20"/>
+                <w:lang w:val="en-GB"/>
+              </w:rPr>
+              <w:t xml:space="preserve"> b</w:t>
+            </w:r>
+            <w:r>
+              <w:rPr>
+                <w:sz w:val="26"/>
+                <w:szCs w:val="20"/>
+                <w:lang w:val="en-GB"/>
+              </w:rPr>
+              <w:t>ằng</w:t>
+            </w:r>
+            <w:r>
+              <w:rPr>
+                <w:sz w:val="26"/>
+                <w:szCs w:val="20"/>
+                <w:lang w:val="en-GB"/>
+              </w:rPr>
+              <w:t>: 2011-02-04</w:t>
+            </w:r>
+          </w:p>
+          <w:p>
+            <w:pPr>
+              <w:tabs>
+                <w:tab w:val="right" w:leader="dot" w:pos="9000"/>
+              </w:tabs>
+              <w:spacing w:before="40" w:after="80"/>
+              <w:rPr>
+                <w:sz w:val="26"/>
+                <w:szCs w:val="20"/>
+                <w:lang w:val="en-GB"/>
+              </w:rPr>
+            </w:pPr>
+            <w:r>
+              <w:rPr>
+                <w:sz w:val="26"/>
+                <w:szCs w:val="20"/>
+                <w:lang w:val="en-GB"/>
+              </w:rPr>
+              <w:t>- N</w:t>
+            </w:r>
+            <w:r>
+              <w:rPr>
+                <w:sz w:val="26"/>
+                <w:szCs w:val="20"/>
+                <w:lang w:val="en-GB"/>
+              </w:rPr>
+              <w:t>ơi</w:t>
+            </w:r>
+            <w:r>
+              <w:rPr>
+                <w:sz w:val="26"/>
+                <w:szCs w:val="20"/>
+                <w:lang w:val="en-GB"/>
+              </w:rPr>
+              <w:t xml:space="preserve"> c</w:t>
+            </w:r>
+            <w:r>
+              <w:rPr>
+                <w:sz w:val="26"/>
+                <w:szCs w:val="20"/>
+                <w:lang w:val="en-GB"/>
+              </w:rPr>
+              <w:t>ấp</w:t>
+            </w:r>
+            <w:r>
+              <w:rPr>
+                <w:sz w:val="26"/>
+                <w:szCs w:val="20"/>
+                <w:lang w:val="en-GB"/>
+              </w:rPr>
+              <w:t>: Harvard University</w:t>
+            </w:r>
+          </w:p>
+          <w:p>
+            <w:pPr>
               <w:keepNext/>
-              <w:spacing w:line="312" w:lineRule="auto"/>
-              <w:rPr>
-                <w:sz w:val="26"/>
-                <w:szCs w:val="20"/>
-                <w:lang w:val="en-GB"/>
-              </w:rPr>
-            </w:pPr>
-            <w:r>
-              <w:rPr>
-                <w:sz w:val="26"/>
-                <w:szCs w:val="20"/>
-                <w:lang w:val="en-GB"/>
-              </w:rPr>
-              <w:t>- Ch</w:t>
-            </w:r>
-            <w:r>
-              <w:rPr>
-                <w:sz w:val="26"/>
-                <w:szCs w:val="20"/>
-                <w:lang w:val="en-GB"/>
-              </w:rPr>
-              <w:t>ức</w:t>
-            </w:r>
-            <w:r>
-              <w:rPr>
-                <w:sz w:val="26"/>
-                <w:szCs w:val="20"/>
-                <w:lang w:val="en-GB"/>
-              </w:rPr>
-              <w:t xml:space="preserve"> v</w:t>
-            </w:r>
-            <w:r>
-              <w:rPr>
-                <w:sz w:val="26"/>
-                <w:szCs w:val="20"/>
-                <w:lang w:val="en-GB"/>
-              </w:rPr>
-              <w:t>ụ</w:t>
-            </w:r>
-            <w:r>
-              <w:rPr>
-                <w:sz w:val="26"/>
-                <w:szCs w:val="20"/>
-                <w:lang w:val="en-GB"/>
-              </w:rPr>
-              <w:t xml:space="preserve">: </w:t>
-            </w:r>
-            <w:r>
-              <w:rPr>
-                <w:sz w:val="26"/>
-                <w:szCs w:val="20"/>
-              </w:rPr>
-              <w:t>Trưởng bộ phận đào tạo TT CNPM</w:t>
-            </w:r>
-          </w:p>
-          <w:p>
-            <w:pPr>
-              <w:keepNext/>
-              <w:spacing w:line="312" w:lineRule="auto"/>
-              <w:rPr>
-                <w:sz w:val="26"/>
-                <w:szCs w:val="20"/>
-                <w:lang w:val="en-GB"/>
-              </w:rPr>
-            </w:pPr>
-            <w:r>
-              <w:rPr>
-                <w:sz w:val="26"/>
-                <w:szCs w:val="20"/>
-                <w:lang w:val="en-GB"/>
-              </w:rPr>
-              <w:t>- S</w:t>
-            </w:r>
-            <w:r>
-              <w:rPr>
-                <w:sz w:val="26"/>
-                <w:szCs w:val="20"/>
-                <w:lang w:val="en-GB"/>
-              </w:rPr>
-              <w:t>ố</w:t>
-            </w:r>
-            <w:r>
-              <w:rPr>
-                <w:sz w:val="26"/>
-                <w:szCs w:val="20"/>
-                <w:lang w:val="en-GB"/>
-              </w:rPr>
-              <w:t xml:space="preserve"> quy</w:t>
-            </w:r>
-            <w:r>
-              <w:rPr>
-                <w:sz w:val="26"/>
-                <w:szCs w:val="20"/>
-                <w:lang w:val="en-GB"/>
-              </w:rPr>
-              <w:t>ết</w:t>
-            </w:r>
-            <w:r>
-              <w:rPr>
-                <w:sz w:val="26"/>
-                <w:szCs w:val="20"/>
-                <w:lang w:val="en-GB"/>
-              </w:rPr>
-              <w:t xml:space="preserve"> </w:t>
-            </w:r>
-            <w:r>
-              <w:rPr>
-                <w:sz w:val="26"/>
-                <w:szCs w:val="20"/>
-                <w:lang w:val="en-GB"/>
-              </w:rPr>
-              <w:t>định</w:t>
-            </w:r>
-            <w:r>
-              <w:rPr>
-                <w:sz w:val="26"/>
-                <w:szCs w:val="20"/>
-                <w:lang w:val="en-GB"/>
-              </w:rPr>
-              <w:t xml:space="preserve">: </w:t>
-            </w:r>
-            <w:r>
-              <w:rPr>
-                <w:sz w:val="26"/>
-                <w:szCs w:val="20"/>
-              </w:rPr>
-              <w:t>51/QĐ-ĐHCT</w:t>
-            </w:r>
-          </w:p>
-          <w:p>
-            <w:pPr>
-              <w:keepNext/>
-              <w:spacing w:line="312" w:lineRule="auto"/>
-              <w:rPr>
-                <w:sz w:val="26"/>
-                <w:szCs w:val="20"/>
-                <w:lang w:val="en-GB"/>
-              </w:rPr>
-            </w:pPr>
-            <w:r>
-              <w:rPr>
-                <w:sz w:val="26"/>
-                <w:szCs w:val="20"/>
-                <w:lang w:val="en-GB"/>
-              </w:rPr>
-              <w:t>- Ng</w:t>
-            </w:r>
-            <w:r>
-              <w:rPr>
-                <w:sz w:val="26"/>
-                <w:szCs w:val="20"/>
-                <w:lang w:val="en-GB"/>
-              </w:rPr>
-              <w:t>ày</w:t>
-            </w:r>
-            <w:r>
-              <w:rPr>
-                <w:sz w:val="26"/>
-                <w:szCs w:val="20"/>
-                <w:lang w:val="en-GB"/>
-              </w:rPr>
-              <w:t xml:space="preserve"> k</w:t>
-            </w:r>
-            <w:r>
-              <w:rPr>
-                <w:sz w:val="26"/>
-                <w:szCs w:val="20"/>
-                <w:lang w:val="en-GB"/>
-              </w:rPr>
-              <w:t>ý</w:t>
-            </w:r>
-            <w:r>
-              <w:rPr>
-                <w:sz w:val="26"/>
-                <w:szCs w:val="20"/>
-                <w:lang w:val="en-GB"/>
-              </w:rPr>
-              <w:t xml:space="preserve">: </w:t>
-            </w:r>
-            <w:r>
-              <w:rPr>
-                <w:sz w:val="26"/>
-                <w:szCs w:val="20"/>
-              </w:rPr>
-              <w:t>2019-12-24</w:t>
+              <w:tabs>
+                <w:tab w:val="right" w:leader="dot" w:pos="9000"/>
+              </w:tabs>
+              <w:spacing w:before="40" w:after="80"/>
+              <w:rPr>
+                <w:sz w:val="26"/>
+                <w:szCs w:val="20"/>
+              </w:rPr>
+            </w:pPr>
+            <w:r>
+              <w:rPr>
+                <w:sz w:val="26"/>
+                <w:szCs w:val="20"/>
+                <w:lang w:val="en-GB"/>
+              </w:rPr>
+              <w:t>- X</w:t>
+            </w:r>
+            <w:r>
+              <w:rPr>
+                <w:sz w:val="26"/>
+                <w:szCs w:val="20"/>
+                <w:lang w:val="en-GB"/>
+              </w:rPr>
+              <w:t>ếp</w:t>
+            </w:r>
+            <w:r>
+              <w:rPr>
+                <w:sz w:val="26"/>
+                <w:szCs w:val="20"/>
+                <w:lang w:val="en-GB"/>
+              </w:rPr>
+              <w:t xml:space="preserve"> lo</w:t>
+            </w:r>
+            <w:r>
+              <w:rPr>
+                <w:sz w:val="26"/>
+                <w:szCs w:val="20"/>
+                <w:lang w:val="en-GB"/>
+              </w:rPr>
+              <w:t>ại</w:t>
+            </w:r>
+            <w:r>
+              <w:rPr>
+                <w:sz w:val="26"/>
+                <w:szCs w:val="20"/>
+                <w:lang w:val="en-GB"/>
+              </w:rPr>
+              <w:t>: Xuất sắc</w:t>
             </w:r>
           </w:p>
         </w:tc>
@@ -1192,17 +1576,14 @@
       <w:tr>
         <w:tc>
           <w:tcPr>
-            <w:tcW w:w="488" w:type="pct"/>
-            <w:tcBorders>
-              <w:top w:val="single" w:sz="4" w:space="0" w:color="auto"/>
-              <w:left w:val="single" w:sz="4" w:space="0" w:color="auto"/>
-              <w:bottom w:val="single" w:sz="4" w:space="0" w:color="auto"/>
-              <w:right w:val="single" w:sz="4" w:space="0" w:color="auto"/>
-            </w:tcBorders>
+            <w:tcW w:w="826" w:type="dxa"/>
           </w:tcPr>
           <w:p>
             <w:pPr>
-              <w:spacing w:line="312" w:lineRule="auto"/>
+              <w:tabs>
+                <w:tab w:val="right" w:leader="dot" w:pos="9000"/>
+              </w:tabs>
+              <w:spacing w:before="40" w:after="80"/>
               <w:jc w:val="center"/>
               <w:rPr>
                 <w:b/>
@@ -1218,6 +1599,7 @@
                 <w:bCs/>
                 <w:sz w:val="26"/>
                 <w:szCs w:val="20"/>
+                <w:lang w:val="en-GB"/>
               </w:rPr>
               <w:t>3</w:t>
             </w:r>
@@ -1225,230 +1607,461 @@
         </w:tc>
         <w:tc>
           <w:tcPr>
-            <w:tcW w:w="1720" w:type="pct"/>
-            <w:tcBorders>
-              <w:top w:val="single" w:sz="4" w:space="0" w:color="auto"/>
-              <w:left w:val="single" w:sz="4" w:space="0" w:color="auto"/>
-              <w:bottom w:val="single" w:sz="4" w:space="0" w:color="auto"/>
-              <w:right w:val="single" w:sz="4" w:space="0" w:color="auto"/>
-            </w:tcBorders>
+            <w:tcW w:w="1959" w:type="dxa"/>
           </w:tcPr>
           <w:p>
             <w:pPr>
-              <w:spacing w:line="312" w:lineRule="auto"/>
-              <w:rPr>
-                <w:sz w:val="26"/>
-                <w:szCs w:val="20"/>
-                <w:lang w:val="en-GB"/>
-              </w:rPr>
-            </w:pPr>
-            <w:r>
-              <w:rPr>
-                <w:sz w:val="26"/>
-                <w:szCs w:val="20"/>
-              </w:rPr>
-              <w:t>2016 - 2019</w:t>
+              <w:tabs>
+                <w:tab w:val="right" w:leader="dot" w:pos="9000"/>
+              </w:tabs>
+              <w:spacing w:before="40" w:after="80"/>
+              <w:rPr>
+                <w:sz w:val="26"/>
+                <w:szCs w:val="20"/>
+                <w:lang w:val="en-GB"/>
+              </w:rPr>
+            </w:pPr>
+            <w:r>
+              <w:rPr>
+                <w:sz w:val="26"/>
+                <w:szCs w:val="20"/>
+                <w:lang w:val="en-GB"/>
+              </w:rPr>
+              <w:t>Từ xa</w:t>
             </w:r>
           </w:p>
         </w:tc>
         <w:tc>
           <w:tcPr>
-            <w:tcW w:w="2792" w:type="pct"/>
-            <w:tcBorders>
-              <w:top w:val="single" w:sz="4" w:space="0" w:color="auto"/>
-              <w:left w:val="single" w:sz="4" w:space="0" w:color="auto"/>
-              <w:bottom w:val="single" w:sz="4" w:space="0" w:color="auto"/>
-              <w:right w:val="single" w:sz="4" w:space="0" w:color="auto"/>
-            </w:tcBorders>
+            <w:tcW w:w="2160" w:type="dxa"/>
           </w:tcPr>
           <w:p>
             <w:pPr>
+              <w:tabs>
+                <w:tab w:val="right" w:leader="dot" w:pos="9000"/>
+              </w:tabs>
+              <w:spacing w:before="40" w:after="80"/>
+              <w:rPr>
+                <w:sz w:val="26"/>
+                <w:szCs w:val="20"/>
+                <w:lang w:val="en-GB"/>
+              </w:rPr>
+            </w:pPr>
+            <w:r>
+              <w:rPr>
+                <w:sz w:val="26"/>
+                <w:szCs w:val="20"/>
+                <w:lang w:val="en-GB"/>
+              </w:rPr>
+              <w:t>Cao đẳng nghề</w:t>
+            </w:r>
+          </w:p>
+        </w:tc>
+        <w:tc>
+          <w:tcPr>
+            <w:tcW w:w="4230" w:type="dxa"/>
+          </w:tcPr>
+          <w:p>
+            <w:pPr>
+              <w:tabs>
+                <w:tab w:val="right" w:leader="dot" w:pos="9000"/>
+              </w:tabs>
+              <w:spacing w:before="40" w:after="80"/>
+              <w:rPr>
+                <w:sz w:val="26"/>
+                <w:szCs w:val="20"/>
+                <w:lang w:val="en-GB"/>
+              </w:rPr>
+            </w:pPr>
+            <w:r>
+              <w:rPr>
+                <w:sz w:val="26"/>
+                <w:szCs w:val="20"/>
+                <w:lang w:val="en-GB"/>
+              </w:rPr>
+              <w:t>- Tr</w:t>
+            </w:r>
+            <w:r>
+              <w:rPr>
+                <w:sz w:val="26"/>
+                <w:szCs w:val="20"/>
+                <w:lang w:val="en-GB"/>
+              </w:rPr>
+              <w:t>ình</w:t>
+            </w:r>
+            <w:r>
+              <w:rPr>
+                <w:sz w:val="26"/>
+                <w:szCs w:val="20"/>
+                <w:lang w:val="en-GB"/>
+              </w:rPr>
+              <w:t xml:space="preserve"> </w:t>
+            </w:r>
+            <w:r>
+              <w:rPr>
+                <w:sz w:val="26"/>
+                <w:szCs w:val="20"/>
+                <w:lang w:val="en-GB"/>
+              </w:rPr>
+              <w:t>độ</w:t>
+            </w:r>
+            <w:r>
+              <w:rPr>
+                <w:sz w:val="26"/>
+                <w:szCs w:val="20"/>
+                <w:lang w:val="en-GB"/>
+              </w:rPr>
+              <w:t xml:space="preserve"> chuy</w:t>
+            </w:r>
+            <w:r>
+              <w:rPr>
+                <w:sz w:val="26"/>
+                <w:szCs w:val="20"/>
+                <w:lang w:val="en-GB"/>
+              </w:rPr>
+              <w:t>ên</w:t>
+            </w:r>
+            <w:r>
+              <w:rPr>
+                <w:sz w:val="26"/>
+                <w:szCs w:val="20"/>
+                <w:lang w:val="en-GB"/>
+              </w:rPr>
+              <w:t xml:space="preserve"> m</w:t>
+            </w:r>
+            <w:r>
+              <w:rPr>
+                <w:sz w:val="26"/>
+                <w:szCs w:val="20"/>
+                <w:lang w:val="en-GB"/>
+              </w:rPr>
+              <w:t>ô</w:t>
+            </w:r>
+            <w:r>
+              <w:rPr>
+                <w:sz w:val="26"/>
+                <w:szCs w:val="20"/>
+                <w:lang w:val="en-GB"/>
+              </w:rPr>
+              <w:t>n: Đại học</w:t>
+            </w:r>
+          </w:p>
+          <w:p>
+            <w:pPr>
+              <w:tabs>
+                <w:tab w:val="right" w:leader="dot" w:pos="9000"/>
+              </w:tabs>
+              <w:spacing w:before="40" w:after="80"/>
+              <w:rPr>
+                <w:sz w:val="26"/>
+                <w:szCs w:val="20"/>
+                <w:lang w:val="en-GB"/>
+              </w:rPr>
+            </w:pPr>
+            <w:r>
+              <w:rPr>
+                <w:sz w:val="26"/>
+                <w:szCs w:val="20"/>
+                <w:lang w:val="en-GB"/>
+              </w:rPr>
+              <w:t>- Tr</w:t>
+            </w:r>
+            <w:r>
+              <w:rPr>
+                <w:sz w:val="26"/>
+                <w:szCs w:val="20"/>
+                <w:lang w:val="en-GB"/>
+              </w:rPr>
+              <w:t>ường</w:t>
+            </w:r>
+            <w:r>
+              <w:rPr>
+                <w:sz w:val="26"/>
+                <w:szCs w:val="20"/>
+                <w:lang w:val="en-GB"/>
+              </w:rPr>
+              <w:t>: Harvard University</w:t>
+            </w:r>
+          </w:p>
+          <w:p>
+            <w:pPr>
+              <w:tabs>
+                <w:tab w:val="right" w:leader="dot" w:pos="9000"/>
+              </w:tabs>
+              <w:spacing w:before="40" w:after="80"/>
+              <w:rPr>
+                <w:sz w:val="26"/>
+                <w:szCs w:val="20"/>
+                <w:lang w:val="en-GB"/>
+              </w:rPr>
+            </w:pPr>
+            <w:r>
+              <w:rPr>
+                <w:sz w:val="26"/>
+                <w:szCs w:val="20"/>
+                <w:lang w:val="en-GB"/>
+              </w:rPr>
+              <w:t>- Ni</w:t>
+            </w:r>
+            <w:r>
+              <w:rPr>
+                <w:sz w:val="26"/>
+                <w:szCs w:val="20"/>
+                <w:lang w:val="en-GB"/>
+              </w:rPr>
+              <w:t>ê</w:t>
+            </w:r>
+            <w:r>
+              <w:rPr>
+                <w:sz w:val="26"/>
+                <w:szCs w:val="20"/>
+                <w:lang w:val="en-GB"/>
+              </w:rPr>
+              <w:t>n kho</w:t>
+            </w:r>
+            <w:r>
+              <w:rPr>
+                <w:sz w:val="26"/>
+                <w:szCs w:val="20"/>
+                <w:lang w:val="en-GB"/>
+              </w:rPr>
+              <w:t>á</w:t>
+            </w:r>
+            <w:r>
+              <w:rPr>
+                <w:sz w:val="26"/>
+                <w:szCs w:val="20"/>
+                <w:lang w:val="en-GB"/>
+              </w:rPr>
+              <w:t>: </w:t>
+            </w:r>
+          </w:p>
+          <w:p>
+            <w:pPr>
+              <w:tabs>
+                <w:tab w:val="right" w:leader="dot" w:pos="9000"/>
+              </w:tabs>
+              <w:spacing w:before="40" w:after="80"/>
+              <w:rPr>
+                <w:sz w:val="26"/>
+                <w:szCs w:val="20"/>
+                <w:lang w:val="en-GB"/>
+              </w:rPr>
+            </w:pPr>
+            <w:r>
+              <w:rPr>
+                <w:sz w:val="26"/>
+                <w:szCs w:val="20"/>
+                <w:lang w:val="en-GB"/>
+              </w:rPr>
+              <w:t>- S</w:t>
+            </w:r>
+            <w:r>
+              <w:rPr>
+                <w:sz w:val="26"/>
+                <w:szCs w:val="20"/>
+                <w:lang w:val="en-GB"/>
+              </w:rPr>
+              <w:t>ố</w:t>
+            </w:r>
+            <w:r>
+              <w:rPr>
+                <w:sz w:val="26"/>
+                <w:szCs w:val="20"/>
+                <w:lang w:val="en-GB"/>
+              </w:rPr>
+              <w:t xml:space="preserve"> b</w:t>
+            </w:r>
+            <w:r>
+              <w:rPr>
+                <w:sz w:val="26"/>
+                <w:szCs w:val="20"/>
+                <w:lang w:val="en-GB"/>
+              </w:rPr>
+              <w:t>ằn</w:t>
+            </w:r>
+            <w:r>
+              <w:rPr>
+                <w:sz w:val="26"/>
+                <w:szCs w:val="20"/>
+                <w:lang w:val="en-GB"/>
+              </w:rPr>
+              <w:t>g: 14</w:t>
+            </w:r>
+          </w:p>
+          <w:p>
+            <w:pPr>
+              <w:tabs>
+                <w:tab w:val="right" w:leader="dot" w:pos="9000"/>
+              </w:tabs>
+              <w:spacing w:before="40" w:after="80"/>
+              <w:rPr>
+                <w:sz w:val="26"/>
+                <w:szCs w:val="20"/>
+                <w:lang w:val="en-GB"/>
+              </w:rPr>
+            </w:pPr>
+            <w:r>
+              <w:rPr>
+                <w:sz w:val="26"/>
+                <w:szCs w:val="20"/>
+                <w:lang w:val="en-GB"/>
+              </w:rPr>
+              <w:t>- Ng</w:t>
+            </w:r>
+            <w:r>
+              <w:rPr>
+                <w:sz w:val="26"/>
+                <w:szCs w:val="20"/>
+                <w:lang w:val="en-GB"/>
+              </w:rPr>
+              <w:t>ày</w:t>
+            </w:r>
+            <w:r>
+              <w:rPr>
+                <w:sz w:val="26"/>
+                <w:szCs w:val="20"/>
+                <w:lang w:val="en-GB"/>
+              </w:rPr>
+              <w:t xml:space="preserve"> c</w:t>
+            </w:r>
+            <w:r>
+              <w:rPr>
+                <w:sz w:val="26"/>
+                <w:szCs w:val="20"/>
+                <w:lang w:val="en-GB"/>
+              </w:rPr>
+              <w:t>ấp</w:t>
+            </w:r>
+            <w:r>
+              <w:rPr>
+                <w:sz w:val="26"/>
+                <w:szCs w:val="20"/>
+                <w:lang w:val="en-GB"/>
+              </w:rPr>
+              <w:t xml:space="preserve"> b</w:t>
+            </w:r>
+            <w:r>
+              <w:rPr>
+                <w:sz w:val="26"/>
+                <w:szCs w:val="20"/>
+                <w:lang w:val="en-GB"/>
+              </w:rPr>
+              <w:t>ằng</w:t>
+            </w:r>
+            <w:r>
+              <w:rPr>
+                <w:sz w:val="26"/>
+                <w:szCs w:val="20"/>
+                <w:lang w:val="en-GB"/>
+              </w:rPr>
+              <w:t>: 2011-02-04</w:t>
+            </w:r>
+          </w:p>
+          <w:p>
+            <w:pPr>
+              <w:tabs>
+                <w:tab w:val="right" w:leader="dot" w:pos="9000"/>
+              </w:tabs>
+              <w:spacing w:before="40" w:after="80"/>
+              <w:rPr>
+                <w:sz w:val="26"/>
+                <w:szCs w:val="20"/>
+                <w:lang w:val="en-GB"/>
+              </w:rPr>
+            </w:pPr>
+            <w:r>
+              <w:rPr>
+                <w:sz w:val="26"/>
+                <w:szCs w:val="20"/>
+                <w:lang w:val="en-GB"/>
+              </w:rPr>
+              <w:t>- N</w:t>
+            </w:r>
+            <w:r>
+              <w:rPr>
+                <w:sz w:val="26"/>
+                <w:szCs w:val="20"/>
+                <w:lang w:val="en-GB"/>
+              </w:rPr>
+              <w:t>ơi</w:t>
+            </w:r>
+            <w:r>
+              <w:rPr>
+                <w:sz w:val="26"/>
+                <w:szCs w:val="20"/>
+                <w:lang w:val="en-GB"/>
+              </w:rPr>
+              <w:t xml:space="preserve"> c</w:t>
+            </w:r>
+            <w:r>
+              <w:rPr>
+                <w:sz w:val="26"/>
+                <w:szCs w:val="20"/>
+                <w:lang w:val="en-GB"/>
+              </w:rPr>
+              <w:t>ấp</w:t>
+            </w:r>
+            <w:r>
+              <w:rPr>
+                <w:sz w:val="26"/>
+                <w:szCs w:val="20"/>
+                <w:lang w:val="en-GB"/>
+              </w:rPr>
+              <w:t>: Harvard University</w:t>
+            </w:r>
+          </w:p>
+          <w:p>
+            <w:pPr>
               <w:keepNext/>
-              <w:spacing w:line="312" w:lineRule="auto"/>
-              <w:rPr>
-                <w:sz w:val="26"/>
-                <w:szCs w:val="20"/>
-                <w:lang w:val="en-GB"/>
-              </w:rPr>
-            </w:pPr>
-            <w:r>
-              <w:rPr>
-                <w:sz w:val="26"/>
-                <w:szCs w:val="20"/>
-                <w:lang w:val="en-GB"/>
-              </w:rPr>
-              <w:t>- Ch</w:t>
-            </w:r>
-            <w:r>
-              <w:rPr>
-                <w:sz w:val="26"/>
-                <w:szCs w:val="20"/>
-                <w:lang w:val="en-GB"/>
-              </w:rPr>
-              <w:t>ức</w:t>
-            </w:r>
-            <w:r>
-              <w:rPr>
-                <w:sz w:val="26"/>
-                <w:szCs w:val="20"/>
-                <w:lang w:val="en-GB"/>
-              </w:rPr>
-              <w:t xml:space="preserve"> v</w:t>
-            </w:r>
-            <w:r>
-              <w:rPr>
-                <w:sz w:val="26"/>
-                <w:szCs w:val="20"/>
-                <w:lang w:val="en-GB"/>
-              </w:rPr>
-              <w:t>ụ</w:t>
-            </w:r>
-            <w:r>
-              <w:rPr>
-                <w:sz w:val="26"/>
-                <w:szCs w:val="20"/>
-                <w:lang w:val="en-GB"/>
-              </w:rPr>
-              <w:t xml:space="preserve">: </w:t>
-            </w:r>
-            <w:r>
-              <w:rPr>
-                <w:sz w:val="26"/>
-                <w:szCs w:val="20"/>
-              </w:rPr>
-              <w:t>Tổ trưởng CĐ Khoa</w:t>
-            </w:r>
-          </w:p>
-          <w:p>
-            <w:pPr>
-              <w:keepNext/>
-              <w:spacing w:line="312" w:lineRule="auto"/>
-              <w:rPr>
-                <w:sz w:val="26"/>
-                <w:szCs w:val="20"/>
-                <w:lang w:val="en-GB"/>
-              </w:rPr>
-            </w:pPr>
-            <w:r>
-              <w:rPr>
-                <w:sz w:val="26"/>
-                <w:szCs w:val="20"/>
-                <w:lang w:val="en-GB"/>
-              </w:rPr>
-              <w:t>- S</w:t>
-            </w:r>
-            <w:r>
-              <w:rPr>
-                <w:sz w:val="26"/>
-                <w:szCs w:val="20"/>
-                <w:lang w:val="en-GB"/>
-              </w:rPr>
-              <w:t>ố</w:t>
-            </w:r>
-            <w:r>
-              <w:rPr>
-                <w:sz w:val="26"/>
-                <w:szCs w:val="20"/>
-                <w:lang w:val="en-GB"/>
-              </w:rPr>
-              <w:t xml:space="preserve"> quy</w:t>
-            </w:r>
-            <w:r>
-              <w:rPr>
-                <w:sz w:val="26"/>
-                <w:szCs w:val="20"/>
-                <w:lang w:val="en-GB"/>
-              </w:rPr>
-              <w:t>ết</w:t>
-            </w:r>
-            <w:r>
-              <w:rPr>
-                <w:sz w:val="26"/>
-                <w:szCs w:val="20"/>
-                <w:lang w:val="en-GB"/>
-              </w:rPr>
-              <w:t xml:space="preserve"> </w:t>
-            </w:r>
-            <w:r>
-              <w:rPr>
-                <w:sz w:val="26"/>
-                <w:szCs w:val="20"/>
-                <w:lang w:val="en-GB"/>
-              </w:rPr>
-              <w:t>định</w:t>
-            </w:r>
-            <w:r>
-              <w:rPr>
-                <w:sz w:val="26"/>
-                <w:szCs w:val="20"/>
-                <w:lang w:val="en-GB"/>
-              </w:rPr>
-              <w:t xml:space="preserve">: </w:t>
-            </w:r>
-            <w:r>
-              <w:rPr>
-                <w:sz w:val="26"/>
-                <w:szCs w:val="20"/>
-              </w:rPr>
-              <w:t>015/QĐ-ĐHCT</w:t>
-            </w:r>
-          </w:p>
-          <w:p>
-            <w:pPr>
-              <w:keepNext/>
-              <w:spacing w:line="312" w:lineRule="auto"/>
-              <w:rPr>
-                <w:sz w:val="26"/>
-                <w:szCs w:val="20"/>
-                <w:lang w:val="en-GB"/>
-              </w:rPr>
-            </w:pPr>
-            <w:r>
-              <w:rPr>
-                <w:sz w:val="26"/>
-                <w:szCs w:val="20"/>
-                <w:lang w:val="en-GB"/>
-              </w:rPr>
-              <w:t>- Ng</w:t>
-            </w:r>
-            <w:r>
-              <w:rPr>
-                <w:sz w:val="26"/>
-                <w:szCs w:val="20"/>
-                <w:lang w:val="en-GB"/>
-              </w:rPr>
-              <w:t>ày</w:t>
-            </w:r>
-            <w:r>
-              <w:rPr>
-                <w:sz w:val="26"/>
-                <w:szCs w:val="20"/>
-                <w:lang w:val="en-GB"/>
-              </w:rPr>
-              <w:t xml:space="preserve"> k</w:t>
-            </w:r>
-            <w:r>
-              <w:rPr>
-                <w:sz w:val="26"/>
-                <w:szCs w:val="20"/>
-                <w:lang w:val="en-GB"/>
-              </w:rPr>
-              <w:t>ý</w:t>
-            </w:r>
-            <w:r>
-              <w:rPr>
-                <w:sz w:val="26"/>
-                <w:szCs w:val="20"/>
-                <w:lang w:val="en-GB"/>
-              </w:rPr>
-              <w:t xml:space="preserve">: </w:t>
-            </w:r>
-            <w:r>
-              <w:rPr>
-                <w:sz w:val="26"/>
-                <w:szCs w:val="20"/>
-              </w:rPr>
-              <w:t>2016-02-15</w:t>
+              <w:tabs>
+                <w:tab w:val="right" w:leader="dot" w:pos="9000"/>
+              </w:tabs>
+              <w:spacing w:before="40" w:after="80"/>
+              <w:rPr>
+                <w:sz w:val="26"/>
+                <w:szCs w:val="20"/>
+              </w:rPr>
+            </w:pPr>
+            <w:r>
+              <w:rPr>
+                <w:sz w:val="26"/>
+                <w:szCs w:val="20"/>
+                <w:lang w:val="en-GB"/>
+              </w:rPr>
+              <w:t>- X</w:t>
+            </w:r>
+            <w:r>
+              <w:rPr>
+                <w:sz w:val="26"/>
+                <w:szCs w:val="20"/>
+                <w:lang w:val="en-GB"/>
+              </w:rPr>
+              <w:t>ếp</w:t>
+            </w:r>
+            <w:r>
+              <w:rPr>
+                <w:sz w:val="26"/>
+                <w:szCs w:val="20"/>
+                <w:lang w:val="en-GB"/>
+              </w:rPr>
+              <w:t xml:space="preserve"> lo</w:t>
+            </w:r>
+            <w:r>
+              <w:rPr>
+                <w:sz w:val="26"/>
+                <w:szCs w:val="20"/>
+                <w:lang w:val="en-GB"/>
+              </w:rPr>
+              <w:t>ại</w:t>
+            </w:r>
+            <w:r>
+              <w:rPr>
+                <w:sz w:val="26"/>
+                <w:szCs w:val="20"/>
+                <w:lang w:val="en-GB"/>
+              </w:rPr>
+              <w:t>: Xuất sắc</w:t>
             </w:r>
           </w:p>
         </w:tc>
@@ -1464,6 +2077,7 @@
           <w:color w:val="0070C0"/>
           <w:sz w:val="26"/>
           <w:szCs w:val="26"/>
+          <w:lang w:val="en-GB"/>
         </w:rPr>
       </w:pPr>
       <w:r>
@@ -1484,7 +2098,7 @@
           <w:sz w:val="26"/>
           <w:szCs w:val="26"/>
         </w:rPr>
-        <w:t>1</w:t>
+        <w:fldChar w:fldCharType="begin"/>
       </w:r>
       <w:r>
         <w:rPr>
@@ -1494,7 +2108,7 @@
           <w:sz w:val="26"/>
           <w:szCs w:val="26"/>
         </w:rPr>
-        <w:t xml:space="preserve">: Quá trình </w:t>
+        <w:instrText xml:space="preserve"> SEQ Bảng \* ARABIC </w:instrText>
       </w:r>
       <w:r>
         <w:rPr>
@@ -1504,7 +2118,18 @@
           <w:sz w:val="26"/>
           <w:szCs w:val="26"/>
         </w:rPr>
-        <w:t>ch</w:t>
+        <w:fldChar w:fldCharType="separate"/>
+      </w:r>
+      <w:r>
+        <w:rPr>
+          <w:b/>
+          <w:bCs/>
+          <w:noProof/>
+          <w:color w:val="0070C0"/>
+          <w:sz w:val="26"/>
+          <w:szCs w:val="26"/>
+        </w:rPr>
+        <w:t>1</w:t>
       </w:r>
       <w:r>
         <w:rPr>
@@ -1514,7 +2139,7 @@
           <w:sz w:val="26"/>
           <w:szCs w:val="26"/>
         </w:rPr>
-        <w:t>ức</w:t>
+        <w:fldChar w:fldCharType="end"/>
       </w:r>
       <w:r>
         <w:rPr>
@@ -1524,17 +2149,7 @@
           <w:sz w:val="26"/>
           <w:szCs w:val="26"/>
         </w:rPr>
-        <w:t xml:space="preserve"> v</w:t>
-      </w:r>
-      <w:r>
-        <w:rPr>
-          <w:b/>
-          <w:bCs/>
-          <w:color w:val="0070C0"/>
-          <w:sz w:val="26"/>
-          <w:szCs w:val="26"/>
-        </w:rPr>
-        <w:t>ụ</w:t>
+        <w:t>: Bằng cấp của viên chức</w:t>
       </w:r>
     </w:p>
     <w:p>
@@ -1789,6 +2404,8 @@
         </w:tc>
       </w:tr>
     </w:tbl>
+    <w:p/>
+    <w:p/>
     <w:p/>
     <w:p/>
     <w:p/>
@@ -2282,7 +2899,7 @@
   <w:style w:type="paragraph" w:default="1" w:styleId="Normal">
     <w:name w:val="Normal"/>
     <w:qFormat/>
-    <w:rsid w:val="008F13AF"/>
+    <w:rsid w:val="0031091D"/>
     <w:pPr>
       <w:spacing w:after="0" w:line="240" w:lineRule="auto"/>
     </w:pPr>
@@ -2319,6 +2936,25 @@
     <w:semiHidden/>
     <w:unhideWhenUsed/>
   </w:style>
+  <w:style w:type="table" w:styleId="TableGrid">
+    <w:name w:val="Table Grid"/>
+    <w:basedOn w:val="TableNormal"/>
+    <w:uiPriority w:val="39"/>
+    <w:rsid w:val="0031091D"/>
+    <w:pPr>
+      <w:spacing w:after="0" w:line="240" w:lineRule="auto"/>
+    </w:pPr>
+    <w:tblPr>
+      <w:tblBorders>
+        <w:top w:val="single" w:sz="4" w:space="0" w:color="auto"/>
+        <w:left w:val="single" w:sz="4" w:space="0" w:color="auto"/>
+        <w:bottom w:val="single" w:sz="4" w:space="0" w:color="auto"/>
+        <w:right w:val="single" w:sz="4" w:space="0" w:color="auto"/>
+        <w:insideH w:val="single" w:sz="4" w:space="0" w:color="auto"/>
+        <w:insideV w:val="single" w:sz="4" w:space="0" w:color="auto"/>
+      </w:tblBorders>
+    </w:tblPr>
+  </w:style>
   <w:style w:type="paragraph" w:styleId="Caption">
     <w:name w:val="caption"/>
     <w:basedOn w:val="Normal"/>
@@ -2326,7 +2962,7 @@
     <w:uiPriority w:val="35"/>
     <w:unhideWhenUsed/>
     <w:qFormat/>
-    <w:rsid w:val="008F13AF"/>
+    <w:rsid w:val="0031091D"/>
     <w:pPr>
       <w:spacing w:after="200"/>
     </w:pPr>
@@ -2344,7 +2980,7 @@
     <w:link w:val="HeaderChar"/>
     <w:uiPriority w:val="99"/>
     <w:unhideWhenUsed/>
-    <w:rsid w:val="008F13AF"/>
+    <w:rsid w:val="0031091D"/>
     <w:pPr>
       <w:tabs>
         <w:tab w:val="center" w:pos="4680"/>
@@ -2357,7 +2993,7 @@
     <w:basedOn w:val="DefaultParagraphFont"/>
     <w:link w:val="Header"/>
     <w:uiPriority w:val="99"/>
-    <w:rsid w:val="008F13AF"/>
+    <w:rsid w:val="0031091D"/>
     <w:rPr>
       <w:rFonts w:eastAsia="Times New Roman"/>
       <w:sz w:val="24"/>
@@ -2370,7 +3006,7 @@
     <w:link w:val="FooterChar"/>
     <w:uiPriority w:val="99"/>
     <w:unhideWhenUsed/>
-    <w:rsid w:val="008F13AF"/>
+    <w:rsid w:val="0031091D"/>
     <w:pPr>
       <w:tabs>
         <w:tab w:val="center" w:pos="4680"/>
@@ -2383,7 +3019,7 @@
     <w:basedOn w:val="DefaultParagraphFont"/>
     <w:link w:val="Footer"/>
     <w:uiPriority w:val="99"/>
-    <w:rsid w:val="008F13AF"/>
+    <w:rsid w:val="0031091D"/>
     <w:rPr>
       <w:rFonts w:eastAsia="Times New Roman"/>
       <w:sz w:val="24"/>

</xml_diff>